<commit_message>
new file:   "\346\210\220\346\234\254\347\273\237\350\256\241.md" 	modified:   "\347\273\223\346\236\204\345\233\276.dot" 	modified:   "\351\234\200\346\261\202\350\257\264\346\230\216\344\271\246.docx"
</commit_message>
<xml_diff>
--- a/doc/需求说明书.docx
+++ b/doc/需求说明书.docx
@@ -5,7 +5,7 @@
     <w:p>
       <w:pPr>
         <w:rPr>
-          <w:rFonts w:ascii="Arial" w:hAnsi="Arial" w:cs="Arial"/>
+          <w:rFonts w:ascii="Arial" w:hAnsi="Arial" w:cs="Arial" w:hint="eastAsia"/>
         </w:rPr>
       </w:pPr>
     </w:p>
@@ -564,8 +564,13 @@
               <w:spacing w:before="100" w:beforeAutospacing="1" w:after="100" w:afterAutospacing="1"/>
             </w:pPr>
             <w:r>
-              <w:t>海纳聚弘</w:t>
+              <w:t>海</w:t>
             </w:r>
+            <w:proofErr w:type="gramStart"/>
+            <w:r>
+              <w:t>纳聚弘</w:t>
+            </w:r>
+            <w:proofErr w:type="gramEnd"/>
             <w:r>
               <w:t xml:space="preserve"> 007 </w:t>
             </w:r>
@@ -3472,8 +3477,17 @@
           <w:b/>
           <w:bCs/>
         </w:rPr>
-        <w:t>海纳聚弘</w:t>
-      </w:r>
+        <w:t>海</w:t>
+      </w:r>
+      <w:proofErr w:type="gramStart"/>
+      <w:r>
+        <w:rPr>
+          <w:b/>
+          <w:bCs/>
+        </w:rPr>
+        <w:t>纳聚弘</w:t>
+      </w:r>
+      <w:proofErr w:type="gramEnd"/>
       <w:r>
         <w:rPr>
           <w:b/>
@@ -3803,6 +3817,7 @@
                 <w:szCs w:val="20"/>
               </w:rPr>
             </w:pPr>
+            <w:proofErr w:type="gramStart"/>
             <w:r>
               <w:rPr>
                 <w:rFonts w:ascii="Arial" w:hAnsi="Arial" w:cs="Arial" w:hint="eastAsia"/>
@@ -3810,7 +3825,17 @@
                 <w:sz w:val="20"/>
                 <w:szCs w:val="20"/>
               </w:rPr>
-              <w:t>做任务得积分，招新会员的积分</w:t>
+              <w:t>做任务得</w:t>
+            </w:r>
+            <w:proofErr w:type="gramEnd"/>
+            <w:r>
+              <w:rPr>
+                <w:rFonts w:ascii="Arial" w:hAnsi="Arial" w:cs="Arial" w:hint="eastAsia"/>
+                <w:iCs/>
+                <w:sz w:val="20"/>
+                <w:szCs w:val="20"/>
+              </w:rPr>
+              <w:t>积分，招新会员的积分</w:t>
             </w:r>
           </w:p>
         </w:tc>
@@ -3837,8 +3862,13 @@
         <w:t>"</w:t>
       </w:r>
       <w:r>
-        <w:t>海纳聚弘</w:t>
-      </w:r>
+        <w:t>海</w:t>
+      </w:r>
+      <w:proofErr w:type="gramStart"/>
+      <w:r>
+        <w:t>纳聚弘</w:t>
+      </w:r>
+      <w:proofErr w:type="gramEnd"/>
       <w:r>
         <w:t xml:space="preserve"> 007 </w:t>
       </w:r>
@@ -3913,8 +3943,17 @@
           <w:b/>
           <w:bCs/>
         </w:rPr>
-        <w:t>海纳聚弘</w:t>
-      </w:r>
+        <w:t>海</w:t>
+      </w:r>
+      <w:proofErr w:type="gramStart"/>
+      <w:r>
+        <w:rPr>
+          <w:b/>
+          <w:bCs/>
+        </w:rPr>
+        <w:t>纳聚弘</w:t>
+      </w:r>
+      <w:proofErr w:type="gramEnd"/>
       <w:r>
         <w:rPr>
           <w:rFonts w:hint="eastAsia"/>
@@ -4030,9 +4069,6 @@
           <w:ilvl w:val="0"/>
           <w:numId w:val="7"/>
         </w:numPr>
-        <w:rPr>
-          <w:rFonts w:hint="eastAsia"/>
-        </w:rPr>
       </w:pPr>
       <w:r>
         <w:rPr>
@@ -4058,6 +4094,34 @@
         <w:rPr>
           <w:rFonts w:hint="eastAsia"/>
         </w:rPr>
+        <w:t>代理通过短信、</w:t>
+      </w:r>
+      <w:proofErr w:type="gramStart"/>
+      <w:r>
+        <w:rPr>
+          <w:rFonts w:hint="eastAsia"/>
+        </w:rPr>
+        <w:t>微信等</w:t>
+      </w:r>
+      <w:proofErr w:type="gramEnd"/>
+      <w:r>
+        <w:rPr>
+          <w:rFonts w:hint="eastAsia"/>
+        </w:rPr>
+        <w:t>邀请注册会员</w:t>
+      </w:r>
+    </w:p>
+    <w:p>
+      <w:pPr>
+        <w:numPr>
+          <w:ilvl w:val="0"/>
+          <w:numId w:val="7"/>
+        </w:numPr>
+      </w:pPr>
+      <w:r>
+        <w:rPr>
+          <w:rFonts w:hint="eastAsia"/>
+        </w:rPr>
         <w:t>会员注册，</w:t>
       </w:r>
       <w:r>
@@ -4070,7 +4134,21 @@
         <w:rPr>
           <w:rFonts w:hint="eastAsia"/>
         </w:rPr>
-        <w:t>填写手机号、短信验证码、邀请码，根据邀请码把会员归属到某个代理下面</w:t>
+        <w:t>填写手机号、短信验证码、邀请码，根据</w:t>
+      </w:r>
+      <w:proofErr w:type="gramStart"/>
+      <w:r>
+        <w:rPr>
+          <w:rFonts w:hint="eastAsia"/>
+        </w:rPr>
+        <w:t>邀请码把会员</w:t>
+      </w:r>
+      <w:proofErr w:type="gramEnd"/>
+      <w:r>
+        <w:rPr>
+          <w:rFonts w:hint="eastAsia"/>
+        </w:rPr>
+        <w:t>归属到某个代理下面</w:t>
       </w:r>
     </w:p>
     <w:p>
@@ -4118,14 +4196,8 @@
         <w:rPr>
           <w:rFonts w:hint="eastAsia"/>
         </w:rPr>
-        <w:t>总部根据会员填写的任务审核模块的截图和其他信息来评审会员是否完成了任务，并据此</w:t>
-      </w:r>
-      <w:r>
-        <w:rPr>
-          <w:rFonts w:hint="eastAsia"/>
-        </w:rPr>
         <w:lastRenderedPageBreak/>
-        <w:t>决定是否向该会员发放积分</w:t>
+        <w:t>总部根据会员填写的任务审核模块的截图和其他信息来评审会员是否完成了任务，并据此决定是否向该会员发放积分</w:t>
       </w:r>
     </w:p>
     <w:p>
@@ -4155,62 +4227,27 @@
         <w:rPr>
           <w:rFonts w:hint="eastAsia"/>
         </w:rPr>
-        <w:t>会员可以使用自己的积分提现（或在商家板块消费）</w:t>
+        <w:t>会员可以使用自己的积分提现（或在</w:t>
+      </w:r>
+      <w:proofErr w:type="gramStart"/>
+      <w:r>
+        <w:rPr>
+          <w:rFonts w:hint="eastAsia"/>
+        </w:rPr>
+        <w:t>商家板块</w:t>
+      </w:r>
+      <w:proofErr w:type="gramEnd"/>
+      <w:r>
+        <w:rPr>
+          <w:rFonts w:hint="eastAsia"/>
+        </w:rPr>
+        <w:t>消费）</w:t>
       </w:r>
     </w:p>
     <w:p>
       <w:pPr>
         <w:ind w:left="420"/>
-        <w:rPr>
-          <w:rFonts w:hint="eastAsia"/>
-        </w:rPr>
-      </w:pPr>
-    </w:p>
-    <w:p>
-      <w:pPr>
-        <w:pStyle w:val="infoblue"/>
-        <w:spacing w:before="0" w:beforeAutospacing="0" w:afterLines="50" w:after="156" w:afterAutospacing="0"/>
-        <w:ind w:firstLine="420"/>
-        <w:rPr>
-          <w:rFonts w:ascii="Arial" w:hAnsi="Arial" w:cs="Arial"/>
-          <w:i w:val="0"/>
-        </w:rPr>
-      </w:pPr>
-      <w:r>
-        <w:rPr>
-          <w:rFonts w:ascii="Arial" w:hAnsi="Arial" w:cs="Arial"/>
-          <w:i w:val="0"/>
-        </w:rPr>
-        <w:t>[</w:t>
-      </w:r>
-      <w:r>
-        <w:rPr>
-          <w:rFonts w:ascii="Arial" w:hAnsi="Arial" w:cs="Arial"/>
-          <w:i w:val="0"/>
-        </w:rPr>
-        <w:t>描述产品的</w:t>
-      </w:r>
-      <w:r>
-        <w:rPr>
-          <w:rFonts w:ascii="Arial" w:hAnsi="Arial" w:cs="Arial" w:hint="eastAsia"/>
-          <w:i w:val="0"/>
-        </w:rPr>
-        <w:t>总体</w:t>
-      </w:r>
-      <w:r>
-        <w:rPr>
-          <w:rFonts w:ascii="Arial" w:hAnsi="Arial" w:cs="Arial"/>
-          <w:i w:val="0"/>
-        </w:rPr>
-        <w:t>流程图</w:t>
-      </w:r>
-      <w:r>
-        <w:rPr>
-          <w:rFonts w:ascii="Arial" w:hAnsi="Arial" w:cs="Arial"/>
-          <w:i w:val="0"/>
-        </w:rPr>
-        <w:t>]</w:t>
-      </w:r>
+      </w:pPr>
     </w:p>
     <w:p>
       <w:pPr>
@@ -4231,54 +4268,6 @@
         <w:t>功能摘要</w:t>
       </w:r>
       <w:bookmarkEnd w:id="15"/>
-    </w:p>
-    <w:p>
-      <w:pPr>
-        <w:pStyle w:val="infoblue"/>
-        <w:spacing w:before="0" w:beforeAutospacing="0" w:afterLines="50" w:after="156" w:afterAutospacing="0"/>
-        <w:ind w:firstLine="420"/>
-        <w:rPr>
-          <w:rFonts w:ascii="Arial" w:hAnsi="Arial" w:cs="Arial"/>
-          <w:i w:val="0"/>
-        </w:rPr>
-      </w:pPr>
-      <w:r>
-        <w:rPr>
-          <w:rFonts w:ascii="Arial" w:hAnsi="Arial" w:cs="Arial"/>
-          <w:i w:val="0"/>
-        </w:rPr>
-        <w:t>[</w:t>
-      </w:r>
-      <w:r>
-        <w:rPr>
-          <w:rFonts w:ascii="Arial" w:hAnsi="Arial" w:cs="Arial"/>
-          <w:i w:val="0"/>
-        </w:rPr>
-        <w:t>简要描述产品的功能点和每个功能点的优先级，参考格式如下</w:t>
-      </w:r>
-      <w:r>
-        <w:rPr>
-          <w:rFonts w:ascii="Arial" w:hAnsi="Arial" w:cs="Arial"/>
-          <w:i w:val="0"/>
-        </w:rPr>
-        <w:t>]</w:t>
-      </w:r>
-      <w:r>
-        <w:rPr>
-          <w:rFonts w:ascii="Arial" w:hAnsi="Arial" w:cs="Arial"/>
-          <w:i w:val="0"/>
-        </w:rPr>
-        <w:t xml:space="preserve"> </w:t>
-      </w:r>
-      <w:r>
-        <w:rPr>
-          <w:rFonts w:ascii="Arial" w:hAnsi="Arial" w:cs="Arial" w:hint="eastAsia"/>
-          <w:i w:val="0"/>
-        </w:rPr>
-        <w:t>TODO</w:t>
-      </w:r>
-      <w:bookmarkStart w:id="16" w:name="_GoBack"/>
-      <w:bookmarkEnd w:id="16"/>
     </w:p>
     <w:p>
       <w:pPr>
@@ -4442,11 +4431,6 @@
             <w:tcW w:w="5032" w:type="dxa"/>
           </w:tcPr>
           <w:p>
-            <w:pPr>
-              <w:rPr>
-                <w:rFonts w:hint="eastAsia"/>
-              </w:rPr>
-            </w:pPr>
             <w:r>
               <w:rPr>
                 <w:rFonts w:hint="eastAsia"/>
@@ -4576,9 +4560,6 @@
           <w:p>
             <w:pPr>
               <w:jc w:val="center"/>
-              <w:rPr>
-                <w:rFonts w:hint="eastAsia"/>
-              </w:rPr>
             </w:pPr>
             <w:r>
               <w:rPr>
@@ -4631,7 +4612,21 @@
               <w:rPr>
                 <w:rFonts w:hint="eastAsia"/>
               </w:rPr>
-              <w:t>提取积分对应金额的人民币到微信或支付宝</w:t>
+              <w:t>提取积分对应金额的人民币</w:t>
+            </w:r>
+            <w:proofErr w:type="gramStart"/>
+            <w:r>
+              <w:rPr>
+                <w:rFonts w:hint="eastAsia"/>
+              </w:rPr>
+              <w:t>到微信或</w:t>
+            </w:r>
+            <w:proofErr w:type="gramEnd"/>
+            <w:r>
+              <w:rPr>
+                <w:rFonts w:hint="eastAsia"/>
+              </w:rPr>
+              <w:t>支付宝</w:t>
             </w:r>
           </w:p>
         </w:tc>
@@ -4660,14 +4655,14 @@
           <w:rFonts w:ascii="Arial" w:hAnsi="Arial" w:cs="Arial"/>
         </w:rPr>
       </w:pPr>
-      <w:bookmarkStart w:id="17" w:name="_Toc263801771"/>
+      <w:bookmarkStart w:id="16" w:name="_Toc263801771"/>
       <w:r>
         <w:rPr>
           <w:rFonts w:ascii="Arial" w:hAnsi="Arial" w:cs="Arial"/>
         </w:rPr>
         <w:t>产品特性</w:t>
       </w:r>
-      <w:bookmarkEnd w:id="17"/>
+      <w:bookmarkEnd w:id="16"/>
     </w:p>
     <w:p>
       <w:pPr>
@@ -4750,6 +4745,17 @@
         </w:rPr>
         <w:t>]</w:t>
       </w:r>
+    </w:p>
+    <w:p>
+      <w:pPr>
+        <w:pStyle w:val="infoblue"/>
+        <w:spacing w:before="0" w:beforeAutospacing="0" w:afterLines="50" w:after="156" w:afterAutospacing="0"/>
+        <w:ind w:firstLine="420"/>
+        <w:rPr>
+          <w:rFonts w:ascii="Arial" w:hAnsi="Arial" w:cs="Arial"/>
+          <w:i w:val="0"/>
+        </w:rPr>
+      </w:pPr>
     </w:p>
     <w:p>
       <w:pPr>
@@ -4765,7 +4771,7 @@
           <w:szCs w:val="28"/>
         </w:rPr>
       </w:pPr>
-      <w:bookmarkStart w:id="18" w:name="_Toc263801772"/>
+      <w:bookmarkStart w:id="17" w:name="_Toc263801772"/>
       <w:r>
         <w:rPr>
           <w:rFonts w:cs="Arial"/>
@@ -4780,31 +4786,30 @@
         </w:rPr>
         <w:t xml:space="preserve">  </w:t>
       </w:r>
+      <w:bookmarkEnd w:id="17"/>
       <w:r>
         <w:rPr>
           <w:rFonts w:cs="Arial" w:hint="eastAsia"/>
           <w:szCs w:val="28"/>
         </w:rPr>
-        <w:t>功能模块</w:t>
-      </w:r>
-      <w:r>
-        <w:rPr>
-          <w:rFonts w:cs="Arial" w:hint="eastAsia"/>
-          <w:szCs w:val="28"/>
-        </w:rPr>
-        <w:t>1</w:t>
+        <w:t>会员注册</w:t>
+      </w:r>
+    </w:p>
+    <w:p>
+      <w:pPr>
+        <w:pStyle w:val="3"/>
+      </w:pPr>
+      <w:bookmarkStart w:id="18" w:name="_Toc263801773"/>
+      <w:r>
+        <w:rPr>
+          <w:rFonts w:hint="eastAsia"/>
+        </w:rPr>
+        <w:t>功能</w:t>
+      </w:r>
+      <w:r>
+        <w:t>概述</w:t>
       </w:r>
       <w:bookmarkEnd w:id="18"/>
-    </w:p>
-    <w:p>
-      <w:pPr>
-        <w:pStyle w:val="3"/>
-      </w:pPr>
-      <w:bookmarkStart w:id="19" w:name="_Toc263801773"/>
-      <w:r>
-        <w:t>产品概述</w:t>
-      </w:r>
-      <w:bookmarkEnd w:id="19"/>
     </w:p>
     <w:p>
       <w:pPr>
@@ -4814,59 +4819,38 @@
         <w:rPr>
           <w:rFonts w:ascii="Arial" w:hAnsi="Arial" w:cs="Arial"/>
           <w:i w:val="0"/>
-        </w:rPr>
-      </w:pPr>
-      <w:r>
-        <w:rPr>
-          <w:rFonts w:ascii="Arial" w:hAnsi="Arial" w:cs="Arial"/>
-          <w:i w:val="0"/>
-        </w:rPr>
-        <w:t>[</w:t>
-      </w:r>
+          <w:color w:val="auto"/>
+        </w:rPr>
+      </w:pPr>
       <w:r>
         <w:rPr>
           <w:rFonts w:ascii="Arial" w:hAnsi="Arial" w:cs="Arial" w:hint="eastAsia"/>
           <w:i w:val="0"/>
-        </w:rPr>
-        <w:t>概述功能模块</w:t>
+          <w:color w:val="auto"/>
+        </w:rPr>
+        <w:t>注册成为会员</w:t>
       </w:r>
       <w:r>
         <w:rPr>
           <w:rFonts w:ascii="Arial" w:hAnsi="Arial" w:cs="Arial" w:hint="eastAsia"/>
           <w:i w:val="0"/>
-        </w:rPr>
-        <w:t>1</w:t>
-      </w:r>
-      <w:r>
-        <w:rPr>
-          <w:rFonts w:ascii="Arial" w:hAnsi="Arial" w:cs="Arial" w:hint="eastAsia"/>
-          <w:i w:val="0"/>
-        </w:rPr>
-        <w:t>的产品特性及效果</w:t>
-      </w:r>
-      <w:r>
-        <w:rPr>
-          <w:rFonts w:ascii="Arial" w:hAnsi="Arial" w:cs="Arial"/>
-          <w:i w:val="0"/>
-        </w:rPr>
-        <w:t>]</w:t>
+          <w:color w:val="auto"/>
+        </w:rPr>
+        <w:t>；并提示完善个人信息（个人基本信息和微信、支付宝等信息）</w:t>
       </w:r>
     </w:p>
     <w:p>
       <w:pPr>
         <w:pStyle w:val="3"/>
       </w:pPr>
-      <w:bookmarkStart w:id="20" w:name="_Toc263801774"/>
-      <w:r>
-        <w:t>产品</w:t>
-      </w:r>
-      <w:r>
-        <w:rPr>
-          <w:rFonts w:hint="eastAsia"/>
-        </w:rPr>
-        <w:t>结构（功能摘要）</w:t>
-      </w:r>
-      <w:bookmarkEnd w:id="20"/>
+      <w:bookmarkStart w:id="19" w:name="_Toc263801774"/>
+      <w:r>
+        <w:rPr>
+          <w:rFonts w:hint="eastAsia"/>
+        </w:rPr>
+        <w:t>功能摘要</w:t>
+      </w:r>
+      <w:bookmarkEnd w:id="19"/>
     </w:p>
     <w:p>
       <w:pPr>
@@ -4876,35 +4860,95 @@
         <w:rPr>
           <w:rFonts w:ascii="Arial" w:hAnsi="Arial" w:cs="Arial"/>
           <w:i w:val="0"/>
-        </w:rPr>
-      </w:pPr>
-      <w:r>
-        <w:rPr>
-          <w:rFonts w:ascii="Arial" w:hAnsi="Arial" w:cs="Arial"/>
-          <w:i w:val="0"/>
-        </w:rPr>
-        <w:t>[</w:t>
-      </w:r>
+          <w:color w:val="auto"/>
+        </w:rPr>
+      </w:pPr>
+      <w:bookmarkStart w:id="20" w:name="_Toc263801775"/>
       <w:r>
         <w:rPr>
           <w:rFonts w:ascii="Arial" w:hAnsi="Arial" w:cs="Arial" w:hint="eastAsia"/>
           <w:i w:val="0"/>
-        </w:rPr>
-        <w:t>概述功能模块</w:t>
+          <w:color w:val="auto"/>
+        </w:rPr>
+        <w:t>填写手机号、短信验证码、邀请码</w:t>
       </w:r>
       <w:r>
         <w:rPr>
           <w:rFonts w:ascii="Arial" w:hAnsi="Arial" w:cs="Arial" w:hint="eastAsia"/>
           <w:i w:val="0"/>
-        </w:rPr>
-        <w:t>1</w:t>
-      </w:r>
+          <w:color w:val="auto"/>
+        </w:rPr>
+        <w:t>（如果有）</w:t>
+      </w:r>
+    </w:p>
+    <w:p>
+      <w:pPr>
+        <w:pStyle w:val="infoblue"/>
+        <w:spacing w:before="0" w:beforeAutospacing="0" w:afterLines="50" w:after="156" w:afterAutospacing="0"/>
+        <w:ind w:firstLine="420"/>
+        <w:rPr>
+          <w:rFonts w:ascii="Arial" w:hAnsi="Arial" w:cs="Arial"/>
+          <w:i w:val="0"/>
+          <w:color w:val="auto"/>
+        </w:rPr>
+      </w:pPr>
       <w:r>
         <w:rPr>
           <w:rFonts w:ascii="Arial" w:hAnsi="Arial" w:cs="Arial" w:hint="eastAsia"/>
           <w:i w:val="0"/>
-        </w:rPr>
-        <w:t>的产品结构或包含组件，如：</w:t>
+          <w:color w:val="auto"/>
+        </w:rPr>
+        <w:t>根据</w:t>
+      </w:r>
+      <w:proofErr w:type="gramStart"/>
+      <w:r>
+        <w:rPr>
+          <w:rFonts w:ascii="Arial" w:hAnsi="Arial" w:cs="Arial" w:hint="eastAsia"/>
+          <w:i w:val="0"/>
+          <w:color w:val="auto"/>
+        </w:rPr>
+        <w:t>邀请码将会员</w:t>
+      </w:r>
+      <w:proofErr w:type="gramEnd"/>
+      <w:r>
+        <w:rPr>
+          <w:rFonts w:ascii="Arial" w:hAnsi="Arial" w:cs="Arial" w:hint="eastAsia"/>
+          <w:i w:val="0"/>
+          <w:color w:val="auto"/>
+        </w:rPr>
+        <w:t>归属到对应的代理下面，</w:t>
+      </w:r>
+      <w:r>
+        <w:rPr>
+          <w:rFonts w:ascii="Arial" w:hAnsi="Arial" w:cs="Arial" w:hint="eastAsia"/>
+          <w:i w:val="0"/>
+          <w:color w:val="auto"/>
+        </w:rPr>
+        <w:t xml:space="preserve"> </w:t>
+      </w:r>
+      <w:r>
+        <w:rPr>
+          <w:rFonts w:ascii="Arial" w:hAnsi="Arial" w:cs="Arial" w:hint="eastAsia"/>
+          <w:i w:val="0"/>
+          <w:color w:val="auto"/>
+        </w:rPr>
+        <w:t>这里分</w:t>
+      </w:r>
+      <w:r>
+        <w:rPr>
+          <w:rFonts w:ascii="Arial" w:hAnsi="Arial" w:cs="Arial" w:hint="eastAsia"/>
+          <w:i w:val="0"/>
+          <w:color w:val="auto"/>
+        </w:rPr>
+        <w:t>三</w:t>
+      </w:r>
+      <w:r>
+        <w:rPr>
+          <w:rFonts w:ascii="Arial" w:hAnsi="Arial" w:cs="Arial" w:hint="eastAsia"/>
+          <w:i w:val="0"/>
+          <w:color w:val="auto"/>
+        </w:rPr>
+        <w:t>种情况：</w:t>
       </w:r>
     </w:p>
     <w:p>
@@ -4912,21 +4956,49 @@
         <w:pStyle w:val="infoblue"/>
         <w:numPr>
           <w:ilvl w:val="0"/>
-          <w:numId w:val="2"/>
+          <w:numId w:val="8"/>
         </w:numPr>
         <w:spacing w:before="0" w:beforeAutospacing="0" w:afterLines="50" w:after="156" w:afterAutospacing="0"/>
-        <w:ind w:left="777" w:firstLineChars="0" w:hanging="357"/>
-        <w:rPr>
-          <w:rFonts w:ascii="Arial" w:hAnsi="Arial" w:cs="Arial"/>
-          <w:i w:val="0"/>
+        <w:ind w:firstLineChars="0"/>
+        <w:rPr>
+          <w:rFonts w:ascii="Arial" w:hAnsi="Arial" w:cs="Arial"/>
+          <w:i w:val="0"/>
+          <w:color w:val="auto"/>
         </w:rPr>
       </w:pPr>
       <w:r>
         <w:rPr>
           <w:rFonts w:ascii="Arial" w:hAnsi="Arial" w:cs="Arial" w:hint="eastAsia"/>
           <w:i w:val="0"/>
-        </w:rPr>
-        <w:t>播放区：播放区定义及功能说明；</w:t>
+          <w:color w:val="auto"/>
+        </w:rPr>
+        <w:t>邀请码是代理发出的，</w:t>
+      </w:r>
+      <w:r>
+        <w:rPr>
+          <w:rFonts w:ascii="Arial" w:hAnsi="Arial" w:cs="Arial" w:hint="eastAsia"/>
+          <w:i w:val="0"/>
+          <w:color w:val="auto"/>
+        </w:rPr>
+        <w:t>该会员隶属于这个代理，会员</w:t>
+      </w:r>
+      <w:proofErr w:type="gramStart"/>
+      <w:r>
+        <w:rPr>
+          <w:rFonts w:ascii="Arial" w:hAnsi="Arial" w:cs="Arial" w:hint="eastAsia"/>
+          <w:i w:val="0"/>
+          <w:color w:val="auto"/>
+        </w:rPr>
+        <w:t>做任务</w:t>
+      </w:r>
+      <w:proofErr w:type="gramEnd"/>
+      <w:r>
+        <w:rPr>
+          <w:rFonts w:ascii="Arial" w:hAnsi="Arial" w:cs="Arial" w:hint="eastAsia"/>
+          <w:i w:val="0"/>
+          <w:color w:val="auto"/>
+        </w:rPr>
+        <w:t>所得积分抽成给代理</w:t>
       </w:r>
     </w:p>
     <w:p>
@@ -4934,20 +5006,57 @@
         <w:pStyle w:val="infoblue"/>
         <w:numPr>
           <w:ilvl w:val="0"/>
-          <w:numId w:val="2"/>
+          <w:numId w:val="8"/>
         </w:numPr>
         <w:spacing w:before="0" w:beforeAutospacing="0" w:afterLines="50" w:after="156" w:afterAutospacing="0"/>
-        <w:ind w:left="777" w:firstLineChars="0" w:hanging="357"/>
-        <w:rPr>
-          <w:rFonts w:ascii="Arial" w:hAnsi="Arial" w:cs="Arial"/>
+        <w:ind w:firstLineChars="0"/>
+        <w:rPr>
+          <w:rFonts w:ascii="Arial" w:hAnsi="Arial" w:cs="Arial"/>
+          <w:i w:val="0"/>
+          <w:color w:val="auto"/>
         </w:rPr>
       </w:pPr>
       <w:r>
         <w:rPr>
           <w:rFonts w:ascii="Arial" w:hAnsi="Arial" w:cs="Arial" w:hint="eastAsia"/>
           <w:i w:val="0"/>
-        </w:rPr>
-        <w:t>缓冲区：缓冲区定义及功能说明；</w:t>
+          <w:color w:val="auto"/>
+        </w:rPr>
+        <w:t>邀请码是其他会员发出的</w:t>
+      </w:r>
+      <w:r>
+        <w:rPr>
+          <w:rFonts w:ascii="Arial" w:hAnsi="Arial" w:cs="Arial" w:hint="eastAsia"/>
+          <w:i w:val="0"/>
+          <w:color w:val="auto"/>
+        </w:rPr>
+        <w:t>，给</w:t>
+      </w:r>
+      <w:proofErr w:type="gramStart"/>
+      <w:r>
+        <w:rPr>
+          <w:rFonts w:ascii="Arial" w:hAnsi="Arial" w:cs="Arial" w:hint="eastAsia"/>
+          <w:i w:val="0"/>
+          <w:color w:val="auto"/>
+        </w:rPr>
+        <w:t>与邀请</w:t>
+      </w:r>
+      <w:proofErr w:type="gramEnd"/>
+      <w:r>
+        <w:rPr>
+          <w:rFonts w:ascii="Arial" w:hAnsi="Arial" w:cs="Arial" w:hint="eastAsia"/>
+          <w:i w:val="0"/>
+          <w:color w:val="auto"/>
+        </w:rPr>
+        <w:t>者一次性的奖励，</w:t>
+      </w:r>
+      <w:r>
+        <w:rPr>
+          <w:rFonts w:ascii="Arial" w:hAnsi="Arial" w:cs="Arial" w:hint="eastAsia"/>
+          <w:i w:val="0"/>
+          <w:color w:val="auto"/>
+        </w:rPr>
+        <w:t>该会员隶属于邀请者所属的代理</w:t>
       </w:r>
     </w:p>
     <w:p>
@@ -4955,34 +5064,45 @@
         <w:pStyle w:val="infoblue"/>
         <w:numPr>
           <w:ilvl w:val="0"/>
-          <w:numId w:val="2"/>
+          <w:numId w:val="8"/>
         </w:numPr>
         <w:spacing w:before="0" w:beforeAutospacing="0" w:afterLines="50" w:after="156" w:afterAutospacing="0"/>
-        <w:ind w:left="777" w:firstLineChars="0" w:hanging="357"/>
-        <w:rPr>
-          <w:rFonts w:ascii="Arial" w:hAnsi="Arial" w:cs="Arial"/>
-        </w:rPr>
-      </w:pPr>
-      <w:r>
+        <w:ind w:firstLineChars="0"/>
         <w:rPr>
           <w:rFonts w:ascii="Arial" w:hAnsi="Arial" w:cs="Arial" w:hint="eastAsia"/>
           <w:i w:val="0"/>
-        </w:rPr>
-        <w:t>播放列表区：播放列表区定义及功能说明；</w:t>
-      </w:r>
-      <w:r>
-        <w:rPr>
-          <w:rFonts w:ascii="Arial" w:hAnsi="Arial" w:cs="Arial"/>
-          <w:i w:val="0"/>
-        </w:rPr>
-        <w:t>]</w:t>
+          <w:color w:val="FF0000"/>
+        </w:rPr>
+      </w:pPr>
+      <w:r>
+        <w:rPr>
+          <w:rFonts w:ascii="Arial" w:hAnsi="Arial" w:cs="Arial" w:hint="eastAsia"/>
+          <w:i w:val="0"/>
+          <w:color w:val="FF0000"/>
+        </w:rPr>
+        <w:t>没有邀请码，主动注册为会员，</w:t>
+      </w:r>
+      <w:r>
+        <w:rPr>
+          <w:rFonts w:ascii="Arial" w:hAnsi="Arial" w:cs="Arial" w:hint="eastAsia"/>
+          <w:i w:val="0"/>
+          <w:color w:val="FF0000"/>
+        </w:rPr>
+        <w:t xml:space="preserve"> </w:t>
+      </w:r>
+      <w:r>
+        <w:rPr>
+          <w:rFonts w:ascii="Arial" w:hAnsi="Arial" w:cs="Arial" w:hint="eastAsia"/>
+          <w:i w:val="0"/>
+          <w:color w:val="FF0000"/>
+        </w:rPr>
+        <w:t>则该会员隶属于总公司的公共代理，抽成直接给公司</w:t>
       </w:r>
     </w:p>
     <w:p>
       <w:pPr>
         <w:pStyle w:val="3"/>
       </w:pPr>
-      <w:bookmarkStart w:id="21" w:name="_Toc263801775"/>
       <w:r>
         <w:rPr>
           <w:rFonts w:hint="eastAsia"/>
@@ -4990,7 +5110,432 @@
         <w:lastRenderedPageBreak/>
         <w:t>状态说明</w:t>
       </w:r>
+      <w:bookmarkEnd w:id="20"/>
+    </w:p>
+    <w:p>
+      <w:r>
+        <w:rPr>
+          <w:rFonts w:hint="eastAsia"/>
+        </w:rPr>
+        <w:t>代理</w:t>
+      </w:r>
+      <w:r>
+        <w:rPr>
+          <w:rFonts w:hint="eastAsia"/>
+        </w:rPr>
+        <w:t>1</w:t>
+      </w:r>
+      <w:r>
+        <w:rPr>
+          <w:rFonts w:hint="eastAsia"/>
+        </w:rPr>
+        <w:t xml:space="preserve"> </w:t>
+      </w:r>
+      <w:r>
+        <w:rPr>
+          <w:rFonts w:hint="eastAsia"/>
+        </w:rPr>
+        <w:t>—（邀请）—</w:t>
+      </w:r>
+      <w:r>
+        <w:t xml:space="preserve">&gt; </w:t>
+      </w:r>
+      <w:r>
+        <w:rPr>
+          <w:rFonts w:hint="eastAsia"/>
+        </w:rPr>
+        <w:t>非会员</w:t>
+      </w:r>
+      <w:r>
+        <w:rPr>
+          <w:rFonts w:hint="eastAsia"/>
+        </w:rPr>
+        <w:t>1</w:t>
+      </w:r>
+      <w:r>
+        <w:rPr>
+          <w:rFonts w:hint="eastAsia"/>
+        </w:rPr>
+        <w:t xml:space="preserve"> </w:t>
+      </w:r>
+      <w:r>
+        <w:t xml:space="preserve"> </w:t>
+      </w:r>
+      <w:r>
+        <w:rPr>
+          <w:rFonts w:hint="eastAsia"/>
+        </w:rPr>
+        <w:t>—（注册）—</w:t>
+      </w:r>
+      <w:r>
+        <w:t xml:space="preserve">&gt; </w:t>
+      </w:r>
+      <w:r>
+        <w:rPr>
+          <w:rFonts w:hint="eastAsia"/>
+        </w:rPr>
+        <w:t>会员</w:t>
+      </w:r>
+      <w:r>
+        <w:rPr>
+          <w:rFonts w:hint="eastAsia"/>
+        </w:rPr>
+        <w:t>1</w:t>
+      </w:r>
+    </w:p>
+    <w:p>
+      <w:r>
+        <w:rPr>
+          <w:rFonts w:hint="eastAsia"/>
+        </w:rPr>
+        <w:t>会员</w:t>
+      </w:r>
+      <w:r>
+        <w:rPr>
+          <w:rFonts w:hint="eastAsia"/>
+        </w:rPr>
+        <w:t>1</w:t>
+      </w:r>
+      <w:r>
+        <w:t xml:space="preserve"> </w:t>
+      </w:r>
+      <w:r>
+        <w:rPr>
+          <w:rFonts w:hint="eastAsia"/>
+        </w:rPr>
+        <w:t>—</w:t>
+      </w:r>
+      <w:r>
+        <w:rPr>
+          <w:rFonts w:hint="eastAsia"/>
+        </w:rPr>
+        <w:t>（邀请）</w:t>
+      </w:r>
+      <w:r>
+        <w:rPr>
+          <w:rFonts w:hint="eastAsia"/>
+        </w:rPr>
+        <w:t>—</w:t>
+      </w:r>
+      <w:r>
+        <w:t xml:space="preserve">&gt; </w:t>
+      </w:r>
+      <w:r>
+        <w:rPr>
+          <w:rFonts w:hint="eastAsia"/>
+        </w:rPr>
+        <w:t>非会员</w:t>
+      </w:r>
+      <w:r>
+        <w:rPr>
+          <w:rFonts w:hint="eastAsia"/>
+        </w:rPr>
+        <w:t xml:space="preserve">2 </w:t>
+      </w:r>
+      <w:r>
+        <w:rPr>
+          <w:rFonts w:hint="eastAsia"/>
+        </w:rPr>
+        <w:t>—（注册）—</w:t>
+      </w:r>
+      <w:r>
+        <w:t xml:space="preserve">&gt; </w:t>
+      </w:r>
+      <w:r>
+        <w:rPr>
+          <w:rFonts w:hint="eastAsia"/>
+        </w:rPr>
+        <w:t>会员</w:t>
+      </w:r>
+      <w:r>
+        <w:rPr>
+          <w:rFonts w:hint="eastAsia"/>
+        </w:rPr>
+        <w:t>2</w:t>
+      </w:r>
+    </w:p>
+    <w:p>
+      <w:r>
+        <w:rPr>
+          <w:rFonts w:hint="eastAsia"/>
+        </w:rPr>
+        <w:t>非会员</w:t>
+      </w:r>
+      <w:r>
+        <w:rPr>
+          <w:rFonts w:hint="eastAsia"/>
+        </w:rPr>
+        <w:t>3</w:t>
+      </w:r>
+      <w:r>
+        <w:t xml:space="preserve"> </w:t>
+      </w:r>
+      <w:r>
+        <w:rPr>
+          <w:rFonts w:hint="eastAsia"/>
+        </w:rPr>
+        <w:t>—（注册）—</w:t>
+      </w:r>
+      <w:r>
+        <w:rPr>
+          <w:rFonts w:hint="eastAsia"/>
+        </w:rPr>
+        <w:t>&gt;</w:t>
+      </w:r>
+      <w:r>
+        <w:t xml:space="preserve"> </w:t>
+      </w:r>
+      <w:r>
+        <w:rPr>
+          <w:rFonts w:hint="eastAsia"/>
+        </w:rPr>
+        <w:t>会员</w:t>
+      </w:r>
+      <w:r>
+        <w:rPr>
+          <w:rFonts w:hint="eastAsia"/>
+        </w:rPr>
+        <w:t>3</w:t>
+      </w:r>
+    </w:p>
+    <w:p/>
+    <w:p>
+      <w:r>
+        <w:rPr>
+          <w:rFonts w:hint="eastAsia"/>
+        </w:rPr>
+        <w:t>会员</w:t>
+      </w:r>
+      <w:r>
+        <w:rPr>
+          <w:rFonts w:hint="eastAsia"/>
+        </w:rPr>
+        <w:t>1</w:t>
+      </w:r>
+      <w:r>
+        <w:rPr>
+          <w:rFonts w:hint="eastAsia"/>
+        </w:rPr>
+        <w:t>、会员</w:t>
+      </w:r>
+      <w:r>
+        <w:rPr>
+          <w:rFonts w:hint="eastAsia"/>
+        </w:rPr>
+        <w:t>2</w:t>
+      </w:r>
+      <w:r>
+        <w:rPr>
+          <w:rFonts w:hint="eastAsia"/>
+        </w:rPr>
+        <w:t>都隶属于代理</w:t>
+      </w:r>
+      <w:r>
+        <w:rPr>
+          <w:rFonts w:hint="eastAsia"/>
+        </w:rPr>
+        <w:t>1</w:t>
+      </w:r>
+    </w:p>
+    <w:p>
+      <w:pPr>
+        <w:rPr>
+          <w:color w:val="FF0000"/>
+        </w:rPr>
+      </w:pPr>
+      <w:r>
+        <w:rPr>
+          <w:rFonts w:hint="eastAsia"/>
+          <w:color w:val="FF0000"/>
+        </w:rPr>
+        <w:t>会员</w:t>
+      </w:r>
+      <w:r>
+        <w:rPr>
+          <w:rFonts w:hint="eastAsia"/>
+          <w:color w:val="FF0000"/>
+        </w:rPr>
+        <w:t>3</w:t>
+      </w:r>
+      <w:r>
+        <w:rPr>
+          <w:color w:val="FF0000"/>
+        </w:rPr>
+        <w:t xml:space="preserve"> </w:t>
+      </w:r>
+      <w:r>
+        <w:rPr>
+          <w:rFonts w:hint="eastAsia"/>
+          <w:color w:val="FF0000"/>
+        </w:rPr>
+        <w:t>隶属于总公司公共代理</w:t>
+      </w:r>
+    </w:p>
+    <w:p>
+      <w:pPr>
+        <w:rPr>
+          <w:rFonts w:hint="eastAsia"/>
+        </w:rPr>
+      </w:pPr>
+    </w:p>
+    <w:p>
+      <w:pPr>
+        <w:pStyle w:val="3"/>
+      </w:pPr>
+      <w:bookmarkStart w:id="21" w:name="_Toc263801776"/>
+      <w:r>
+        <w:t>特性</w:t>
+      </w:r>
+      <w:r>
+        <w:rPr>
+          <w:rFonts w:hint="eastAsia"/>
+        </w:rPr>
+        <w:t>说明</w:t>
+      </w:r>
       <w:bookmarkEnd w:id="21"/>
+    </w:p>
+    <w:p>
+      <w:pPr>
+        <w:pStyle w:val="4"/>
+        <w:ind w:leftChars="135" w:left="283"/>
+      </w:pPr>
+      <w:bookmarkStart w:id="22" w:name="_Toc263801777"/>
+      <w:r>
+        <w:rPr>
+          <w:rFonts w:hint="eastAsia"/>
+        </w:rPr>
+        <w:t>特性</w:t>
+      </w:r>
+      <w:r>
+        <w:rPr>
+          <w:rFonts w:hint="eastAsia"/>
+        </w:rPr>
+        <w:t>1</w:t>
+      </w:r>
+      <w:r>
+        <w:rPr>
+          <w:rFonts w:hint="eastAsia"/>
+        </w:rPr>
+        <w:t>：</w:t>
+      </w:r>
+      <w:bookmarkEnd w:id="22"/>
+      <w:r>
+        <w:rPr>
+          <w:rFonts w:hint="eastAsia"/>
+        </w:rPr>
+        <w:t>收集信息</w:t>
+      </w:r>
+    </w:p>
+    <w:p>
+      <w:pPr>
+        <w:spacing w:afterLines="50" w:after="156"/>
+        <w:rPr>
+          <w:rFonts w:ascii="Arial" w:hAnsi="Arial" w:cs="Arial"/>
+          <w:b/>
+        </w:rPr>
+      </w:pPr>
+      <w:r>
+        <w:rPr>
+          <w:rFonts w:ascii="Arial" w:hAnsi="Arial" w:cs="Arial"/>
+          <w:b/>
+        </w:rPr>
+        <w:t>用户场景：</w:t>
+      </w:r>
+    </w:p>
+    <w:p>
+      <w:pPr>
+        <w:spacing w:afterLines="50" w:after="156"/>
+        <w:rPr>
+          <w:rFonts w:ascii="Arial" w:hAnsi="Arial" w:cs="Arial"/>
+          <w:bCs/>
+        </w:rPr>
+      </w:pPr>
+      <w:r>
+        <w:rPr>
+          <w:rFonts w:ascii="Arial" w:hAnsi="Arial" w:cs="Arial"/>
+          <w:b/>
+        </w:rPr>
+        <w:tab/>
+      </w:r>
+      <w:r>
+        <w:rPr>
+          <w:rFonts w:ascii="Arial" w:hAnsi="Arial" w:cs="Arial" w:hint="eastAsia"/>
+          <w:bCs/>
+        </w:rPr>
+        <w:t>用户</w:t>
+      </w:r>
+      <w:r>
+        <w:rPr>
+          <w:rFonts w:ascii="Arial" w:hAnsi="Arial" w:cs="Arial" w:hint="eastAsia"/>
+          <w:bCs/>
+        </w:rPr>
+        <w:t>注册会员会提供手机号码，并在注册后提示完善个人信息（昵称、性别、年龄等）</w:t>
+      </w:r>
+      <w:r>
+        <w:rPr>
+          <w:rFonts w:ascii="Arial" w:hAnsi="Arial" w:cs="Arial" w:hint="eastAsia"/>
+          <w:bCs/>
+        </w:rPr>
+        <w:t>和</w:t>
+      </w:r>
+      <w:r>
+        <w:rPr>
+          <w:rFonts w:ascii="Arial" w:hAnsi="Arial" w:cs="Arial" w:hint="eastAsia"/>
+          <w:bCs/>
+        </w:rPr>
+        <w:t>微信、支付宝等</w:t>
+      </w:r>
+      <w:r>
+        <w:rPr>
+          <w:rFonts w:ascii="Arial" w:hAnsi="Arial" w:cs="Arial" w:hint="eastAsia"/>
+          <w:bCs/>
+        </w:rPr>
+        <w:t>支付、提现</w:t>
+      </w:r>
+      <w:r>
+        <w:rPr>
+          <w:rFonts w:ascii="Arial" w:hAnsi="Arial" w:cs="Arial" w:hint="eastAsia"/>
+          <w:bCs/>
+        </w:rPr>
+        <w:t>账号</w:t>
+      </w:r>
+      <w:r>
+        <w:rPr>
+          <w:rFonts w:ascii="Arial" w:hAnsi="Arial" w:cs="Arial" w:hint="eastAsia"/>
+          <w:bCs/>
+        </w:rPr>
+        <w:t>信息</w:t>
+      </w:r>
+    </w:p>
+    <w:p>
+      <w:pPr>
+        <w:spacing w:afterLines="50" w:after="156"/>
+        <w:rPr>
+          <w:rFonts w:ascii="Arial" w:hAnsi="Arial" w:cs="Arial"/>
+          <w:b/>
+        </w:rPr>
+      </w:pPr>
+      <w:r>
+        <w:rPr>
+          <w:rFonts w:ascii="Arial" w:hAnsi="Arial" w:cs="Arial"/>
+          <w:b/>
+        </w:rPr>
+        <w:t>输入</w:t>
+      </w:r>
+      <w:r>
+        <w:rPr>
+          <w:rFonts w:ascii="Arial" w:hAnsi="Arial" w:cs="Arial" w:hint="eastAsia"/>
+          <w:b/>
+        </w:rPr>
+        <w:t>/</w:t>
+      </w:r>
+      <w:r>
+        <w:rPr>
+          <w:rFonts w:ascii="Arial" w:hAnsi="Arial" w:cs="Arial"/>
+          <w:b/>
+        </w:rPr>
+        <w:t>前置条件：</w:t>
+      </w:r>
     </w:p>
     <w:p>
       <w:pPr>
@@ -5000,127 +5545,49 @@
         <w:rPr>
           <w:rFonts w:ascii="Arial" w:hAnsi="Arial" w:cs="Arial"/>
           <w:i w:val="0"/>
-        </w:rPr>
-      </w:pPr>
-      <w:r>
-        <w:rPr>
-          <w:rFonts w:ascii="Arial" w:hAnsi="Arial" w:cs="Arial"/>
-          <w:i w:val="0"/>
-        </w:rPr>
-        <w:t>[</w:t>
-      </w:r>
-      <w:r>
-        <w:rPr>
-          <w:rFonts w:ascii="Arial" w:hAnsi="Arial" w:cs="Arial"/>
-          <w:i w:val="0"/>
-        </w:rPr>
-        <w:t>列出</w:t>
-      </w:r>
+          <w:color w:val="000000"/>
+        </w:rPr>
+      </w:pPr>
       <w:r>
         <w:rPr>
           <w:rFonts w:ascii="Arial" w:hAnsi="Arial" w:cs="Arial" w:hint="eastAsia"/>
           <w:i w:val="0"/>
-        </w:rPr>
-        <w:t>产品的各种状态及状态转换图，如：</w:t>
-      </w:r>
-    </w:p>
-    <w:p>
-      <w:pPr>
-        <w:pStyle w:val="infoblue"/>
-        <w:numPr>
-          <w:ilvl w:val="0"/>
-          <w:numId w:val="3"/>
-        </w:numPr>
-        <w:spacing w:before="0" w:beforeAutospacing="0" w:afterLines="50" w:after="156" w:afterAutospacing="0"/>
-        <w:ind w:left="777" w:firstLineChars="0" w:hanging="357"/>
-        <w:rPr>
-          <w:rFonts w:ascii="Arial" w:hAnsi="Arial" w:cs="Arial"/>
-          <w:i w:val="0"/>
-        </w:rPr>
-      </w:pPr>
+          <w:color w:val="000000"/>
+        </w:rPr>
+        <w:t>用户输入了手机号码、短信验证码，并点击确认按钮</w:t>
+      </w:r>
+    </w:p>
+    <w:p>
+      <w:pPr>
+        <w:spacing w:afterLines="50" w:after="156"/>
+        <w:rPr>
+          <w:rFonts w:ascii="Arial" w:hAnsi="Arial" w:cs="Arial"/>
+        </w:rPr>
+      </w:pPr>
+      <w:r>
+        <w:rPr>
+          <w:rFonts w:ascii="Arial" w:hAnsi="Arial" w:cs="Arial"/>
+          <w:b/>
+        </w:rPr>
+        <w:t>流程说明：</w:t>
+      </w:r>
+      <w:r>
+        <w:rPr>
+          <w:rFonts w:ascii="Arial" w:hAnsi="Arial" w:cs="Arial"/>
+        </w:rPr>
+        <w:t>（用例图、</w:t>
+      </w:r>
       <w:r>
         <w:rPr>
           <w:rFonts w:ascii="Arial" w:hAnsi="Arial" w:cs="Arial" w:hint="eastAsia"/>
-          <w:i w:val="0"/>
-        </w:rPr>
-        <w:t>状态</w:t>
-      </w:r>
-      <w:r>
-        <w:rPr>
-          <w:rFonts w:ascii="Arial" w:hAnsi="Arial" w:cs="Arial" w:hint="eastAsia"/>
-          <w:i w:val="0"/>
-        </w:rPr>
-        <w:t>1</w:t>
-      </w:r>
-      <w:r>
-        <w:rPr>
-          <w:rFonts w:ascii="Arial" w:hAnsi="Arial" w:cs="Arial" w:hint="eastAsia"/>
-          <w:i w:val="0"/>
-        </w:rPr>
-        <w:t>：状态</w:t>
-      </w:r>
-      <w:r>
-        <w:rPr>
-          <w:rFonts w:ascii="Arial" w:hAnsi="Arial" w:cs="Arial" w:hint="eastAsia"/>
-          <w:i w:val="0"/>
-        </w:rPr>
-        <w:t>1</w:t>
-      </w:r>
-      <w:r>
-        <w:rPr>
-          <w:rFonts w:ascii="Arial" w:hAnsi="Arial" w:cs="Arial" w:hint="eastAsia"/>
-          <w:i w:val="0"/>
-        </w:rPr>
-        <w:t>定义及可执行操作说明；</w:t>
-      </w:r>
-    </w:p>
-    <w:p>
-      <w:pPr>
-        <w:pStyle w:val="infoblue"/>
-        <w:numPr>
-          <w:ilvl w:val="0"/>
-          <w:numId w:val="3"/>
-        </w:numPr>
-        <w:spacing w:before="0" w:beforeAutospacing="0" w:afterLines="50" w:after="156" w:afterAutospacing="0"/>
-        <w:ind w:left="777" w:firstLineChars="0" w:hanging="357"/>
-        <w:rPr>
-          <w:rFonts w:ascii="Arial" w:hAnsi="Arial" w:cs="Arial"/>
-        </w:rPr>
-      </w:pPr>
-      <w:r>
-        <w:rPr>
-          <w:rFonts w:ascii="Arial" w:hAnsi="Arial" w:cs="Arial" w:hint="eastAsia"/>
-          <w:i w:val="0"/>
-        </w:rPr>
-        <w:t>状态</w:t>
-      </w:r>
-      <w:r>
-        <w:rPr>
-          <w:rFonts w:ascii="Arial" w:hAnsi="Arial" w:cs="Arial" w:hint="eastAsia"/>
-          <w:i w:val="0"/>
-        </w:rPr>
-        <w:t>2</w:t>
-      </w:r>
-      <w:r>
-        <w:rPr>
-          <w:rFonts w:ascii="Arial" w:hAnsi="Arial" w:cs="Arial" w:hint="eastAsia"/>
-          <w:i w:val="0"/>
-        </w:rPr>
-        <w:t>：状态</w:t>
-      </w:r>
-      <w:r>
-        <w:rPr>
-          <w:rFonts w:ascii="Arial" w:hAnsi="Arial" w:cs="Arial" w:hint="eastAsia"/>
-          <w:i w:val="0"/>
-        </w:rPr>
-        <w:t>2</w:t>
-      </w:r>
-      <w:r>
-        <w:rPr>
-          <w:rFonts w:ascii="Arial" w:hAnsi="Arial" w:cs="Arial" w:hint="eastAsia"/>
-          <w:i w:val="0"/>
-        </w:rPr>
-        <w:t>定义及可执行操作说明；</w:t>
+        </w:rPr>
+        <w:t>流程</w:t>
+      </w:r>
+      <w:r>
+        <w:rPr>
+          <w:rFonts w:ascii="Arial" w:hAnsi="Arial" w:cs="Arial"/>
+        </w:rPr>
+        <w:t>图）</w:t>
       </w:r>
     </w:p>
     <w:p>
@@ -5135,19 +5602,131 @@
       </w:pPr>
       <w:r>
         <w:rPr>
+          <w:rFonts w:ascii="Arial" w:hAnsi="Arial" w:cs="Arial"/>
+          <w:i w:val="0"/>
+        </w:rPr>
+        <w:t>[</w:t>
+      </w:r>
+      <w:r>
+        <w:rPr>
           <w:rFonts w:ascii="Arial" w:hAnsi="Arial" w:cs="Arial" w:hint="eastAsia"/>
           <w:i w:val="0"/>
         </w:rPr>
-        <w:t>状态转换图：</w:t>
+        <w:t>通过用例图、流程图的形式，对功能点</w:t>
+      </w:r>
+      <w:r>
+        <w:rPr>
+          <w:rFonts w:ascii="Arial" w:hAnsi="Arial" w:cs="Arial" w:hint="eastAsia"/>
+          <w:i w:val="0"/>
+        </w:rPr>
+        <w:t>1</w:t>
+      </w:r>
+      <w:r>
+        <w:rPr>
+          <w:rFonts w:ascii="Arial" w:hAnsi="Arial" w:cs="Arial" w:hint="eastAsia"/>
+          <w:i w:val="0"/>
+        </w:rPr>
+        <w:t>的流程进行说明，如：</w:t>
       </w:r>
     </w:p>
     <w:p>
       <w:pPr>
         <w:pStyle w:val="infoblue"/>
+        <w:spacing w:before="0" w:beforeAutospacing="0" w:afterLines="50" w:after="156" w:afterAutospacing="0"/>
         <w:ind w:firstLine="420"/>
+        <w:rPr>
+          <w:rFonts w:ascii="Arial" w:hAnsi="Arial" w:cs="Arial"/>
+          <w:i w:val="0"/>
+        </w:rPr>
+      </w:pPr>
+    </w:p>
+    <w:p>
+      <w:pPr>
+        <w:spacing w:afterLines="50" w:after="156"/>
+        <w:rPr>
+          <w:rFonts w:ascii="Arial" w:hAnsi="Arial" w:cs="Arial"/>
+          <w:b/>
+        </w:rPr>
+      </w:pPr>
+      <w:r>
+        <w:rPr>
+          <w:rFonts w:ascii="Arial" w:hAnsi="Arial" w:cs="Arial"/>
+          <w:b/>
+        </w:rPr>
+        <w:t>需求描述：</w:t>
+      </w:r>
+    </w:p>
+    <w:p>
+      <w:pPr>
+        <w:pStyle w:val="infoblue"/>
+        <w:spacing w:before="0" w:beforeAutospacing="0" w:afterLines="50" w:after="156" w:afterAutospacing="0"/>
+        <w:ind w:firstLine="420"/>
+        <w:rPr>
+          <w:rFonts w:ascii="Arial" w:hAnsi="Arial" w:cs="Arial"/>
+          <w:i w:val="0"/>
+        </w:rPr>
+      </w:pPr>
+      <w:r>
+        <w:rPr>
+          <w:rFonts w:ascii="Arial" w:hAnsi="Arial" w:cs="Arial"/>
+          <w:i w:val="0"/>
+        </w:rPr>
+        <w:t>[</w:t>
+      </w:r>
+      <w:r>
+        <w:rPr>
+          <w:rFonts w:ascii="Arial" w:hAnsi="Arial" w:cs="Arial" w:hint="eastAsia"/>
+          <w:i w:val="0"/>
+        </w:rPr>
+        <w:t>详细描述功能点</w:t>
+      </w:r>
+      <w:r>
+        <w:rPr>
+          <w:rFonts w:ascii="Arial" w:hAnsi="Arial" w:cs="Arial" w:hint="eastAsia"/>
+          <w:i w:val="0"/>
+        </w:rPr>
+        <w:t>1</w:t>
+      </w:r>
+      <w:r>
+        <w:rPr>
+          <w:rFonts w:ascii="Arial" w:hAnsi="Arial" w:cs="Arial" w:hint="eastAsia"/>
+          <w:i w:val="0"/>
+        </w:rPr>
+        <w:t>的具体需求，包括约束条件、输入输出、排序规则、状态转换等等，如：</w:t>
+      </w:r>
+    </w:p>
+    <w:p>
+      <w:pPr>
+        <w:pStyle w:val="infoblue"/>
+        <w:spacing w:before="0" w:beforeAutospacing="0" w:afterLines="50" w:after="156" w:afterAutospacing="0"/>
+        <w:ind w:firstLine="420"/>
+        <w:rPr>
+          <w:rFonts w:ascii="Arial" w:hAnsi="Arial" w:cs="Arial"/>
+          <w:i w:val="0"/>
+        </w:rPr>
+      </w:pPr>
+      <w:r>
+        <w:rPr>
+          <w:rFonts w:ascii="Arial" w:hAnsi="Arial" w:cs="Arial" w:hint="eastAsia"/>
+          <w:i w:val="0"/>
+        </w:rPr>
+        <w:t>当用户点击“行政楼”菜单时，展示学校的新闻中心和管理层介绍，大致示意图如下：</w:t>
+      </w:r>
+    </w:p>
+    <w:p>
+      <w:pPr>
+        <w:spacing w:afterLines="50" w:after="156"/>
         <w:jc w:val="center"/>
-      </w:pPr>
-      <w:r>
+        <w:rPr>
+          <w:rFonts w:ascii="Arial" w:hAnsi="Arial" w:cs="Arial"/>
+          <w:color w:val="0000FF"/>
+        </w:rPr>
+      </w:pPr>
+      <w:r>
+        <w:rPr>
+          <w:color w:val="0000FF"/>
+        </w:rPr>
+        <w:lastRenderedPageBreak/>
         <w:pict>
           <v:shapetype id="_x0000_t75" coordsize="21600,21600" o:spt="75" o:preferrelative="t" path="m@4@5l@4@11@9@11@9@5xe" filled="f" stroked="f">
             <v:stroke joinstyle="miter"/>
@@ -5168,7 +5747,7 @@
             <v:path o:extrusionok="f" gradientshapeok="t" o:connecttype="rect"/>
             <o:lock v:ext="edit" aspectratio="t"/>
           </v:shapetype>
-          <v:shape id="_x0000_i1025" type="#_x0000_t75" style="width:332.95pt;height:250.55pt">
+          <v:shape id="_x0000_i1027" type="#_x0000_t75" style="width:431.4pt;height:497.1pt">
             <v:imagedata r:id="rId8" o:title=""/>
           </v:shape>
         </w:pict>
@@ -5176,6 +5755,15 @@
     </w:p>
     <w:p>
       <w:pPr>
+        <w:spacing w:afterLines="50" w:after="156" w:line="120" w:lineRule="atLeast"/>
+        <w:rPr>
+          <w:rFonts w:ascii="Arial" w:hAnsi="Arial" w:cs="Arial"/>
+          <w:color w:val="0000FF"/>
+        </w:rPr>
+      </w:pPr>
+    </w:p>
+    <w:p>
+      <w:pPr>
         <w:pStyle w:val="infoblue"/>
         <w:spacing w:before="0" w:beforeAutospacing="0" w:afterLines="50" w:after="156" w:afterAutospacing="0"/>
         <w:ind w:firstLine="420"/>
@@ -5186,476 +5774,26 @@
       </w:pPr>
       <w:r>
         <w:rPr>
-          <w:rFonts w:ascii="Arial" w:hAnsi="Arial" w:cs="Arial"/>
-          <w:i w:val="0"/>
-        </w:rPr>
-        <w:t>]</w:t>
-      </w:r>
-    </w:p>
-    <w:p>
-      <w:pPr>
-        <w:pStyle w:val="3"/>
-      </w:pPr>
-      <w:bookmarkStart w:id="22" w:name="_Toc263801776"/>
-      <w:r>
-        <w:t>特性</w:t>
-      </w:r>
-      <w:r>
-        <w:rPr>
-          <w:rFonts w:hint="eastAsia"/>
-        </w:rPr>
-        <w:t>说明</w:t>
-      </w:r>
-      <w:bookmarkEnd w:id="22"/>
-    </w:p>
-    <w:p>
-      <w:pPr>
-        <w:pStyle w:val="4"/>
-        <w:ind w:leftChars="135" w:left="283"/>
-      </w:pPr>
-      <w:bookmarkStart w:id="23" w:name="_Toc263801777"/>
-      <w:r>
-        <w:rPr>
-          <w:rFonts w:hint="eastAsia"/>
-        </w:rPr>
-        <w:t>特性</w:t>
-      </w:r>
-      <w:r>
-        <w:rPr>
-          <w:rFonts w:hint="eastAsia"/>
-        </w:rPr>
-        <w:t>1</w:t>
-      </w:r>
-      <w:r>
-        <w:rPr>
-          <w:rFonts w:hint="eastAsia"/>
-        </w:rPr>
-        <w:t>：功能点</w:t>
-      </w:r>
-      <w:r>
-        <w:rPr>
-          <w:rFonts w:hint="eastAsia"/>
-        </w:rPr>
-        <w:t>1</w:t>
-      </w:r>
-      <w:bookmarkEnd w:id="23"/>
-    </w:p>
-    <w:p>
-      <w:pPr>
-        <w:spacing w:afterLines="50" w:after="156"/>
-        <w:rPr>
-          <w:rFonts w:ascii="Arial" w:hAnsi="Arial" w:cs="Arial"/>
-          <w:b/>
-        </w:rPr>
-      </w:pPr>
-      <w:r>
-        <w:rPr>
-          <w:rFonts w:ascii="Arial" w:hAnsi="Arial" w:cs="Arial"/>
-          <w:b/>
-        </w:rPr>
-        <w:t>用户场景：</w:t>
-      </w:r>
-    </w:p>
-    <w:p>
-      <w:pPr>
-        <w:pStyle w:val="infoblue"/>
-        <w:spacing w:before="0" w:beforeAutospacing="0" w:afterLines="50" w:after="156" w:afterAutospacing="0"/>
-        <w:ind w:firstLine="420"/>
-        <w:rPr>
-          <w:rFonts w:ascii="Arial" w:hAnsi="Arial" w:cs="Arial"/>
-          <w:i w:val="0"/>
-        </w:rPr>
-      </w:pPr>
-      <w:r>
-        <w:rPr>
-          <w:rFonts w:ascii="Arial" w:hAnsi="Arial" w:cs="Arial"/>
-          <w:i w:val="0"/>
-        </w:rPr>
-        <w:t>[</w:t>
-      </w:r>
-      <w:r>
-        <w:rPr>
-          <w:rFonts w:ascii="Arial" w:hAnsi="Arial" w:cs="Arial"/>
-          <w:i w:val="0"/>
-        </w:rPr>
-        <w:t>列出</w:t>
-      </w:r>
-      <w:r>
-        <w:rPr>
           <w:rFonts w:ascii="Arial" w:hAnsi="Arial" w:cs="Arial" w:hint="eastAsia"/>
           <w:i w:val="0"/>
         </w:rPr>
-        <w:t>用户通过什么操作或途径触发功能点</w:t>
-      </w:r>
+        <w:t>行政楼主要</w:t>
+      </w:r>
+      <w:proofErr w:type="gramStart"/>
       <w:r>
         <w:rPr>
           <w:rFonts w:ascii="Arial" w:hAnsi="Arial" w:cs="Arial" w:hint="eastAsia"/>
           <w:i w:val="0"/>
         </w:rPr>
-        <w:t>1</w:t>
-      </w:r>
+        <w:t>版块</w:t>
+      </w:r>
+      <w:proofErr w:type="gramEnd"/>
       <w:r>
         <w:rPr>
           <w:rFonts w:ascii="Arial" w:hAnsi="Arial" w:cs="Arial" w:hint="eastAsia"/>
           <w:i w:val="0"/>
         </w:rPr>
-        <w:t>，如：</w:t>
-      </w:r>
-    </w:p>
-    <w:p>
-      <w:pPr>
-        <w:pStyle w:val="infoblue"/>
-        <w:spacing w:before="0" w:beforeAutospacing="0" w:afterLines="50" w:after="156" w:afterAutospacing="0"/>
-        <w:ind w:firstLine="420"/>
-        <w:rPr>
-          <w:rFonts w:ascii="Arial" w:hAnsi="Arial" w:cs="Arial"/>
-          <w:i w:val="0"/>
-        </w:rPr>
-      </w:pPr>
-      <w:r>
-        <w:rPr>
-          <w:rFonts w:ascii="Arial" w:hAnsi="Arial" w:cs="Arial" w:hint="eastAsia"/>
-          <w:i w:val="0"/>
-        </w:rPr>
-        <w:t>用户点击大学生社区—行政楼，或者点击其他引导到该板块的链接</w:t>
-      </w:r>
-      <w:r>
-        <w:rPr>
-          <w:rFonts w:ascii="Arial" w:hAnsi="Arial" w:cs="Arial"/>
-          <w:i w:val="0"/>
-        </w:rPr>
-        <w:t>]</w:t>
-      </w:r>
-    </w:p>
-    <w:p>
-      <w:pPr>
-        <w:spacing w:afterLines="50" w:after="156"/>
-        <w:rPr>
-          <w:rFonts w:ascii="Arial" w:hAnsi="Arial" w:cs="Arial"/>
-          <w:b/>
-        </w:rPr>
-      </w:pPr>
-      <w:r>
-        <w:rPr>
-          <w:rFonts w:ascii="Arial" w:hAnsi="Arial" w:cs="Arial"/>
-          <w:b/>
-        </w:rPr>
-        <w:t>输入</w:t>
-      </w:r>
-      <w:r>
-        <w:rPr>
-          <w:rFonts w:ascii="Arial" w:hAnsi="Arial" w:cs="Arial" w:hint="eastAsia"/>
-          <w:b/>
-        </w:rPr>
-        <w:t>/</w:t>
-      </w:r>
-      <w:r>
-        <w:rPr>
-          <w:rFonts w:ascii="Arial" w:hAnsi="Arial" w:cs="Arial"/>
-          <w:b/>
-        </w:rPr>
-        <w:t>前置条件：</w:t>
-      </w:r>
-    </w:p>
-    <w:p>
-      <w:pPr>
-        <w:pStyle w:val="infoblue"/>
-        <w:spacing w:before="0" w:beforeAutospacing="0" w:afterLines="50" w:after="156" w:afterAutospacing="0"/>
-        <w:ind w:firstLine="420"/>
-        <w:rPr>
-          <w:rFonts w:ascii="Arial" w:hAnsi="Arial" w:cs="Arial"/>
-          <w:i w:val="0"/>
-        </w:rPr>
-      </w:pPr>
-      <w:r>
-        <w:rPr>
-          <w:rFonts w:ascii="Arial" w:hAnsi="Arial" w:cs="Arial"/>
-          <w:i w:val="0"/>
-        </w:rPr>
-        <w:t>[</w:t>
-      </w:r>
-      <w:r>
-        <w:rPr>
-          <w:rFonts w:ascii="Arial" w:hAnsi="Arial" w:cs="Arial"/>
-          <w:i w:val="0"/>
-        </w:rPr>
-        <w:t>列出</w:t>
-      </w:r>
-      <w:r>
-        <w:rPr>
-          <w:rFonts w:ascii="Arial" w:hAnsi="Arial" w:cs="Arial" w:hint="eastAsia"/>
-          <w:i w:val="0"/>
-        </w:rPr>
-        <w:t>用户触发功能点</w:t>
-      </w:r>
-      <w:r>
-        <w:rPr>
-          <w:rFonts w:ascii="Arial" w:hAnsi="Arial" w:cs="Arial" w:hint="eastAsia"/>
-          <w:i w:val="0"/>
-        </w:rPr>
-        <w:t>1</w:t>
-      </w:r>
-      <w:r>
-        <w:rPr>
-          <w:rFonts w:ascii="Arial" w:hAnsi="Arial" w:cs="Arial" w:hint="eastAsia"/>
-          <w:i w:val="0"/>
-        </w:rPr>
-        <w:t>的前置条件和必要条件，如：</w:t>
-      </w:r>
-    </w:p>
-    <w:p>
-      <w:pPr>
-        <w:pStyle w:val="infoblue"/>
-        <w:spacing w:before="0" w:beforeAutospacing="0" w:afterLines="50" w:after="156" w:afterAutospacing="0"/>
-        <w:ind w:firstLine="420"/>
-        <w:rPr>
-          <w:rFonts w:ascii="Arial" w:hAnsi="Arial" w:cs="Arial"/>
-          <w:i w:val="0"/>
-        </w:rPr>
-      </w:pPr>
-      <w:r>
-        <w:rPr>
-          <w:rFonts w:ascii="Arial" w:hAnsi="Arial" w:cs="Arial" w:hint="eastAsia"/>
-          <w:i w:val="0"/>
-        </w:rPr>
-        <w:t>用户已登录，且为社团成员</w:t>
-      </w:r>
-      <w:r>
-        <w:rPr>
-          <w:rFonts w:ascii="Arial" w:hAnsi="Arial" w:cs="Arial"/>
-          <w:i w:val="0"/>
-        </w:rPr>
-        <w:t>]</w:t>
-      </w:r>
-    </w:p>
-    <w:p>
-      <w:pPr>
-        <w:spacing w:afterLines="50" w:after="156"/>
-        <w:rPr>
-          <w:rFonts w:ascii="Arial" w:hAnsi="Arial" w:cs="Arial"/>
-        </w:rPr>
-      </w:pPr>
-      <w:r>
-        <w:rPr>
-          <w:rFonts w:ascii="Arial" w:hAnsi="Arial" w:cs="Arial"/>
-          <w:b/>
-        </w:rPr>
-        <w:t>流程说明：</w:t>
-      </w:r>
-      <w:r>
-        <w:rPr>
-          <w:rFonts w:ascii="Arial" w:hAnsi="Arial" w:cs="Arial"/>
-        </w:rPr>
-        <w:t>（用例图、</w:t>
-      </w:r>
-      <w:r>
-        <w:rPr>
-          <w:rFonts w:ascii="Arial" w:hAnsi="Arial" w:cs="Arial" w:hint="eastAsia"/>
-        </w:rPr>
-        <w:t>流程</w:t>
-      </w:r>
-      <w:r>
-        <w:rPr>
-          <w:rFonts w:ascii="Arial" w:hAnsi="Arial" w:cs="Arial"/>
-        </w:rPr>
-        <w:t>图）</w:t>
-      </w:r>
-    </w:p>
-    <w:p>
-      <w:pPr>
-        <w:pStyle w:val="infoblue"/>
-        <w:spacing w:before="0" w:beforeAutospacing="0" w:afterLines="50" w:after="156" w:afterAutospacing="0"/>
-        <w:ind w:firstLine="420"/>
-        <w:rPr>
-          <w:rFonts w:ascii="Arial" w:hAnsi="Arial" w:cs="Arial"/>
-          <w:i w:val="0"/>
-        </w:rPr>
-      </w:pPr>
-      <w:r>
-        <w:rPr>
-          <w:rFonts w:ascii="Arial" w:hAnsi="Arial" w:cs="Arial"/>
-          <w:i w:val="0"/>
-        </w:rPr>
-        <w:t>[</w:t>
-      </w:r>
-      <w:r>
-        <w:rPr>
-          <w:rFonts w:ascii="Arial" w:hAnsi="Arial" w:cs="Arial" w:hint="eastAsia"/>
-          <w:i w:val="0"/>
-        </w:rPr>
-        <w:t>通过用例图、流程图的形式，对功能点</w:t>
-      </w:r>
-      <w:r>
-        <w:rPr>
-          <w:rFonts w:ascii="Arial" w:hAnsi="Arial" w:cs="Arial" w:hint="eastAsia"/>
-          <w:i w:val="0"/>
-        </w:rPr>
-        <w:t>1</w:t>
-      </w:r>
-      <w:r>
-        <w:rPr>
-          <w:rFonts w:ascii="Arial" w:hAnsi="Arial" w:cs="Arial" w:hint="eastAsia"/>
-          <w:i w:val="0"/>
-        </w:rPr>
-        <w:t>的流程进行说明，如：</w:t>
-      </w:r>
-    </w:p>
-    <w:p>
-      <w:pPr>
-        <w:pStyle w:val="infoblue"/>
-        <w:ind w:firstLineChars="0" w:firstLine="0"/>
-        <w:jc w:val="center"/>
-        <w:rPr>
-          <w:rFonts w:ascii="Arial" w:hAnsi="Arial" w:cs="Arial"/>
-          <w:i w:val="0"/>
-        </w:rPr>
-      </w:pPr>
-      <w:r>
-        <w:object w:dxaOrig="9360" w:dyaOrig="11340">
-          <v:shape id="_x0000_i1026" type="#_x0000_t75" style="width:468.3pt;height:566.8pt" o:ole="">
-            <v:imagedata r:id="rId9" o:title=""/>
-          </v:shape>
-          <o:OLEObject Type="Embed" ProgID="Visio.Drawing.11" ShapeID="_x0000_i1026" DrawAspect="Content" ObjectID="_1629048193" r:id="rId10"/>
-        </w:object>
-      </w:r>
-    </w:p>
-    <w:p>
-      <w:pPr>
-        <w:pStyle w:val="infoblue"/>
-        <w:spacing w:before="0" w:beforeAutospacing="0" w:afterLines="50" w:after="156" w:afterAutospacing="0"/>
-        <w:ind w:firstLine="420"/>
-        <w:rPr>
-          <w:rFonts w:ascii="Arial" w:hAnsi="Arial" w:cs="Arial"/>
-          <w:i w:val="0"/>
-        </w:rPr>
-      </w:pPr>
-      <w:r>
-        <w:rPr>
-          <w:rFonts w:ascii="Arial" w:hAnsi="Arial" w:cs="Arial"/>
-          <w:i w:val="0"/>
-        </w:rPr>
-        <w:t>]</w:t>
-      </w:r>
-    </w:p>
-    <w:p>
-      <w:pPr>
-        <w:spacing w:afterLines="50" w:after="156"/>
-        <w:rPr>
-          <w:rFonts w:ascii="Arial" w:hAnsi="Arial" w:cs="Arial"/>
-          <w:b/>
-        </w:rPr>
-      </w:pPr>
-      <w:r>
-        <w:rPr>
-          <w:rFonts w:ascii="Arial" w:hAnsi="Arial" w:cs="Arial"/>
-          <w:b/>
-        </w:rPr>
-        <w:t>需求描述：</w:t>
-      </w:r>
-    </w:p>
-    <w:p>
-      <w:pPr>
-        <w:pStyle w:val="infoblue"/>
-        <w:spacing w:before="0" w:beforeAutospacing="0" w:afterLines="50" w:after="156" w:afterAutospacing="0"/>
-        <w:ind w:firstLine="420"/>
-        <w:rPr>
-          <w:rFonts w:ascii="Arial" w:hAnsi="Arial" w:cs="Arial"/>
-          <w:i w:val="0"/>
-        </w:rPr>
-      </w:pPr>
-      <w:r>
-        <w:rPr>
-          <w:rFonts w:ascii="Arial" w:hAnsi="Arial" w:cs="Arial"/>
-          <w:i w:val="0"/>
-        </w:rPr>
-        <w:t>[</w:t>
-      </w:r>
-      <w:r>
-        <w:rPr>
-          <w:rFonts w:ascii="Arial" w:hAnsi="Arial" w:cs="Arial" w:hint="eastAsia"/>
-          <w:i w:val="0"/>
-        </w:rPr>
-        <w:t>详细描述功能点</w:t>
-      </w:r>
-      <w:r>
-        <w:rPr>
-          <w:rFonts w:ascii="Arial" w:hAnsi="Arial" w:cs="Arial" w:hint="eastAsia"/>
-          <w:i w:val="0"/>
-        </w:rPr>
-        <w:t>1</w:t>
-      </w:r>
-      <w:r>
-        <w:rPr>
-          <w:rFonts w:ascii="Arial" w:hAnsi="Arial" w:cs="Arial" w:hint="eastAsia"/>
-          <w:i w:val="0"/>
-        </w:rPr>
-        <w:t>的具体需求，包括约束条件、输入输出、排序规则、状态转换等等，如：</w:t>
-      </w:r>
-    </w:p>
-    <w:p>
-      <w:pPr>
-        <w:pStyle w:val="infoblue"/>
-        <w:spacing w:before="0" w:beforeAutospacing="0" w:afterLines="50" w:after="156" w:afterAutospacing="0"/>
-        <w:ind w:firstLine="420"/>
-        <w:rPr>
-          <w:rFonts w:ascii="Arial" w:hAnsi="Arial" w:cs="Arial"/>
-          <w:i w:val="0"/>
-        </w:rPr>
-      </w:pPr>
-      <w:r>
-        <w:rPr>
-          <w:rFonts w:ascii="Arial" w:hAnsi="Arial" w:cs="Arial" w:hint="eastAsia"/>
-          <w:i w:val="0"/>
-        </w:rPr>
-        <w:t>当用户点击“行政楼”菜单时，展示学校的新闻中心和管理层介绍，大致示意图如下：</w:t>
-      </w:r>
-    </w:p>
-    <w:p>
-      <w:pPr>
-        <w:spacing w:afterLines="50" w:after="156"/>
-        <w:jc w:val="center"/>
-        <w:rPr>
-          <w:rFonts w:ascii="Arial" w:hAnsi="Arial" w:cs="Arial"/>
-          <w:color w:val="0000FF"/>
-        </w:rPr>
-      </w:pPr>
-      <w:r>
-        <w:rPr>
-          <w:color w:val="0000FF"/>
-        </w:rPr>
-        <w:lastRenderedPageBreak/>
-        <w:pict>
-          <v:shape id="_x0000_i1027" type="#_x0000_t75" style="width:431.4pt;height:497.1pt">
-            <v:imagedata r:id="rId11" o:title=""/>
-          </v:shape>
-        </w:pict>
-      </w:r>
-    </w:p>
-    <w:p>
-      <w:pPr>
-        <w:spacing w:afterLines="50" w:after="156" w:line="120" w:lineRule="atLeast"/>
-        <w:rPr>
-          <w:rFonts w:ascii="Arial" w:hAnsi="Arial" w:cs="Arial"/>
-          <w:color w:val="0000FF"/>
-        </w:rPr>
-      </w:pPr>
-    </w:p>
-    <w:p>
-      <w:pPr>
-        <w:pStyle w:val="infoblue"/>
-        <w:spacing w:before="0" w:beforeAutospacing="0" w:afterLines="50" w:after="156" w:afterAutospacing="0"/>
-        <w:ind w:firstLine="420"/>
-        <w:rPr>
-          <w:rFonts w:ascii="Arial" w:hAnsi="Arial" w:cs="Arial"/>
-          <w:i w:val="0"/>
-        </w:rPr>
-      </w:pPr>
-      <w:r>
-        <w:rPr>
-          <w:rFonts w:ascii="Arial" w:hAnsi="Arial" w:cs="Arial" w:hint="eastAsia"/>
-          <w:i w:val="0"/>
-        </w:rPr>
-        <w:t>行政楼主要版块包括</w:t>
+        <w:t>包括</w:t>
       </w:r>
       <w:r>
         <w:rPr>
@@ -5818,7 +5956,7 @@
         <w:pStyle w:val="4"/>
         <w:ind w:leftChars="135" w:left="283"/>
       </w:pPr>
-      <w:bookmarkStart w:id="24" w:name="_Toc263801778"/>
+      <w:bookmarkStart w:id="23" w:name="_Toc263801778"/>
       <w:r>
         <w:t>特性</w:t>
       </w:r>
@@ -5840,7 +5978,7 @@
         </w:rPr>
         <w:t>2</w:t>
       </w:r>
-      <w:bookmarkEnd w:id="24"/>
+      <w:bookmarkEnd w:id="23"/>
     </w:p>
     <w:p>
       <w:pPr>
@@ -6027,7 +6165,7 @@
           <w:szCs w:val="28"/>
         </w:rPr>
       </w:pPr>
-      <w:bookmarkStart w:id="25" w:name="_Toc263801779"/>
+      <w:bookmarkStart w:id="24" w:name="_Toc263801779"/>
       <w:r>
         <w:rPr>
           <w:rFonts w:cs="Arial"/>
@@ -6070,17 +6208,17 @@
         </w:rPr>
         <w:t>2</w:t>
       </w:r>
+      <w:bookmarkEnd w:id="24"/>
+    </w:p>
+    <w:p>
+      <w:pPr>
+        <w:pStyle w:val="3"/>
+      </w:pPr>
+      <w:bookmarkStart w:id="25" w:name="_Toc263801780"/>
+      <w:r>
+        <w:t>产品概述</w:t>
+      </w:r>
       <w:bookmarkEnd w:id="25"/>
-    </w:p>
-    <w:p>
-      <w:pPr>
-        <w:pStyle w:val="3"/>
-      </w:pPr>
-      <w:bookmarkStart w:id="26" w:name="_Toc263801780"/>
-      <w:r>
-        <w:t>产品概述</w:t>
-      </w:r>
-      <w:bookmarkEnd w:id="26"/>
     </w:p>
     <w:p>
       <w:pPr>
@@ -6098,7 +6236,7 @@
       <w:pPr>
         <w:pStyle w:val="3"/>
       </w:pPr>
-      <w:bookmarkStart w:id="27" w:name="_Toc263801781"/>
+      <w:bookmarkStart w:id="26" w:name="_Toc263801781"/>
       <w:r>
         <w:t>产品</w:t>
       </w:r>
@@ -6108,7 +6246,7 @@
         </w:rPr>
         <w:t>结构（功能摘要）</w:t>
       </w:r>
-      <w:bookmarkEnd w:id="27"/>
+      <w:bookmarkEnd w:id="26"/>
     </w:p>
     <w:p>
       <w:pPr>
@@ -6126,14 +6264,14 @@
       <w:pPr>
         <w:pStyle w:val="3"/>
       </w:pPr>
-      <w:bookmarkStart w:id="28" w:name="_Toc263801782"/>
+      <w:bookmarkStart w:id="27" w:name="_Toc263801782"/>
       <w:r>
         <w:rPr>
           <w:rFonts w:hint="eastAsia"/>
         </w:rPr>
         <w:t>状态说明</w:t>
       </w:r>
-      <w:bookmarkEnd w:id="28"/>
+      <w:bookmarkEnd w:id="27"/>
     </w:p>
     <w:p>
       <w:pPr>
@@ -6151,7 +6289,7 @@
       <w:pPr>
         <w:pStyle w:val="3"/>
       </w:pPr>
-      <w:bookmarkStart w:id="29" w:name="_Toc263801783"/>
+      <w:bookmarkStart w:id="28" w:name="_Toc263801783"/>
       <w:r>
         <w:t>特性</w:t>
       </w:r>
@@ -6161,14 +6299,14 @@
         </w:rPr>
         <w:t>说明</w:t>
       </w:r>
-      <w:bookmarkEnd w:id="29"/>
+      <w:bookmarkEnd w:id="28"/>
     </w:p>
     <w:p>
       <w:pPr>
         <w:pStyle w:val="4"/>
         <w:ind w:leftChars="135" w:left="283"/>
       </w:pPr>
-      <w:bookmarkStart w:id="30" w:name="_Toc263801784"/>
+      <w:bookmarkStart w:id="29" w:name="_Toc263801784"/>
       <w:r>
         <w:rPr>
           <w:rFonts w:hint="eastAsia"/>
@@ -6193,7 +6331,7 @@
         </w:rPr>
         <w:t>1</w:t>
       </w:r>
-      <w:bookmarkEnd w:id="30"/>
+      <w:bookmarkEnd w:id="29"/>
     </w:p>
     <w:p>
       <w:pPr>
@@ -6392,7 +6530,7 @@
         <w:pStyle w:val="4"/>
         <w:ind w:leftChars="135" w:left="283"/>
       </w:pPr>
-      <w:bookmarkStart w:id="31" w:name="_Toc263801785"/>
+      <w:bookmarkStart w:id="30" w:name="_Toc263801785"/>
       <w:r>
         <w:t>特性</w:t>
       </w:r>
@@ -6414,7 +6552,7 @@
         </w:rPr>
         <w:t>2</w:t>
       </w:r>
-      <w:bookmarkEnd w:id="31"/>
+      <w:bookmarkEnd w:id="30"/>
     </w:p>
     <w:p>
       <w:pPr>
@@ -6615,21 +6753,22 @@
           <w:rFonts w:ascii="Arial" w:hAnsi="Arial" w:cs="Arial"/>
         </w:rPr>
       </w:pPr>
-      <w:bookmarkStart w:id="32" w:name="_Toc249414639"/>
-      <w:bookmarkStart w:id="33" w:name="_Toc249267348"/>
-      <w:bookmarkStart w:id="34" w:name="_Toc249414527"/>
-      <w:bookmarkStart w:id="35" w:name="_Toc249501941"/>
-      <w:bookmarkStart w:id="36" w:name="_Toc249502105"/>
-      <w:bookmarkStart w:id="37" w:name="_Toc253863814"/>
-      <w:bookmarkStart w:id="38" w:name="_Toc250472028"/>
-      <w:bookmarkStart w:id="39" w:name="_Toc250472157"/>
-      <w:bookmarkStart w:id="40" w:name="_Toc263801786"/>
+      <w:bookmarkStart w:id="31" w:name="_Toc249414639"/>
+      <w:bookmarkStart w:id="32" w:name="_Toc249267348"/>
+      <w:bookmarkStart w:id="33" w:name="_Toc249414527"/>
+      <w:bookmarkStart w:id="34" w:name="_Toc249501941"/>
+      <w:bookmarkStart w:id="35" w:name="_Toc249502105"/>
+      <w:bookmarkStart w:id="36" w:name="_Toc253863814"/>
+      <w:bookmarkStart w:id="37" w:name="_Toc250472028"/>
+      <w:bookmarkStart w:id="38" w:name="_Toc250472157"/>
+      <w:bookmarkStart w:id="39" w:name="_Toc263801786"/>
       <w:r>
         <w:rPr>
           <w:rFonts w:ascii="Arial" w:hAnsi="Arial" w:cs="Arial"/>
         </w:rPr>
         <w:t>其它产品需求</w:t>
       </w:r>
+      <w:bookmarkEnd w:id="31"/>
       <w:bookmarkEnd w:id="32"/>
       <w:bookmarkEnd w:id="33"/>
       <w:bookmarkEnd w:id="34"/>
@@ -6638,7 +6777,6 @@
       <w:bookmarkEnd w:id="37"/>
       <w:bookmarkEnd w:id="38"/>
       <w:bookmarkEnd w:id="39"/>
-      <w:bookmarkEnd w:id="40"/>
     </w:p>
     <w:p>
       <w:pPr>
@@ -6683,21 +6821,22 @@
           <w:rFonts w:cs="Arial"/>
         </w:rPr>
       </w:pPr>
-      <w:bookmarkStart w:id="41" w:name="_Toc249267349"/>
-      <w:bookmarkStart w:id="42" w:name="_Toc249414528"/>
-      <w:bookmarkStart w:id="43" w:name="_Toc249502106"/>
-      <w:bookmarkStart w:id="44" w:name="_Toc253863815"/>
-      <w:bookmarkStart w:id="45" w:name="_Toc263801787"/>
-      <w:bookmarkStart w:id="46" w:name="_Toc249414640"/>
-      <w:bookmarkStart w:id="47" w:name="_Toc250472029"/>
-      <w:bookmarkStart w:id="48" w:name="_Toc249501942"/>
-      <w:bookmarkStart w:id="49" w:name="_Toc250472158"/>
+      <w:bookmarkStart w:id="40" w:name="_Toc249267349"/>
+      <w:bookmarkStart w:id="41" w:name="_Toc249414528"/>
+      <w:bookmarkStart w:id="42" w:name="_Toc249502106"/>
+      <w:bookmarkStart w:id="43" w:name="_Toc253863815"/>
+      <w:bookmarkStart w:id="44" w:name="_Toc263801787"/>
+      <w:bookmarkStart w:id="45" w:name="_Toc249414640"/>
+      <w:bookmarkStart w:id="46" w:name="_Toc250472029"/>
+      <w:bookmarkStart w:id="47" w:name="_Toc249501942"/>
+      <w:bookmarkStart w:id="48" w:name="_Toc250472158"/>
       <w:r>
         <w:rPr>
           <w:rFonts w:cs="Arial"/>
         </w:rPr>
         <w:t>性能需求</w:t>
       </w:r>
+      <w:bookmarkEnd w:id="40"/>
       <w:bookmarkEnd w:id="41"/>
       <w:bookmarkEnd w:id="42"/>
       <w:bookmarkEnd w:id="43"/>
@@ -6706,7 +6845,6 @@
       <w:bookmarkEnd w:id="46"/>
       <w:bookmarkEnd w:id="47"/>
       <w:bookmarkEnd w:id="48"/>
-      <w:bookmarkEnd w:id="49"/>
     </w:p>
     <w:p>
       <w:pPr>
@@ -6714,33 +6852,41 @@
         <w:spacing w:before="0" w:beforeAutospacing="0" w:afterLines="50" w:after="156" w:afterAutospacing="0"/>
         <w:ind w:firstLine="420"/>
         <w:rPr>
-          <w:rFonts w:ascii="Arial" w:hAnsi="Arial" w:cs="Arial"/>
-          <w:i w:val="0"/>
-        </w:rPr>
-      </w:pPr>
-      <w:bookmarkStart w:id="50" w:name="_Toc249502110"/>
-      <w:bookmarkStart w:id="51" w:name="_Toc249501946"/>
-      <w:r>
-        <w:rPr>
           <w:rFonts w:ascii="Arial" w:hAnsi="Arial" w:cs="Arial" w:hint="eastAsia"/>
           <w:i w:val="0"/>
-        </w:rPr>
-        <w:t>[</w:t>
-      </w:r>
-      <w:r>
-        <w:rPr>
-          <w:rFonts w:ascii="Arial" w:hAnsi="Arial" w:cs="Arial"/>
-          <w:i w:val="0"/>
-        </w:rPr>
-        <w:t>如果产品对性能要特殊需求，请详细描述，如：大致响应时间、最大并发数等。</w:t>
-      </w:r>
+          <w:color w:val="000000"/>
+        </w:rPr>
+      </w:pPr>
+      <w:bookmarkStart w:id="49" w:name="_Toc249502110"/>
+      <w:bookmarkStart w:id="50" w:name="_Toc249501946"/>
+      <w:proofErr w:type="gramStart"/>
       <w:r>
         <w:rPr>
           <w:rFonts w:ascii="Arial" w:hAnsi="Arial" w:cs="Arial" w:hint="eastAsia"/>
           <w:i w:val="0"/>
-        </w:rPr>
-        <w:t>]</w:t>
-      </w:r>
+          <w:color w:val="000000"/>
+        </w:rPr>
+        <w:t>日单</w:t>
+      </w:r>
+      <w:proofErr w:type="gramEnd"/>
+      <w:r>
+        <w:rPr>
+          <w:rFonts w:ascii="Arial" w:hAnsi="Arial" w:cs="Arial" w:hint="eastAsia"/>
+          <w:i w:val="0"/>
+          <w:color w:val="000000"/>
+        </w:rPr>
+        <w:t>10000</w:t>
+      </w:r>
+      <w:r>
+        <w:rPr>
+          <w:rFonts w:ascii="Arial" w:hAnsi="Arial" w:cs="Arial" w:hint="eastAsia"/>
+          <w:i w:val="0"/>
+          <w:color w:val="000000"/>
+        </w:rPr>
+        <w:t>以上</w:t>
+      </w:r>
+      <w:bookmarkStart w:id="51" w:name="_GoBack"/>
+      <w:bookmarkEnd w:id="51"/>
     </w:p>
     <w:p>
       <w:pPr>
@@ -6764,8 +6910,8 @@
         <w:lastRenderedPageBreak/>
         <w:t>监控需求</w:t>
       </w:r>
+      <w:bookmarkEnd w:id="49"/>
       <w:bookmarkEnd w:id="50"/>
-      <w:bookmarkEnd w:id="51"/>
       <w:bookmarkEnd w:id="52"/>
       <w:bookmarkEnd w:id="53"/>
       <w:bookmarkEnd w:id="54"/>
@@ -6789,47 +6935,12 @@
       <w:pPr>
         <w:pStyle w:val="infoblue"/>
         <w:spacing w:before="0" w:beforeAutospacing="0" w:afterLines="50" w:after="156" w:afterAutospacing="0"/>
-        <w:ind w:firstLine="420"/>
-        <w:rPr>
-          <w:rFonts w:ascii="Arial" w:hAnsi="Arial" w:cs="Arial"/>
-          <w:i w:val="0"/>
-        </w:rPr>
-      </w:pPr>
-      <w:r>
+        <w:ind w:firstLineChars="0" w:firstLine="0"/>
         <w:rPr>
           <w:rFonts w:ascii="Arial" w:hAnsi="Arial" w:cs="Arial" w:hint="eastAsia"/>
           <w:i w:val="0"/>
         </w:rPr>
-        <w:t>[</w:t>
-      </w:r>
-      <w:r>
-        <w:rPr>
-          <w:rFonts w:ascii="Arial" w:hAnsi="Arial" w:cs="Arial"/>
-          <w:i w:val="0"/>
-        </w:rPr>
-        <w:t>如果产品需要特殊的监控和统计，请详细描述，如：</w:t>
-      </w:r>
-      <w:r>
-        <w:rPr>
-          <w:rFonts w:ascii="Arial" w:hAnsi="Arial" w:cs="Arial"/>
-          <w:i w:val="0"/>
-        </w:rPr>
-        <w:t>PV</w:t>
-      </w:r>
-      <w:r>
-        <w:rPr>
-          <w:rFonts w:ascii="Arial" w:hAnsi="Arial" w:cs="Arial"/>
-          <w:i w:val="0"/>
-        </w:rPr>
-        <w:t>、点击、登录数等。</w:t>
-      </w:r>
-      <w:r>
-        <w:rPr>
-          <w:rFonts w:ascii="Arial" w:hAnsi="Arial" w:cs="Arial" w:hint="eastAsia"/>
-          <w:i w:val="0"/>
-        </w:rPr>
-        <w:t>]</w:t>
-      </w:r>
+      </w:pPr>
     </w:p>
     <w:p>
       <w:pPr>
@@ -6963,7 +7074,31 @@
           <w:kern w:val="2"/>
           <w:szCs w:val="24"/>
         </w:rPr>
-        <w:t>在手机微信客户端可以正常打开</w:t>
+        <w:t>在</w:t>
+      </w:r>
+      <w:proofErr w:type="gramStart"/>
+      <w:r>
+        <w:rPr>
+          <w:rFonts w:ascii="Arial" w:hAnsi="Arial" w:cs="Arial" w:hint="eastAsia"/>
+          <w:i w:val="0"/>
+          <w:iCs w:val="0"/>
+          <w:color w:val="auto"/>
+          <w:kern w:val="2"/>
+          <w:szCs w:val="24"/>
+        </w:rPr>
+        <w:t>手机微信客户端</w:t>
+      </w:r>
+      <w:proofErr w:type="gramEnd"/>
+      <w:r>
+        <w:rPr>
+          <w:rFonts w:ascii="Arial" w:hAnsi="Arial" w:cs="Arial" w:hint="eastAsia"/>
+          <w:i w:val="0"/>
+          <w:iCs w:val="0"/>
+          <w:color w:val="auto"/>
+          <w:kern w:val="2"/>
+          <w:szCs w:val="24"/>
+        </w:rPr>
+        <w:t>可以正常打开</w:t>
       </w:r>
     </w:p>
     <w:p>
@@ -7020,7 +7155,23 @@
           <w:rFonts w:ascii="Arial" w:hAnsi="Arial" w:cs="Arial"/>
           <w:i w:val="0"/>
         </w:rPr>
-        <w:t>风险内容描述，说明风险产生原因，可能造成的危害以及相应出现的频率信息，另外在此处还需要描述相关风险预防措施及风险出现后的应对措施信息</w:t>
+        <w:t>风险内容描述，说明风险产生原因，可能造成的危害以及相应出现的频率信息，另外在</w:t>
+      </w:r>
+      <w:proofErr w:type="gramStart"/>
+      <w:r>
+        <w:rPr>
+          <w:rFonts w:ascii="Arial" w:hAnsi="Arial" w:cs="Arial"/>
+          <w:i w:val="0"/>
+        </w:rPr>
+        <w:t>此处还</w:t>
+      </w:r>
+      <w:proofErr w:type="gramEnd"/>
+      <w:r>
+        <w:rPr>
+          <w:rFonts w:ascii="Arial" w:hAnsi="Arial" w:cs="Arial"/>
+          <w:i w:val="0"/>
+        </w:rPr>
+        <w:t>需要描述相关风险预防措施及风险出现后的应对措施信息</w:t>
       </w:r>
       <w:bookmarkEnd w:id="65"/>
       <w:r>
@@ -7202,6 +7353,113 @@
                 <w:szCs w:val="20"/>
               </w:rPr>
             </w:pPr>
+            <w:r>
+              <w:rPr>
+                <w:rFonts w:ascii="Arial" w:hAnsi="Arial" w:cs="Arial" w:hint="eastAsia"/>
+                <w:sz w:val="20"/>
+                <w:szCs w:val="20"/>
+              </w:rPr>
+              <w:t>时间进度</w:t>
+            </w:r>
+          </w:p>
+        </w:tc>
+        <w:tc>
+          <w:tcPr>
+            <w:tcW w:w="840" w:type="dxa"/>
+          </w:tcPr>
+          <w:p>
+            <w:pPr>
+              <w:jc w:val="center"/>
+              <w:rPr>
+                <w:rFonts w:ascii="Arial" w:hAnsi="Arial" w:cs="Arial"/>
+                <w:sz w:val="20"/>
+                <w:szCs w:val="20"/>
+              </w:rPr>
+            </w:pPr>
+            <w:r>
+              <w:rPr>
+                <w:rFonts w:ascii="Arial" w:hAnsi="Arial" w:cs="Arial" w:hint="eastAsia"/>
+                <w:sz w:val="20"/>
+                <w:szCs w:val="20"/>
+              </w:rPr>
+              <w:t>延期</w:t>
+            </w:r>
+          </w:p>
+        </w:tc>
+        <w:tc>
+          <w:tcPr>
+            <w:tcW w:w="840" w:type="dxa"/>
+          </w:tcPr>
+          <w:p>
+            <w:pPr>
+              <w:jc w:val="center"/>
+              <w:rPr>
+                <w:rFonts w:ascii="Arial" w:hAnsi="Arial" w:cs="Arial"/>
+                <w:sz w:val="20"/>
+                <w:szCs w:val="20"/>
+              </w:rPr>
+            </w:pPr>
+            <w:r>
+              <w:rPr>
+                <w:rFonts w:ascii="Arial" w:hAnsi="Arial" w:cs="Arial" w:hint="eastAsia"/>
+                <w:sz w:val="20"/>
+                <w:szCs w:val="20"/>
+              </w:rPr>
+              <w:t>5</w:t>
+            </w:r>
+          </w:p>
+        </w:tc>
+        <w:tc>
+          <w:tcPr>
+            <w:tcW w:w="3792" w:type="dxa"/>
+          </w:tcPr>
+          <w:p>
+            <w:pPr>
+              <w:rPr>
+                <w:rFonts w:ascii="Arial" w:hAnsi="Arial" w:cs="Arial"/>
+                <w:sz w:val="20"/>
+                <w:szCs w:val="20"/>
+              </w:rPr>
+            </w:pPr>
+          </w:p>
+        </w:tc>
+        <w:tc>
+          <w:tcPr>
+            <w:tcW w:w="1050" w:type="dxa"/>
+          </w:tcPr>
+          <w:p>
+            <w:pPr>
+              <w:jc w:val="center"/>
+              <w:rPr>
+                <w:rFonts w:ascii="Arial" w:hAnsi="Arial" w:cs="Arial"/>
+                <w:sz w:val="20"/>
+                <w:szCs w:val="20"/>
+              </w:rPr>
+            </w:pPr>
+            <w:r>
+              <w:rPr>
+                <w:rFonts w:ascii="Arial" w:hAnsi="Arial" w:cs="Arial" w:hint="eastAsia"/>
+                <w:sz w:val="20"/>
+                <w:szCs w:val="20"/>
+              </w:rPr>
+              <w:t>3</w:t>
+            </w:r>
+          </w:p>
+        </w:tc>
+      </w:tr>
+      <w:tr>
+        <w:tc>
+          <w:tcPr>
+            <w:tcW w:w="2628" w:type="dxa"/>
+          </w:tcPr>
+          <w:p>
+            <w:pPr>
+              <w:rPr>
+                <w:rFonts w:ascii="Arial" w:hAnsi="Arial" w:cs="Arial"/>
+                <w:sz w:val="20"/>
+                <w:szCs w:val="20"/>
+              </w:rPr>
+            </w:pPr>
           </w:p>
         </w:tc>
         <w:tc>
@@ -7339,81 +7597,6 @@
           </w:p>
         </w:tc>
       </w:tr>
-      <w:tr>
-        <w:tc>
-          <w:tcPr>
-            <w:tcW w:w="2628" w:type="dxa"/>
-          </w:tcPr>
-          <w:p>
-            <w:pPr>
-              <w:rPr>
-                <w:rFonts w:ascii="Arial" w:hAnsi="Arial" w:cs="Arial"/>
-                <w:sz w:val="20"/>
-                <w:szCs w:val="20"/>
-              </w:rPr>
-            </w:pPr>
-          </w:p>
-        </w:tc>
-        <w:tc>
-          <w:tcPr>
-            <w:tcW w:w="840" w:type="dxa"/>
-          </w:tcPr>
-          <w:p>
-            <w:pPr>
-              <w:jc w:val="center"/>
-              <w:rPr>
-                <w:rFonts w:ascii="Arial" w:hAnsi="Arial" w:cs="Arial"/>
-                <w:sz w:val="20"/>
-                <w:szCs w:val="20"/>
-              </w:rPr>
-            </w:pPr>
-          </w:p>
-        </w:tc>
-        <w:tc>
-          <w:tcPr>
-            <w:tcW w:w="840" w:type="dxa"/>
-          </w:tcPr>
-          <w:p>
-            <w:pPr>
-              <w:jc w:val="center"/>
-              <w:rPr>
-                <w:rFonts w:ascii="Arial" w:hAnsi="Arial" w:cs="Arial"/>
-                <w:sz w:val="20"/>
-                <w:szCs w:val="20"/>
-              </w:rPr>
-            </w:pPr>
-          </w:p>
-        </w:tc>
-        <w:tc>
-          <w:tcPr>
-            <w:tcW w:w="3792" w:type="dxa"/>
-          </w:tcPr>
-          <w:p>
-            <w:pPr>
-              <w:rPr>
-                <w:rFonts w:ascii="Arial" w:hAnsi="Arial" w:cs="Arial"/>
-                <w:sz w:val="20"/>
-                <w:szCs w:val="20"/>
-              </w:rPr>
-            </w:pPr>
-          </w:p>
-        </w:tc>
-        <w:tc>
-          <w:tcPr>
-            <w:tcW w:w="1050" w:type="dxa"/>
-          </w:tcPr>
-          <w:p>
-            <w:pPr>
-              <w:jc w:val="center"/>
-              <w:rPr>
-                <w:rFonts w:ascii="Arial" w:hAnsi="Arial" w:cs="Arial"/>
-                <w:sz w:val="20"/>
-                <w:szCs w:val="20"/>
-              </w:rPr>
-            </w:pPr>
-          </w:p>
-        </w:tc>
-      </w:tr>
     </w:tbl>
     <w:p>
       <w:pPr>
@@ -7451,60 +7634,24 @@
       <w:pPr>
         <w:pStyle w:val="infoblue"/>
         <w:spacing w:before="0" w:beforeAutospacing="0" w:afterLines="50" w:after="156" w:afterAutospacing="0"/>
-        <w:ind w:firstLine="420"/>
-        <w:rPr>
-          <w:rFonts w:ascii="Arial" w:hAnsi="Arial" w:cs="Arial"/>
-          <w:i w:val="0"/>
-        </w:rPr>
-      </w:pPr>
-      <w:r>
-        <w:rPr>
-          <w:rFonts w:ascii="Arial" w:hAnsi="Arial" w:cs="Arial"/>
-          <w:i w:val="0"/>
-        </w:rPr>
-        <w:t>[</w:t>
-      </w:r>
-      <w:r>
-        <w:rPr>
-          <w:rFonts w:ascii="Arial" w:hAnsi="Arial" w:cs="Arial"/>
-          <w:i w:val="0"/>
-        </w:rPr>
-        <w:t>产品所需的其余相关文档，如：产品市场需求说明书（</w:t>
-      </w:r>
-      <w:r>
-        <w:rPr>
-          <w:rFonts w:ascii="Arial" w:hAnsi="Arial" w:cs="Arial"/>
-          <w:i w:val="0"/>
-        </w:rPr>
-        <w:t>MRD</w:t>
-      </w:r>
-      <w:r>
-        <w:rPr>
-          <w:rFonts w:ascii="Arial" w:hAnsi="Arial" w:cs="Arial"/>
-          <w:i w:val="0"/>
-        </w:rPr>
-        <w:t>）、产品功能介绍</w:t>
-      </w:r>
-      <w:r>
-        <w:rPr>
-          <w:rFonts w:ascii="Arial" w:hAnsi="Arial" w:cs="Arial"/>
-          <w:i w:val="0"/>
-        </w:rPr>
-        <w:t>PPT</w:t>
-      </w:r>
-      <w:r>
-        <w:rPr>
-          <w:rFonts w:ascii="Arial" w:hAnsi="Arial" w:cs="Arial"/>
-          <w:i w:val="0"/>
-        </w:rPr>
-        <w:t>、产品规划书。</w:t>
-      </w:r>
-      <w:r>
-        <w:rPr>
-          <w:rFonts w:ascii="Arial" w:hAnsi="Arial" w:cs="Arial"/>
-          <w:i w:val="0"/>
-        </w:rPr>
-        <w:t>]</w:t>
+        <w:ind w:firstLine="422"/>
+        <w:rPr>
+          <w:rFonts w:ascii="Arial" w:hAnsi="Arial" w:cs="Arial"/>
+          <w:b/>
+          <w:bCs/>
+          <w:i w:val="0"/>
+          <w:color w:val="000000"/>
+        </w:rPr>
+      </w:pPr>
+      <w:r>
+        <w:rPr>
+          <w:rFonts w:ascii="Arial" w:hAnsi="Arial" w:cs="Arial" w:hint="eastAsia"/>
+          <w:b/>
+          <w:bCs/>
+          <w:i w:val="0"/>
+          <w:color w:val="000000"/>
+        </w:rPr>
+        <w:t>详细设计说明书</w:t>
       </w:r>
     </w:p>
     <w:p>
@@ -7537,8 +7684,8 @@
       </w:pPr>
     </w:p>
     <w:sectPr>
-      <w:headerReference w:type="default" r:id="rId12"/>
-      <w:footerReference w:type="default" r:id="rId13"/>
+      <w:headerReference w:type="default" r:id="rId9"/>
+      <w:footerReference w:type="default" r:id="rId10"/>
       <w:pgSz w:w="11906" w:h="16838"/>
       <w:pgMar w:top="1440" w:right="1286" w:bottom="1246" w:left="1260" w:header="851" w:footer="851" w:gutter="0"/>
       <w:cols w:space="425"/>
@@ -7806,16 +7953,16 @@
     </w:lvl>
   </w:abstractNum>
   <w:abstractNum w:abstractNumId="2" w15:restartNumberingAfterBreak="0">
-    <w:nsid w:val="28A46605"/>
+    <w:nsid w:val="18814C20"/>
     <w:multiLevelType w:val="hybridMultilevel"/>
-    <w:tmpl w:val="426809DE"/>
-    <w:lvl w:ilvl="0" w:tplc="85965514">
+    <w:tmpl w:val="F1E46BF6"/>
+    <w:lvl w:ilvl="0" w:tplc="891EDE54">
       <w:start w:val="1"/>
       <w:numFmt w:val="decimal"/>
       <w:lvlText w:val="%1."/>
       <w:lvlJc w:val="left"/>
       <w:pPr>
-        <w:ind w:left="1140" w:hanging="360"/>
+        <w:ind w:left="1200" w:hanging="360"/>
       </w:pPr>
       <w:rPr>
         <w:rFonts w:hint="default"/>
@@ -7827,7 +7974,7 @@
       <w:lvlText w:val="%2)"/>
       <w:lvlJc w:val="left"/>
       <w:pPr>
-        <w:ind w:left="1620" w:hanging="420"/>
+        <w:ind w:left="1680" w:hanging="420"/>
       </w:pPr>
     </w:lvl>
     <w:lvl w:ilvl="2" w:tplc="0409001B" w:tentative="1">
@@ -7836,7 +7983,7 @@
       <w:lvlText w:val="%3."/>
       <w:lvlJc w:val="right"/>
       <w:pPr>
-        <w:ind w:left="2040" w:hanging="420"/>
+        <w:ind w:left="2100" w:hanging="420"/>
       </w:pPr>
     </w:lvl>
     <w:lvl w:ilvl="3" w:tplc="0409000F" w:tentative="1">
@@ -7845,7 +7992,7 @@
       <w:lvlText w:val="%4."/>
       <w:lvlJc w:val="left"/>
       <w:pPr>
-        <w:ind w:left="2460" w:hanging="420"/>
+        <w:ind w:left="2520" w:hanging="420"/>
       </w:pPr>
     </w:lvl>
     <w:lvl w:ilvl="4" w:tplc="04090019" w:tentative="1">
@@ -7854,7 +8001,7 @@
       <w:lvlText w:val="%5)"/>
       <w:lvlJc w:val="left"/>
       <w:pPr>
-        <w:ind w:left="2880" w:hanging="420"/>
+        <w:ind w:left="2940" w:hanging="420"/>
       </w:pPr>
     </w:lvl>
     <w:lvl w:ilvl="5" w:tplc="0409001B" w:tentative="1">
@@ -7863,7 +8010,7 @@
       <w:lvlText w:val="%6."/>
       <w:lvlJc w:val="right"/>
       <w:pPr>
-        <w:ind w:left="3300" w:hanging="420"/>
+        <w:ind w:left="3360" w:hanging="420"/>
       </w:pPr>
     </w:lvl>
     <w:lvl w:ilvl="6" w:tplc="0409000F" w:tentative="1">
@@ -7872,7 +8019,7 @@
       <w:lvlText w:val="%7."/>
       <w:lvlJc w:val="left"/>
       <w:pPr>
-        <w:ind w:left="3720" w:hanging="420"/>
+        <w:ind w:left="3780" w:hanging="420"/>
       </w:pPr>
     </w:lvl>
     <w:lvl w:ilvl="7" w:tplc="04090019" w:tentative="1">
@@ -7881,7 +8028,7 @@
       <w:lvlText w:val="%8)"/>
       <w:lvlJc w:val="left"/>
       <w:pPr>
-        <w:ind w:left="4140" w:hanging="420"/>
+        <w:ind w:left="4200" w:hanging="420"/>
       </w:pPr>
     </w:lvl>
     <w:lvl w:ilvl="8" w:tplc="0409001B" w:tentative="1">
@@ -7890,11 +8037,100 @@
       <w:lvlText w:val="%9."/>
       <w:lvlJc w:val="right"/>
       <w:pPr>
-        <w:ind w:left="4560" w:hanging="420"/>
+        <w:ind w:left="4620" w:hanging="420"/>
       </w:pPr>
     </w:lvl>
   </w:abstractNum>
   <w:abstractNum w:abstractNumId="3" w15:restartNumberingAfterBreak="0">
+    <w:nsid w:val="28A46605"/>
+    <w:multiLevelType w:val="hybridMultilevel"/>
+    <w:tmpl w:val="426809DE"/>
+    <w:lvl w:ilvl="0" w:tplc="85965514">
+      <w:start w:val="1"/>
+      <w:numFmt w:val="decimal"/>
+      <w:lvlText w:val="%1."/>
+      <w:lvlJc w:val="left"/>
+      <w:pPr>
+        <w:ind w:left="1140" w:hanging="360"/>
+      </w:pPr>
+      <w:rPr>
+        <w:rFonts w:hint="default"/>
+      </w:rPr>
+    </w:lvl>
+    <w:lvl w:ilvl="1" w:tplc="04090019" w:tentative="1">
+      <w:start w:val="1"/>
+      <w:numFmt w:val="lowerLetter"/>
+      <w:lvlText w:val="%2)"/>
+      <w:lvlJc w:val="left"/>
+      <w:pPr>
+        <w:ind w:left="1620" w:hanging="420"/>
+      </w:pPr>
+    </w:lvl>
+    <w:lvl w:ilvl="2" w:tplc="0409001B" w:tentative="1">
+      <w:start w:val="1"/>
+      <w:numFmt w:val="lowerRoman"/>
+      <w:lvlText w:val="%3."/>
+      <w:lvlJc w:val="right"/>
+      <w:pPr>
+        <w:ind w:left="2040" w:hanging="420"/>
+      </w:pPr>
+    </w:lvl>
+    <w:lvl w:ilvl="3" w:tplc="0409000F" w:tentative="1">
+      <w:start w:val="1"/>
+      <w:numFmt w:val="decimal"/>
+      <w:lvlText w:val="%4."/>
+      <w:lvlJc w:val="left"/>
+      <w:pPr>
+        <w:ind w:left="2460" w:hanging="420"/>
+      </w:pPr>
+    </w:lvl>
+    <w:lvl w:ilvl="4" w:tplc="04090019" w:tentative="1">
+      <w:start w:val="1"/>
+      <w:numFmt w:val="lowerLetter"/>
+      <w:lvlText w:val="%5)"/>
+      <w:lvlJc w:val="left"/>
+      <w:pPr>
+        <w:ind w:left="2880" w:hanging="420"/>
+      </w:pPr>
+    </w:lvl>
+    <w:lvl w:ilvl="5" w:tplc="0409001B" w:tentative="1">
+      <w:start w:val="1"/>
+      <w:numFmt w:val="lowerRoman"/>
+      <w:lvlText w:val="%6."/>
+      <w:lvlJc w:val="right"/>
+      <w:pPr>
+        <w:ind w:left="3300" w:hanging="420"/>
+      </w:pPr>
+    </w:lvl>
+    <w:lvl w:ilvl="6" w:tplc="0409000F" w:tentative="1">
+      <w:start w:val="1"/>
+      <w:numFmt w:val="decimal"/>
+      <w:lvlText w:val="%7."/>
+      <w:lvlJc w:val="left"/>
+      <w:pPr>
+        <w:ind w:left="3720" w:hanging="420"/>
+      </w:pPr>
+    </w:lvl>
+    <w:lvl w:ilvl="7" w:tplc="04090019" w:tentative="1">
+      <w:start w:val="1"/>
+      <w:numFmt w:val="lowerLetter"/>
+      <w:lvlText w:val="%8)"/>
+      <w:lvlJc w:val="left"/>
+      <w:pPr>
+        <w:ind w:left="4140" w:hanging="420"/>
+      </w:pPr>
+    </w:lvl>
+    <w:lvl w:ilvl="8" w:tplc="0409001B" w:tentative="1">
+      <w:start w:val="1"/>
+      <w:numFmt w:val="lowerRoman"/>
+      <w:lvlText w:val="%9."/>
+      <w:lvlJc w:val="right"/>
+      <w:pPr>
+        <w:ind w:left="4560" w:hanging="420"/>
+      </w:pPr>
+    </w:lvl>
+  </w:abstractNum>
+  <w:abstractNum w:abstractNumId="4" w15:restartNumberingAfterBreak="0">
     <w:nsid w:val="37A73E22"/>
     <w:multiLevelType w:val="multilevel"/>
     <w:tmpl w:val="37A73E22"/>
@@ -7983,7 +8219,7 @@
       </w:pPr>
     </w:lvl>
   </w:abstractNum>
-  <w:abstractNum w:abstractNumId="4" w15:restartNumberingAfterBreak="0">
+  <w:abstractNum w:abstractNumId="5" w15:restartNumberingAfterBreak="0">
     <w:nsid w:val="611D5B06"/>
     <w:multiLevelType w:val="multilevel"/>
     <w:tmpl w:val="611D5B06"/>
@@ -8120,7 +8356,7 @@
       </w:rPr>
     </w:lvl>
   </w:abstractNum>
-  <w:abstractNum w:abstractNumId="5" w15:restartNumberingAfterBreak="0">
+  <w:abstractNum w:abstractNumId="6" w15:restartNumberingAfterBreak="0">
     <w:nsid w:val="645B562A"/>
     <w:multiLevelType w:val="hybridMultilevel"/>
     <w:tmpl w:val="E17ABB74"/>
@@ -8209,7 +8445,7 @@
       </w:pPr>
     </w:lvl>
   </w:abstractNum>
-  <w:abstractNum w:abstractNumId="6" w15:restartNumberingAfterBreak="0">
+  <w:abstractNum w:abstractNumId="7" w15:restartNumberingAfterBreak="0">
     <w:nsid w:val="771A727E"/>
     <w:multiLevelType w:val="multilevel"/>
     <w:tmpl w:val="771A727E"/>
@@ -8299,24 +8535,27 @@
     </w:lvl>
   </w:abstractNum>
   <w:num w:numId="1">
+    <w:abstractNumId w:val="5"/>
+  </w:num>
+  <w:num w:numId="2">
     <w:abstractNumId w:val="4"/>
   </w:num>
-  <w:num w:numId="2">
-    <w:abstractNumId w:val="3"/>
-  </w:num>
   <w:num w:numId="3">
-    <w:abstractNumId w:val="6"/>
+    <w:abstractNumId w:val="7"/>
   </w:num>
   <w:num w:numId="4">
     <w:abstractNumId w:val="1"/>
   </w:num>
   <w:num w:numId="5">
-    <w:abstractNumId w:val="5"/>
+    <w:abstractNumId w:val="6"/>
   </w:num>
   <w:num w:numId="6">
     <w:abstractNumId w:val="0"/>
   </w:num>
   <w:num w:numId="7">
+    <w:abstractNumId w:val="3"/>
+  </w:num>
+  <w:num w:numId="8">
     <w:abstractNumId w:val="2"/>
   </w:num>
 </w:numbering>

</xml_diff>

<commit_message>
modified:   "\346\225\260\346\215\256\345\272\223\350\241\250\347\273\223\346\236\204.md" 	modified:   "\351\234\200\346\261\202\350\257\264\346\230\216\344\271\246.docx"
</commit_message>
<xml_diff>
--- a/doc/需求说明书.docx
+++ b/doc/需求说明书.docx
@@ -564,13 +564,8 @@
               <w:spacing w:before="100" w:beforeAutospacing="1" w:after="100" w:afterAutospacing="1"/>
             </w:pPr>
             <w:r>
-              <w:t>海</w:t>
+              <w:t>海纳聚弘</w:t>
             </w:r>
-            <w:proofErr w:type="gramStart"/>
-            <w:r>
-              <w:t>纳聚弘</w:t>
-            </w:r>
-            <w:proofErr w:type="gramEnd"/>
             <w:r>
               <w:t xml:space="preserve"> 007 </w:t>
             </w:r>
@@ -3477,17 +3472,8 @@
           <w:b/>
           <w:bCs/>
         </w:rPr>
-        <w:t>海</w:t>
-      </w:r>
-      <w:proofErr w:type="gramStart"/>
-      <w:r>
-        <w:rPr>
-          <w:b/>
-          <w:bCs/>
-        </w:rPr>
-        <w:t>纳聚弘</w:t>
-      </w:r>
-      <w:proofErr w:type="gramEnd"/>
+        <w:t>海纳聚弘</w:t>
+      </w:r>
       <w:r>
         <w:rPr>
           <w:b/>
@@ -3817,7 +3803,6 @@
                 <w:szCs w:val="20"/>
               </w:rPr>
             </w:pPr>
-            <w:proofErr w:type="gramStart"/>
             <w:r>
               <w:rPr>
                 <w:rFonts w:ascii="Arial" w:hAnsi="Arial" w:cs="Arial" w:hint="eastAsia"/>
@@ -3825,17 +3810,7 @@
                 <w:sz w:val="20"/>
                 <w:szCs w:val="20"/>
               </w:rPr>
-              <w:t>做任务得</w:t>
-            </w:r>
-            <w:proofErr w:type="gramEnd"/>
-            <w:r>
-              <w:rPr>
-                <w:rFonts w:ascii="Arial" w:hAnsi="Arial" w:cs="Arial" w:hint="eastAsia"/>
-                <w:iCs/>
-                <w:sz w:val="20"/>
-                <w:szCs w:val="20"/>
-              </w:rPr>
-              <w:t>积分，招新会员的积分</w:t>
+              <w:t>做任务得积分，招新会员的积分</w:t>
             </w:r>
           </w:p>
         </w:tc>
@@ -3862,13 +3837,8 @@
         <w:t>"</w:t>
       </w:r>
       <w:r>
-        <w:t>海</w:t>
-      </w:r>
-      <w:proofErr w:type="gramStart"/>
-      <w:r>
-        <w:t>纳聚弘</w:t>
-      </w:r>
-      <w:proofErr w:type="gramEnd"/>
+        <w:t>海纳聚弘</w:t>
+      </w:r>
       <w:r>
         <w:t xml:space="preserve"> 007 </w:t>
       </w:r>
@@ -3943,17 +3913,8 @@
           <w:b/>
           <w:bCs/>
         </w:rPr>
-        <w:t>海</w:t>
-      </w:r>
-      <w:proofErr w:type="gramStart"/>
-      <w:r>
-        <w:rPr>
-          <w:b/>
-          <w:bCs/>
-        </w:rPr>
-        <w:t>纳聚弘</w:t>
-      </w:r>
-      <w:proofErr w:type="gramEnd"/>
+        <w:t>海纳聚弘</w:t>
+      </w:r>
       <w:r>
         <w:rPr>
           <w:rFonts w:hint="eastAsia"/>
@@ -4094,21 +4055,7 @@
         <w:rPr>
           <w:rFonts w:hint="eastAsia"/>
         </w:rPr>
-        <w:t>代理通过短信、</w:t>
-      </w:r>
-      <w:proofErr w:type="gramStart"/>
-      <w:r>
-        <w:rPr>
-          <w:rFonts w:hint="eastAsia"/>
-        </w:rPr>
-        <w:t>微信等</w:t>
-      </w:r>
-      <w:proofErr w:type="gramEnd"/>
-      <w:r>
-        <w:rPr>
-          <w:rFonts w:hint="eastAsia"/>
-        </w:rPr>
-        <w:t>邀请注册会员</w:t>
+        <w:t>代理通过短信、微信等邀请注册会员</w:t>
       </w:r>
     </w:p>
     <w:p>
@@ -4134,21 +4081,7 @@
         <w:rPr>
           <w:rFonts w:hint="eastAsia"/>
         </w:rPr>
-        <w:t>填写手机号、短信验证码、邀请码，根据</w:t>
-      </w:r>
-      <w:proofErr w:type="gramStart"/>
-      <w:r>
-        <w:rPr>
-          <w:rFonts w:hint="eastAsia"/>
-        </w:rPr>
-        <w:t>邀请码把会员</w:t>
-      </w:r>
-      <w:proofErr w:type="gramEnd"/>
-      <w:r>
-        <w:rPr>
-          <w:rFonts w:hint="eastAsia"/>
-        </w:rPr>
-        <w:t>归属到某个代理下面</w:t>
+        <w:t>填写手机号、短信验证码、邀请码，根据邀请码把会员归属到某个代理下面</w:t>
       </w:r>
     </w:p>
     <w:p>
@@ -4227,21 +4160,7 @@
         <w:rPr>
           <w:rFonts w:hint="eastAsia"/>
         </w:rPr>
-        <w:t>会员可以使用自己的积分提现（或在</w:t>
-      </w:r>
-      <w:proofErr w:type="gramStart"/>
-      <w:r>
-        <w:rPr>
-          <w:rFonts w:hint="eastAsia"/>
-        </w:rPr>
-        <w:t>商家板块</w:t>
-      </w:r>
-      <w:proofErr w:type="gramEnd"/>
-      <w:r>
-        <w:rPr>
-          <w:rFonts w:hint="eastAsia"/>
-        </w:rPr>
-        <w:t>消费）</w:t>
+        <w:t>会员可以使用自己的积分提现（或在商家板块消费）</w:t>
       </w:r>
     </w:p>
     <w:p>
@@ -4612,21 +4531,7 @@
               <w:rPr>
                 <w:rFonts w:hint="eastAsia"/>
               </w:rPr>
-              <w:t>提取积分对应金额的人民币</w:t>
-            </w:r>
-            <w:proofErr w:type="gramStart"/>
-            <w:r>
-              <w:rPr>
-                <w:rFonts w:hint="eastAsia"/>
-              </w:rPr>
-              <w:t>到微信或</w:t>
-            </w:r>
-            <w:proofErr w:type="gramEnd"/>
-            <w:r>
-              <w:rPr>
-                <w:rFonts w:hint="eastAsia"/>
-              </w:rPr>
-              <w:t>支付宝</w:t>
+              <w:t>提取积分对应金额的人民币到微信或支付宝</w:t>
             </w:r>
           </w:p>
         </w:tc>
@@ -4898,25 +4803,7 @@
           <w:i w:val="0"/>
           <w:color w:val="auto"/>
         </w:rPr>
-        <w:t>根据</w:t>
-      </w:r>
-      <w:proofErr w:type="gramStart"/>
-      <w:r>
-        <w:rPr>
-          <w:rFonts w:ascii="Arial" w:hAnsi="Arial" w:cs="Arial" w:hint="eastAsia"/>
-          <w:i w:val="0"/>
-          <w:color w:val="auto"/>
-        </w:rPr>
-        <w:t>邀请码将会员</w:t>
-      </w:r>
-      <w:proofErr w:type="gramEnd"/>
-      <w:r>
-        <w:rPr>
-          <w:rFonts w:ascii="Arial" w:hAnsi="Arial" w:cs="Arial" w:hint="eastAsia"/>
-          <w:i w:val="0"/>
-          <w:color w:val="auto"/>
-        </w:rPr>
-        <w:t>归属到对应的代理下面，</w:t>
+        <w:t>根据邀请码将会员归属到对应的代理下面，</w:t>
       </w:r>
       <w:r>
         <w:rPr>
@@ -4980,25 +4867,7 @@
           <w:i w:val="0"/>
           <w:color w:val="auto"/>
         </w:rPr>
-        <w:t>该会员隶属于这个代理，会员</w:t>
-      </w:r>
-      <w:proofErr w:type="gramStart"/>
-      <w:r>
-        <w:rPr>
-          <w:rFonts w:ascii="Arial" w:hAnsi="Arial" w:cs="Arial" w:hint="eastAsia"/>
-          <w:i w:val="0"/>
-          <w:color w:val="auto"/>
-        </w:rPr>
-        <w:t>做任务</w:t>
-      </w:r>
-      <w:proofErr w:type="gramEnd"/>
-      <w:r>
-        <w:rPr>
-          <w:rFonts w:ascii="Arial" w:hAnsi="Arial" w:cs="Arial" w:hint="eastAsia"/>
-          <w:i w:val="0"/>
-          <w:color w:val="auto"/>
-        </w:rPr>
-        <w:t>所得积分抽成给代理</w:t>
+        <w:t>该会员隶属于这个代理，会员做任务所得积分抽成给代理</w:t>
       </w:r>
     </w:p>
     <w:p>
@@ -5030,25 +4899,7 @@
           <w:i w:val="0"/>
           <w:color w:val="auto"/>
         </w:rPr>
-        <w:t>，给</w:t>
-      </w:r>
-      <w:proofErr w:type="gramStart"/>
-      <w:r>
-        <w:rPr>
-          <w:rFonts w:ascii="Arial" w:hAnsi="Arial" w:cs="Arial" w:hint="eastAsia"/>
-          <w:i w:val="0"/>
-          <w:color w:val="auto"/>
-        </w:rPr>
-        <w:t>与邀请</w:t>
-      </w:r>
-      <w:proofErr w:type="gramEnd"/>
-      <w:r>
-        <w:rPr>
-          <w:rFonts w:ascii="Arial" w:hAnsi="Arial" w:cs="Arial" w:hint="eastAsia"/>
-          <w:i w:val="0"/>
-          <w:color w:val="auto"/>
-        </w:rPr>
-        <w:t>者一次性的奖励，</w:t>
+        <w:t>，给与邀请者一次性的奖励，</w:t>
       </w:r>
       <w:r>
         <w:rPr>
@@ -5069,7 +4920,7 @@
         <w:spacing w:before="0" w:beforeAutospacing="0" w:afterLines="50" w:after="156" w:afterAutospacing="0"/>
         <w:ind w:firstLineChars="0"/>
         <w:rPr>
-          <w:rFonts w:ascii="Arial" w:hAnsi="Arial" w:cs="Arial" w:hint="eastAsia"/>
+          <w:rFonts w:ascii="Arial" w:hAnsi="Arial" w:cs="Arial"/>
           <w:i w:val="0"/>
           <w:color w:val="FF0000"/>
         </w:rPr>
@@ -5203,19 +5054,7 @@
         <w:rPr>
           <w:rFonts w:hint="eastAsia"/>
         </w:rPr>
-        <w:t>—</w:t>
-      </w:r>
-      <w:r>
-        <w:rPr>
-          <w:rFonts w:hint="eastAsia"/>
-        </w:rPr>
-        <w:t>（邀请）</w:t>
-      </w:r>
-      <w:r>
-        <w:rPr>
-          <w:rFonts w:hint="eastAsia"/>
-        </w:rPr>
-        <w:t>—</w:t>
+        <w:t>—（邀请）—</w:t>
       </w:r>
       <w:r>
         <w:t xml:space="preserve">&gt; </w:t>
@@ -5371,13 +5210,7 @@
         <w:t>隶属于总公司公共代理</w:t>
       </w:r>
     </w:p>
-    <w:p>
-      <w:pPr>
-        <w:rPr>
-          <w:rFonts w:hint="eastAsia"/>
-        </w:rPr>
-      </w:pPr>
-    </w:p>
+    <w:p/>
     <w:p>
       <w:pPr>
         <w:pStyle w:val="3"/>
@@ -5592,6 +5425,32 @@
     </w:p>
     <w:p>
       <w:pPr>
+        <w:spacing w:afterLines="50" w:after="156"/>
+        <w:rPr>
+          <w:rFonts w:ascii="Arial" w:hAnsi="Arial" w:cs="Arial" w:hint="eastAsia"/>
+        </w:rPr>
+      </w:pPr>
+      <w:r>
+        <w:rPr>
+          <w:rFonts w:ascii="Arial" w:hAnsi="Arial" w:cs="Arial"/>
+        </w:rPr>
+        <w:tab/>
+      </w:r>
+      <w:r>
+        <w:rPr>
+          <w:rFonts w:ascii="Arial" w:hAnsi="Arial" w:cs="Arial" w:hint="eastAsia"/>
+        </w:rPr>
+        <w:t>会员或代理把自己的邀请码发给新用户，新用户填写自己的手机号和</w:t>
+      </w:r>
+      <w:r>
+        <w:rPr>
+          <w:rFonts w:ascii="Arial" w:hAnsi="Arial" w:cs="Arial" w:hint="eastAsia"/>
+        </w:rPr>
+        <w:t>邀请码注册</w:t>
+      </w:r>
+    </w:p>
+    <w:p>
+      <w:pPr>
         <w:pStyle w:val="infoblue"/>
         <w:spacing w:before="0" w:beforeAutospacing="0" w:afterLines="50" w:after="156" w:afterAutospacing="0"/>
         <w:ind w:firstLine="420"/>
@@ -5600,34 +5459,42 @@
           <w:i w:val="0"/>
         </w:rPr>
       </w:pPr>
-      <w:r>
-        <w:rPr>
-          <w:rFonts w:ascii="Arial" w:hAnsi="Arial" w:cs="Arial"/>
-          <w:i w:val="0"/>
-        </w:rPr>
-        <w:t>[</w:t>
-      </w:r>
+    </w:p>
+    <w:p>
+      <w:pPr>
+        <w:spacing w:afterLines="50" w:after="156"/>
+        <w:rPr>
+          <w:rFonts w:ascii="Arial" w:hAnsi="Arial" w:cs="Arial"/>
+          <w:b/>
+        </w:rPr>
+      </w:pPr>
+      <w:r>
+        <w:rPr>
+          <w:rFonts w:ascii="Arial" w:hAnsi="Arial" w:cs="Arial"/>
+          <w:b/>
+        </w:rPr>
+        <w:t>需求描述：</w:t>
+      </w:r>
+    </w:p>
+    <w:p>
+      <w:pPr>
+        <w:pStyle w:val="infoblue"/>
+        <w:spacing w:before="0" w:beforeAutospacing="0" w:afterLines="50" w:after="156" w:afterAutospacing="0"/>
+        <w:ind w:leftChars="202" w:left="424" w:firstLine="420"/>
+        <w:rPr>
+          <w:rFonts w:ascii="Arial" w:hAnsi="Arial" w:cs="Arial"/>
+          <w:i w:val="0"/>
+        </w:rPr>
+      </w:pPr>
       <w:r>
         <w:rPr>
           <w:rFonts w:ascii="Arial" w:hAnsi="Arial" w:cs="Arial" w:hint="eastAsia"/>
           <w:i w:val="0"/>
         </w:rPr>
-        <w:t>通过用例图、流程图的形式，对功能点</w:t>
-      </w:r>
-      <w:r>
-        <w:rPr>
-          <w:rFonts w:ascii="Arial" w:hAnsi="Arial" w:cs="Arial" w:hint="eastAsia"/>
-          <w:i w:val="0"/>
-        </w:rPr>
-        <w:t>1</w:t>
-      </w:r>
-      <w:r>
-        <w:rPr>
-          <w:rFonts w:ascii="Arial" w:hAnsi="Arial" w:cs="Arial" w:hint="eastAsia"/>
-          <w:i w:val="0"/>
-        </w:rPr>
-        <w:t>的流程进行说明，如：</w:t>
-      </w:r>
+        <w:t>录入用户信息</w:t>
+      </w:r>
+      <w:bookmarkStart w:id="23" w:name="_GoBack"/>
+      <w:bookmarkEnd w:id="23"/>
     </w:p>
     <w:p>
       <w:pPr>
@@ -5637,6 +5504,7 @@
         <w:rPr>
           <w:rFonts w:ascii="Arial" w:hAnsi="Arial" w:cs="Arial"/>
           <w:i w:val="0"/>
+          <w:color w:val="auto"/>
         </w:rPr>
       </w:pPr>
     </w:p>
@@ -5645,15 +5513,42 @@
         <w:spacing w:afterLines="50" w:after="156"/>
         <w:rPr>
           <w:rFonts w:ascii="Arial" w:hAnsi="Arial" w:cs="Arial"/>
+        </w:rPr>
+      </w:pPr>
+      <w:r>
+        <w:rPr>
+          <w:rFonts w:ascii="Arial" w:hAnsi="Arial" w:cs="Arial" w:hint="eastAsia"/>
           <w:b/>
         </w:rPr>
-      </w:pPr>
+        <w:t>补充</w:t>
+      </w:r>
       <w:r>
         <w:rPr>
           <w:rFonts w:ascii="Arial" w:hAnsi="Arial" w:cs="Arial"/>
           <w:b/>
         </w:rPr>
-        <w:t>需求描述：</w:t>
+        <w:t>说明：</w:t>
+      </w:r>
+      <w:r>
+        <w:rPr>
+          <w:rFonts w:ascii="Arial" w:hAnsi="Arial" w:cs="Arial"/>
+        </w:rPr>
+        <w:t xml:space="preserve"> </w:t>
+      </w:r>
+    </w:p>
+    <w:p>
+      <w:pPr>
+        <w:spacing w:afterLines="50" w:after="156"/>
+        <w:ind w:firstLine="283"/>
+        <w:rPr>
+          <w:rFonts w:ascii="Arial" w:hAnsi="Arial" w:cs="Arial"/>
+        </w:rPr>
+      </w:pPr>
+      <w:r>
+        <w:rPr>
+          <w:rFonts w:ascii="Arial" w:hAnsi="Arial" w:cs="Arial" w:hint="eastAsia"/>
+        </w:rPr>
+        <w:t>无</w:t>
       </w:r>
     </w:p>
     <w:p>
@@ -5664,289 +5559,6 @@
         <w:rPr>
           <w:rFonts w:ascii="Arial" w:hAnsi="Arial" w:cs="Arial"/>
           <w:i w:val="0"/>
-        </w:rPr>
-      </w:pPr>
-      <w:r>
-        <w:rPr>
-          <w:rFonts w:ascii="Arial" w:hAnsi="Arial" w:cs="Arial"/>
-          <w:i w:val="0"/>
-        </w:rPr>
-        <w:t>[</w:t>
-      </w:r>
-      <w:r>
-        <w:rPr>
-          <w:rFonts w:ascii="Arial" w:hAnsi="Arial" w:cs="Arial" w:hint="eastAsia"/>
-          <w:i w:val="0"/>
-        </w:rPr>
-        <w:t>详细描述功能点</w:t>
-      </w:r>
-      <w:r>
-        <w:rPr>
-          <w:rFonts w:ascii="Arial" w:hAnsi="Arial" w:cs="Arial" w:hint="eastAsia"/>
-          <w:i w:val="0"/>
-        </w:rPr>
-        <w:t>1</w:t>
-      </w:r>
-      <w:r>
-        <w:rPr>
-          <w:rFonts w:ascii="Arial" w:hAnsi="Arial" w:cs="Arial" w:hint="eastAsia"/>
-          <w:i w:val="0"/>
-        </w:rPr>
-        <w:t>的具体需求，包括约束条件、输入输出、排序规则、状态转换等等，如：</w:t>
-      </w:r>
-    </w:p>
-    <w:p>
-      <w:pPr>
-        <w:pStyle w:val="infoblue"/>
-        <w:spacing w:before="0" w:beforeAutospacing="0" w:afterLines="50" w:after="156" w:afterAutospacing="0"/>
-        <w:ind w:firstLine="420"/>
-        <w:rPr>
-          <w:rFonts w:ascii="Arial" w:hAnsi="Arial" w:cs="Arial"/>
-          <w:i w:val="0"/>
-        </w:rPr>
-      </w:pPr>
-      <w:r>
-        <w:rPr>
-          <w:rFonts w:ascii="Arial" w:hAnsi="Arial" w:cs="Arial" w:hint="eastAsia"/>
-          <w:i w:val="0"/>
-        </w:rPr>
-        <w:t>当用户点击“行政楼”菜单时，展示学校的新闻中心和管理层介绍，大致示意图如下：</w:t>
-      </w:r>
-    </w:p>
-    <w:p>
-      <w:pPr>
-        <w:spacing w:afterLines="50" w:after="156"/>
-        <w:jc w:val="center"/>
-        <w:rPr>
-          <w:rFonts w:ascii="Arial" w:hAnsi="Arial" w:cs="Arial"/>
-          <w:color w:val="0000FF"/>
-        </w:rPr>
-      </w:pPr>
-      <w:r>
-        <w:rPr>
-          <w:color w:val="0000FF"/>
-        </w:rPr>
-        <w:lastRenderedPageBreak/>
-        <w:pict>
-          <v:shapetype id="_x0000_t75" coordsize="21600,21600" o:spt="75" o:preferrelative="t" path="m@4@5l@4@11@9@11@9@5xe" filled="f" stroked="f">
-            <v:stroke joinstyle="miter"/>
-            <v:formulas>
-              <v:f eqn="if lineDrawn pixelLineWidth 0"/>
-              <v:f eqn="sum @0 1 0"/>
-              <v:f eqn="sum 0 0 @1"/>
-              <v:f eqn="prod @2 1 2"/>
-              <v:f eqn="prod @3 21600 pixelWidth"/>
-              <v:f eqn="prod @3 21600 pixelHeight"/>
-              <v:f eqn="sum @0 0 1"/>
-              <v:f eqn="prod @6 1 2"/>
-              <v:f eqn="prod @7 21600 pixelWidth"/>
-              <v:f eqn="sum @8 21600 0"/>
-              <v:f eqn="prod @7 21600 pixelHeight"/>
-              <v:f eqn="sum @10 21600 0"/>
-            </v:formulas>
-            <v:path o:extrusionok="f" gradientshapeok="t" o:connecttype="rect"/>
-            <o:lock v:ext="edit" aspectratio="t"/>
-          </v:shapetype>
-          <v:shape id="_x0000_i1027" type="#_x0000_t75" style="width:431.4pt;height:497.1pt">
-            <v:imagedata r:id="rId8" o:title=""/>
-          </v:shape>
-        </w:pict>
-      </w:r>
-    </w:p>
-    <w:p>
-      <w:pPr>
-        <w:spacing w:afterLines="50" w:after="156" w:line="120" w:lineRule="atLeast"/>
-        <w:rPr>
-          <w:rFonts w:ascii="Arial" w:hAnsi="Arial" w:cs="Arial"/>
-          <w:color w:val="0000FF"/>
-        </w:rPr>
-      </w:pPr>
-    </w:p>
-    <w:p>
-      <w:pPr>
-        <w:pStyle w:val="infoblue"/>
-        <w:spacing w:before="0" w:beforeAutospacing="0" w:afterLines="50" w:after="156" w:afterAutospacing="0"/>
-        <w:ind w:firstLine="420"/>
-        <w:rPr>
-          <w:rFonts w:ascii="Arial" w:hAnsi="Arial" w:cs="Arial"/>
-          <w:i w:val="0"/>
-        </w:rPr>
-      </w:pPr>
-      <w:r>
-        <w:rPr>
-          <w:rFonts w:ascii="Arial" w:hAnsi="Arial" w:cs="Arial" w:hint="eastAsia"/>
-          <w:i w:val="0"/>
-        </w:rPr>
-        <w:t>行政楼主要</w:t>
-      </w:r>
-      <w:proofErr w:type="gramStart"/>
-      <w:r>
-        <w:rPr>
-          <w:rFonts w:ascii="Arial" w:hAnsi="Arial" w:cs="Arial" w:hint="eastAsia"/>
-          <w:i w:val="0"/>
-        </w:rPr>
-        <w:t>版块</w:t>
-      </w:r>
-      <w:proofErr w:type="gramEnd"/>
-      <w:r>
-        <w:rPr>
-          <w:rFonts w:ascii="Arial" w:hAnsi="Arial" w:cs="Arial" w:hint="eastAsia"/>
-          <w:i w:val="0"/>
-        </w:rPr>
-        <w:t>包括</w:t>
-      </w:r>
-      <w:r>
-        <w:rPr>
-          <w:rFonts w:ascii="Arial" w:hAnsi="Arial" w:cs="Arial"/>
-          <w:i w:val="0"/>
-        </w:rPr>
-        <w:t>：</w:t>
-      </w:r>
-    </w:p>
-    <w:p>
-      <w:pPr>
-        <w:numPr>
-          <w:ilvl w:val="0"/>
-          <w:numId w:val="4"/>
-        </w:numPr>
-        <w:spacing w:afterLines="50" w:after="156" w:line="120" w:lineRule="atLeast"/>
-        <w:ind w:left="851" w:hanging="425"/>
-        <w:rPr>
-          <w:rFonts w:ascii="Arial" w:hAnsi="Arial" w:cs="Arial"/>
-          <w:color w:val="0000FF"/>
-        </w:rPr>
-      </w:pPr>
-      <w:r>
-        <w:rPr>
-          <w:rFonts w:ascii="Arial" w:hAnsi="Arial" w:cs="Arial" w:hint="eastAsia"/>
-          <w:color w:val="0000FF"/>
-        </w:rPr>
-        <w:t>新闻发布中心</w:t>
-      </w:r>
-    </w:p>
-    <w:p>
-      <w:pPr>
-        <w:pStyle w:val="infoblue"/>
-        <w:spacing w:before="0" w:beforeAutospacing="0" w:afterLines="50" w:after="156" w:afterAutospacing="0"/>
-        <w:ind w:leftChars="202" w:left="424" w:firstLine="420"/>
-        <w:rPr>
-          <w:rFonts w:ascii="Arial" w:hAnsi="Arial" w:cs="Arial"/>
-          <w:i w:val="0"/>
-        </w:rPr>
-      </w:pPr>
-      <w:r>
-        <w:rPr>
-          <w:rFonts w:ascii="Arial" w:hAnsi="Arial" w:cs="Arial" w:hint="eastAsia"/>
-          <w:i w:val="0"/>
-        </w:rPr>
-        <w:t>新闻发布中心主要展示编辑后台发布的校园新闻及系统公告；</w:t>
-      </w:r>
-    </w:p>
-    <w:p>
-      <w:pPr>
-        <w:pStyle w:val="infoblue"/>
-        <w:spacing w:before="0" w:beforeAutospacing="0" w:afterLines="50" w:after="156" w:afterAutospacing="0"/>
-        <w:ind w:leftChars="202" w:left="424" w:firstLine="420"/>
-        <w:rPr>
-          <w:rFonts w:ascii="Arial" w:hAnsi="Arial" w:cs="Arial"/>
-          <w:i w:val="0"/>
-        </w:rPr>
-      </w:pPr>
-      <w:r>
-        <w:rPr>
-          <w:rFonts w:ascii="Arial" w:hAnsi="Arial" w:cs="Arial" w:hint="eastAsia"/>
-          <w:i w:val="0"/>
-        </w:rPr>
-        <w:t>列表形式按发布时间由近到远顺序展示，默认显示前若干条（具体条数视最终页面设计）</w:t>
-      </w:r>
-      <w:r>
-        <w:rPr>
-          <w:rFonts w:ascii="Arial" w:hAnsi="Arial" w:cs="Arial"/>
-          <w:i w:val="0"/>
-        </w:rPr>
-        <w:t>]</w:t>
-      </w:r>
-    </w:p>
-    <w:p>
-      <w:pPr>
-        <w:pStyle w:val="infoblue"/>
-        <w:spacing w:before="0" w:beforeAutospacing="0" w:afterLines="50" w:after="156" w:afterAutospacing="0"/>
-        <w:ind w:firstLine="420"/>
-        <w:rPr>
-          <w:rFonts w:ascii="Arial" w:hAnsi="Arial" w:cs="Arial"/>
-          <w:i w:val="0"/>
-          <w:color w:val="auto"/>
-        </w:rPr>
-      </w:pPr>
-    </w:p>
-    <w:p>
-      <w:pPr>
-        <w:spacing w:afterLines="50" w:after="156"/>
-        <w:rPr>
-          <w:rFonts w:ascii="Arial" w:hAnsi="Arial" w:cs="Arial"/>
-        </w:rPr>
-      </w:pPr>
-      <w:r>
-        <w:rPr>
-          <w:rFonts w:ascii="Arial" w:hAnsi="Arial" w:cs="Arial" w:hint="eastAsia"/>
-          <w:b/>
-        </w:rPr>
-        <w:t>补充</w:t>
-      </w:r>
-      <w:r>
-        <w:rPr>
-          <w:rFonts w:ascii="Arial" w:hAnsi="Arial" w:cs="Arial"/>
-          <w:b/>
-        </w:rPr>
-        <w:t>说明：</w:t>
-      </w:r>
-      <w:r>
-        <w:rPr>
-          <w:rFonts w:ascii="Arial" w:hAnsi="Arial" w:cs="Arial"/>
-        </w:rPr>
-        <w:t xml:space="preserve"> </w:t>
-      </w:r>
-    </w:p>
-    <w:p>
-      <w:pPr>
-        <w:pStyle w:val="infoblue"/>
-        <w:spacing w:before="0" w:beforeAutospacing="0" w:afterLines="50" w:after="156" w:afterAutospacing="0"/>
-        <w:ind w:firstLine="420"/>
-        <w:rPr>
-          <w:rFonts w:ascii="Arial" w:hAnsi="Arial" w:cs="Arial"/>
-          <w:i w:val="0"/>
-        </w:rPr>
-      </w:pPr>
-      <w:r>
-        <w:rPr>
-          <w:rFonts w:ascii="Arial" w:hAnsi="Arial" w:cs="Arial"/>
-          <w:i w:val="0"/>
-        </w:rPr>
-        <w:t>[</w:t>
-      </w:r>
-      <w:r>
-        <w:rPr>
-          <w:rFonts w:ascii="Arial" w:hAnsi="Arial" w:cs="Arial" w:hint="eastAsia"/>
-          <w:i w:val="0"/>
-        </w:rPr>
-        <w:t>相关需要特殊说明的补充事项</w:t>
-      </w:r>
-      <w:r>
-        <w:rPr>
-          <w:rFonts w:ascii="Arial" w:hAnsi="Arial" w:cs="Arial" w:hint="eastAsia"/>
-          <w:i w:val="0"/>
-        </w:rPr>
-        <w:t>]</w:t>
-      </w:r>
-    </w:p>
-    <w:p>
-      <w:pPr>
-        <w:pStyle w:val="infoblue"/>
-        <w:spacing w:before="0" w:beforeAutospacing="0" w:afterLines="50" w:after="156" w:afterAutospacing="0"/>
-        <w:ind w:firstLine="420"/>
-        <w:rPr>
-          <w:rFonts w:ascii="Arial" w:hAnsi="Arial" w:cs="Arial"/>
-          <w:i w:val="0"/>
           <w:color w:val="auto"/>
         </w:rPr>
       </w:pPr>
@@ -5956,7 +5568,7 @@
         <w:pStyle w:val="4"/>
         <w:ind w:leftChars="135" w:left="283"/>
       </w:pPr>
-      <w:bookmarkStart w:id="23" w:name="_Toc263801778"/>
+      <w:bookmarkStart w:id="24" w:name="_Toc263801778"/>
       <w:r>
         <w:t>特性</w:t>
       </w:r>
@@ -5978,7 +5590,7 @@
         </w:rPr>
         <w:t>2</w:t>
       </w:r>
-      <w:bookmarkEnd w:id="23"/>
+      <w:bookmarkEnd w:id="24"/>
     </w:p>
     <w:p>
       <w:pPr>
@@ -6161,64 +5773,63 @@
         <w:spacing w:before="0" w:beforeAutospacing="0" w:afterLines="50" w:after="156" w:afterAutospacing="0"/>
         <w:jc w:val="center"/>
         <w:rPr>
+          <w:rFonts w:cs="Arial" w:hint="eastAsia"/>
+          <w:szCs w:val="28"/>
+        </w:rPr>
+      </w:pPr>
+      <w:bookmarkStart w:id="25" w:name="_Toc263801779"/>
+      <w:r>
+        <w:rPr>
           <w:rFonts w:cs="Arial"/>
           <w:szCs w:val="28"/>
         </w:rPr>
-      </w:pPr>
-      <w:bookmarkStart w:id="24" w:name="_Toc263801779"/>
+        <w:t>第</w:t>
+      </w:r>
+      <w:r>
+        <w:rPr>
+          <w:rFonts w:cs="Arial" w:hint="eastAsia"/>
+          <w:szCs w:val="28"/>
+        </w:rPr>
+        <w:t>二</w:t>
+      </w:r>
       <w:r>
         <w:rPr>
           <w:rFonts w:cs="Arial"/>
           <w:szCs w:val="28"/>
         </w:rPr>
-        <w:t>第</w:t>
-      </w:r>
+        <w:t>部分</w:t>
+      </w:r>
+      <w:r>
+        <w:rPr>
+          <w:rFonts w:cs="Arial"/>
+          <w:szCs w:val="28"/>
+        </w:rPr>
+        <w:t xml:space="preserve">  </w:t>
+      </w:r>
+      <w:bookmarkEnd w:id="25"/>
       <w:r>
         <w:rPr>
           <w:rFonts w:cs="Arial" w:hint="eastAsia"/>
           <w:szCs w:val="28"/>
         </w:rPr>
-        <w:t>二</w:t>
-      </w:r>
-      <w:r>
-        <w:rPr>
-          <w:rFonts w:cs="Arial"/>
-          <w:szCs w:val="28"/>
-        </w:rPr>
-        <w:t>部分</w:t>
-      </w:r>
-      <w:r>
-        <w:rPr>
-          <w:rFonts w:cs="Arial"/>
-          <w:szCs w:val="28"/>
-        </w:rPr>
-        <w:t xml:space="preserve">  </w:t>
-      </w:r>
-      <w:r>
-        <w:rPr>
-          <w:rFonts w:cs="Arial" w:hint="eastAsia"/>
-          <w:szCs w:val="28"/>
-        </w:rPr>
-        <w:t>功能模块</w:t>
-      </w:r>
-      <w:r>
-        <w:rPr>
-          <w:rFonts w:cs="Arial" w:hint="eastAsia"/>
-          <w:szCs w:val="28"/>
-        </w:rPr>
-        <w:t>2</w:t>
-      </w:r>
-      <w:bookmarkEnd w:id="24"/>
+        <w:t>添加任务</w:t>
+      </w:r>
     </w:p>
     <w:p>
       <w:pPr>
         <w:pStyle w:val="3"/>
       </w:pPr>
-      <w:bookmarkStart w:id="25" w:name="_Toc263801780"/>
-      <w:r>
-        <w:t>产品概述</w:t>
-      </w:r>
-      <w:bookmarkEnd w:id="25"/>
+      <w:bookmarkStart w:id="26" w:name="_Toc263801780"/>
+      <w:r>
+        <w:rPr>
+          <w:rFonts w:hint="eastAsia"/>
+        </w:rPr>
+        <w:t>功能</w:t>
+      </w:r>
+      <w:r>
+        <w:t>概述</w:t>
+      </w:r>
+      <w:bookmarkEnd w:id="26"/>
     </w:p>
     <w:p>
       <w:pPr>
@@ -6231,22 +5842,43 @@
           <w:color w:val="auto"/>
         </w:rPr>
       </w:pPr>
+      <w:r>
+        <w:rPr>
+          <w:rFonts w:ascii="Arial" w:hAnsi="Arial" w:cs="Arial" w:hint="eastAsia"/>
+          <w:i w:val="0"/>
+          <w:color w:val="auto"/>
+        </w:rPr>
+        <w:t>总公司</w:t>
+      </w:r>
+      <w:r>
+        <w:rPr>
+          <w:rFonts w:ascii="Arial" w:hAnsi="Arial" w:cs="Arial" w:hint="eastAsia"/>
+          <w:i w:val="0"/>
+          <w:color w:val="auto"/>
+        </w:rPr>
+        <w:t>的管理员</w:t>
+      </w:r>
+      <w:r>
+        <w:rPr>
+          <w:rFonts w:ascii="Arial" w:hAnsi="Arial" w:cs="Arial" w:hint="eastAsia"/>
+          <w:i w:val="0"/>
+          <w:color w:val="auto"/>
+        </w:rPr>
+        <w:t>添加任务</w:t>
+      </w:r>
     </w:p>
     <w:p>
       <w:pPr>
         <w:pStyle w:val="3"/>
       </w:pPr>
-      <w:bookmarkStart w:id="26" w:name="_Toc263801781"/>
-      <w:r>
-        <w:t>产品</w:t>
-      </w:r>
-      <w:r>
-        <w:rPr>
-          <w:rFonts w:hint="eastAsia"/>
-        </w:rPr>
-        <w:t>结构（功能摘要）</w:t>
-      </w:r>
-      <w:bookmarkEnd w:id="26"/>
+      <w:bookmarkStart w:id="27" w:name="_Toc263801781"/>
+      <w:r>
+        <w:rPr>
+          <w:rFonts w:hint="eastAsia"/>
+        </w:rPr>
+        <w:t>功能摘要</w:t>
+      </w:r>
+      <w:bookmarkEnd w:id="27"/>
     </w:p>
     <w:p>
       <w:pPr>
@@ -6259,19 +5891,27 @@
           <w:color w:val="auto"/>
         </w:rPr>
       </w:pPr>
+      <w:r>
+        <w:rPr>
+          <w:rFonts w:ascii="Arial" w:hAnsi="Arial" w:cs="Arial" w:hint="eastAsia"/>
+          <w:i w:val="0"/>
+          <w:color w:val="auto"/>
+        </w:rPr>
+        <w:t>总公司管理员把任务信息添加到网站任务模块</w:t>
+      </w:r>
     </w:p>
     <w:p>
       <w:pPr>
         <w:pStyle w:val="3"/>
       </w:pPr>
-      <w:bookmarkStart w:id="27" w:name="_Toc263801782"/>
+      <w:bookmarkStart w:id="28" w:name="_Toc263801782"/>
       <w:r>
         <w:rPr>
           <w:rFonts w:hint="eastAsia"/>
         </w:rPr>
         <w:t>状态说明</w:t>
       </w:r>
-      <w:bookmarkEnd w:id="27"/>
+      <w:bookmarkEnd w:id="28"/>
     </w:p>
     <w:p>
       <w:pPr>
@@ -6284,12 +5924,56 @@
           <w:color w:val="auto"/>
         </w:rPr>
       </w:pPr>
+      <w:r>
+        <w:rPr>
+          <w:rFonts w:ascii="Arial" w:hAnsi="Arial" w:cs="Arial" w:hint="eastAsia"/>
+          <w:i w:val="0"/>
+          <w:color w:val="auto"/>
+        </w:rPr>
+        <w:t>未添加</w:t>
+      </w:r>
+      <w:r>
+        <w:rPr>
+          <w:rFonts w:ascii="Arial" w:hAnsi="Arial" w:cs="Arial" w:hint="eastAsia"/>
+          <w:i w:val="0"/>
+          <w:color w:val="auto"/>
+        </w:rPr>
+        <w:t xml:space="preserve"> </w:t>
+      </w:r>
+      <w:r>
+        <w:rPr>
+          <w:rFonts w:ascii="Arial" w:hAnsi="Arial" w:cs="Arial" w:hint="eastAsia"/>
+          <w:i w:val="0"/>
+          <w:color w:val="auto"/>
+        </w:rPr>
+        <w:t>——</w:t>
+      </w:r>
+      <w:r>
+        <w:rPr>
+          <w:rFonts w:ascii="Arial" w:hAnsi="Arial" w:cs="Arial"/>
+          <w:i w:val="0"/>
+          <w:color w:val="auto"/>
+        </w:rPr>
+        <w:t xml:space="preserve">&gt; </w:t>
+      </w:r>
+      <w:r>
+        <w:rPr>
+          <w:rFonts w:ascii="Arial" w:hAnsi="Arial" w:cs="Arial" w:hint="eastAsia"/>
+          <w:i w:val="0"/>
+          <w:color w:val="auto"/>
+        </w:rPr>
+        <w:t>已添加</w:t>
+      </w:r>
     </w:p>
     <w:p>
       <w:pPr>
         <w:pStyle w:val="3"/>
-      </w:pPr>
-      <w:bookmarkStart w:id="28" w:name="_Toc263801783"/>
+        <w:rPr>
+          <w:rFonts w:ascii="Arial" w:hAnsi="Arial"/>
+          <w:b w:val="0"/>
+        </w:rPr>
+      </w:pPr>
+      <w:bookmarkStart w:id="29" w:name="_Toc263801783"/>
       <w:r>
         <w:t>特性</w:t>
       </w:r>
@@ -6299,39 +5983,13 @@
         </w:rPr>
         <w:t>说明</w:t>
       </w:r>
-      <w:bookmarkEnd w:id="28"/>
-    </w:p>
-    <w:p>
-      <w:pPr>
-        <w:pStyle w:val="4"/>
-        <w:ind w:leftChars="135" w:left="283"/>
-      </w:pPr>
-      <w:bookmarkStart w:id="29" w:name="_Toc263801784"/>
-      <w:r>
-        <w:rPr>
-          <w:rFonts w:hint="eastAsia"/>
-        </w:rPr>
-        <w:t>特性</w:t>
-      </w:r>
-      <w:r>
-        <w:rPr>
-          <w:rFonts w:hint="eastAsia"/>
-        </w:rPr>
-        <w:t>1</w:t>
-      </w:r>
-      <w:r>
-        <w:rPr>
-          <w:rFonts w:hint="eastAsia"/>
-        </w:rPr>
-        <w:t>：功能点</w:t>
-      </w:r>
-      <w:r>
-        <w:rPr>
-          <w:rFonts w:hint="eastAsia"/>
-        </w:rPr>
-        <w:t>1</w:t>
-      </w:r>
       <w:bookmarkEnd w:id="29"/>
+      <w:r>
+        <w:rPr>
+          <w:rFonts w:ascii="Arial" w:hAnsi="Arial"/>
+        </w:rPr>
+        <w:t>：</w:t>
+      </w:r>
     </w:p>
     <w:p>
       <w:pPr>
@@ -6346,7 +6004,21 @@
           <w:rFonts w:ascii="Arial" w:hAnsi="Arial" w:cs="Arial"/>
           <w:b/>
         </w:rPr>
-        <w:t>用户场景：</w:t>
+        <w:t>输入</w:t>
+      </w:r>
+      <w:r>
+        <w:rPr>
+          <w:rFonts w:ascii="Arial" w:hAnsi="Arial" w:cs="Arial"/>
+          <w:b/>
+        </w:rPr>
+        <w:t>\</w:t>
+      </w:r>
+      <w:r>
+        <w:rPr>
+          <w:rFonts w:ascii="Arial" w:hAnsi="Arial" w:cs="Arial"/>
+          <w:b/>
+        </w:rPr>
+        <w:t>前置条件：</w:t>
       </w:r>
     </w:p>
     <w:p>
@@ -6355,11 +6027,35 @@
         <w:spacing w:before="0" w:beforeAutospacing="0" w:afterLines="50" w:after="156" w:afterAutospacing="0"/>
         <w:ind w:firstLine="420"/>
         <w:rPr>
-          <w:rFonts w:ascii="Arial" w:hAnsi="Arial" w:cs="Arial"/>
+          <w:rFonts w:ascii="Arial" w:hAnsi="Arial" w:cs="Arial" w:hint="eastAsia"/>
           <w:i w:val="0"/>
           <w:color w:val="auto"/>
         </w:rPr>
       </w:pPr>
+      <w:r>
+        <w:rPr>
+          <w:rFonts w:ascii="Arial" w:hAnsi="Arial" w:cs="Arial" w:hint="eastAsia"/>
+          <w:i w:val="0"/>
+          <w:color w:val="auto"/>
+        </w:rPr>
+        <w:t>任务的属性信息：包括任务名称、任务描述、任务积分、任务开始</w:t>
+      </w:r>
+      <w:r>
+        <w:rPr>
+          <w:rFonts w:ascii="Arial" w:hAnsi="Arial" w:cs="Arial" w:hint="eastAsia"/>
+          <w:i w:val="0"/>
+          <w:color w:val="auto"/>
+        </w:rPr>
+        <w:t>/</w:t>
+      </w:r>
+      <w:r>
+        <w:rPr>
+          <w:rFonts w:ascii="Arial" w:hAnsi="Arial" w:cs="Arial" w:hint="eastAsia"/>
+          <w:i w:val="0"/>
+          <w:color w:val="auto"/>
+        </w:rPr>
+        <w:t>结束时间、任务步骤、任务验证条件等</w:t>
+      </w:r>
     </w:p>
     <w:p>
       <w:pPr>
@@ -6371,24 +6067,17 @@
       </w:pPr>
       <w:r>
         <w:rPr>
-          <w:rFonts w:ascii="Arial" w:hAnsi="Arial" w:cs="Arial"/>
+          <w:rFonts w:ascii="Arial" w:hAnsi="Arial" w:cs="Arial" w:hint="eastAsia"/>
           <w:b/>
         </w:rPr>
-        <w:t>输入</w:t>
+        <w:t>状态说明</w:t>
       </w:r>
       <w:r>
         <w:rPr>
           <w:rFonts w:ascii="Arial" w:hAnsi="Arial" w:cs="Arial"/>
           <w:b/>
         </w:rPr>
-        <w:t>\</w:t>
-      </w:r>
-      <w:r>
-        <w:rPr>
-          <w:rFonts w:ascii="Arial" w:hAnsi="Arial" w:cs="Arial"/>
-          <w:b/>
-        </w:rPr>
-        <w:t>前置条件：</w:t>
+        <w:t>：</w:t>
       </w:r>
     </w:p>
     <w:p>
@@ -6408,23 +6097,20 @@
         <w:spacing w:afterLines="50" w:after="156"/>
         <w:rPr>
           <w:rFonts w:ascii="Arial" w:hAnsi="Arial" w:cs="Arial"/>
+        </w:rPr>
+      </w:pPr>
+      <w:r>
+        <w:rPr>
+          <w:rFonts w:ascii="Arial" w:hAnsi="Arial" w:cs="Arial"/>
           <w:b/>
         </w:rPr>
-      </w:pPr>
-      <w:r>
-        <w:rPr>
-          <w:rFonts w:ascii="Arial" w:hAnsi="Arial" w:cs="Arial" w:hint="eastAsia"/>
-          <w:b/>
-        </w:rPr>
-        <w:lastRenderedPageBreak/>
-        <w:t>状态说明</w:t>
-      </w:r>
-      <w:r>
-        <w:rPr>
-          <w:rFonts w:ascii="Arial" w:hAnsi="Arial" w:cs="Arial"/>
-          <w:b/>
-        </w:rPr>
-        <w:t>：</w:t>
+        <w:t>流程说明：</w:t>
+      </w:r>
+      <w:r>
+        <w:rPr>
+          <w:rFonts w:ascii="Arial" w:hAnsi="Arial" w:cs="Arial"/>
+        </w:rPr>
+        <w:t xml:space="preserve"> </w:t>
       </w:r>
     </w:p>
     <w:p>
@@ -6433,31 +6119,114 @@
         <w:spacing w:before="0" w:beforeAutospacing="0" w:afterLines="50" w:after="156" w:afterAutospacing="0"/>
         <w:ind w:firstLine="420"/>
         <w:rPr>
-          <w:rFonts w:ascii="Arial" w:hAnsi="Arial" w:cs="Arial"/>
+          <w:rFonts w:ascii="Arial" w:hAnsi="Arial" w:cs="Arial" w:hint="eastAsia"/>
           <w:i w:val="0"/>
           <w:color w:val="auto"/>
         </w:rPr>
       </w:pPr>
-    </w:p>
-    <w:p>
-      <w:pPr>
-        <w:spacing w:afterLines="50" w:after="156"/>
-        <w:rPr>
-          <w:rFonts w:ascii="Arial" w:hAnsi="Arial" w:cs="Arial"/>
-        </w:rPr>
-      </w:pPr>
-      <w:r>
-        <w:rPr>
-          <w:rFonts w:ascii="Arial" w:hAnsi="Arial" w:cs="Arial"/>
-          <w:b/>
-        </w:rPr>
-        <w:t>流程说明：</w:t>
-      </w:r>
-      <w:r>
-        <w:rPr>
-          <w:rFonts w:ascii="Arial" w:hAnsi="Arial" w:cs="Arial"/>
-        </w:rPr>
-        <w:t>（用例图、时序图）</w:t>
+      <w:r>
+        <w:rPr>
+          <w:rFonts w:ascii="Arial" w:hAnsi="Arial" w:cs="Arial" w:hint="eastAsia"/>
+          <w:i w:val="0"/>
+          <w:color w:val="auto"/>
+        </w:rPr>
+        <w:t>管理员整理任务信息</w:t>
+      </w:r>
+      <w:r>
+        <w:rPr>
+          <w:rFonts w:ascii="Arial" w:hAnsi="Arial" w:cs="Arial" w:hint="eastAsia"/>
+          <w:i w:val="0"/>
+          <w:color w:val="auto"/>
+        </w:rPr>
+        <w:t xml:space="preserve"> </w:t>
+      </w:r>
+      <w:r>
+        <w:rPr>
+          <w:rFonts w:ascii="Arial" w:hAnsi="Arial" w:cs="Arial" w:hint="eastAsia"/>
+          <w:i w:val="0"/>
+          <w:color w:val="auto"/>
+        </w:rPr>
+        <w:t>——</w:t>
+      </w:r>
+      <w:r>
+        <w:rPr>
+          <w:rFonts w:ascii="Arial" w:hAnsi="Arial" w:cs="Arial"/>
+          <w:i w:val="0"/>
+          <w:color w:val="auto"/>
+        </w:rPr>
+        <w:t xml:space="preserve">&gt; </w:t>
+      </w:r>
+      <w:r>
+        <w:rPr>
+          <w:rFonts w:ascii="Arial" w:hAnsi="Arial" w:cs="Arial" w:hint="eastAsia"/>
+          <w:i w:val="0"/>
+          <w:color w:val="auto"/>
+        </w:rPr>
+        <w:t>在页面填写</w:t>
+      </w:r>
+      <w:r>
+        <w:rPr>
+          <w:rFonts w:ascii="Arial" w:hAnsi="Arial" w:cs="Arial" w:hint="eastAsia"/>
+          <w:i w:val="0"/>
+          <w:color w:val="auto"/>
+        </w:rPr>
+        <w:t xml:space="preserve"> </w:t>
+      </w:r>
+      <w:r>
+        <w:rPr>
+          <w:rFonts w:ascii="Arial" w:hAnsi="Arial" w:cs="Arial" w:hint="eastAsia"/>
+          <w:i w:val="0"/>
+          <w:color w:val="auto"/>
+        </w:rPr>
+        <w:t>——</w:t>
+      </w:r>
+      <w:r>
+        <w:rPr>
+          <w:rFonts w:ascii="Arial" w:hAnsi="Arial" w:cs="Arial"/>
+          <w:i w:val="0"/>
+          <w:color w:val="auto"/>
+        </w:rPr>
+        <w:t xml:space="preserve">&gt; </w:t>
+      </w:r>
+      <w:r>
+        <w:rPr>
+          <w:rFonts w:ascii="Arial" w:hAnsi="Arial" w:cs="Arial" w:hint="eastAsia"/>
+          <w:i w:val="0"/>
+          <w:color w:val="auto"/>
+        </w:rPr>
+        <w:t>存入数据库</w:t>
+      </w:r>
+      <w:r>
+        <w:rPr>
+          <w:rFonts w:ascii="Arial" w:hAnsi="Arial" w:cs="Arial" w:hint="eastAsia"/>
+          <w:i w:val="0"/>
+          <w:color w:val="auto"/>
+        </w:rPr>
+        <w:t xml:space="preserve"> </w:t>
+      </w:r>
+      <w:r>
+        <w:rPr>
+          <w:rFonts w:ascii="Arial" w:hAnsi="Arial" w:cs="Arial" w:hint="eastAsia"/>
+          <w:i w:val="0"/>
+          <w:color w:val="auto"/>
+        </w:rPr>
+        <w:t>——</w:t>
+      </w:r>
+      <w:r>
+        <w:rPr>
+          <w:rFonts w:ascii="Arial" w:hAnsi="Arial" w:cs="Arial"/>
+          <w:i w:val="0"/>
+          <w:color w:val="auto"/>
+        </w:rPr>
+        <w:t xml:space="preserve">&gt; </w:t>
+      </w:r>
+      <w:r>
+        <w:rPr>
+          <w:rFonts w:ascii="Arial" w:hAnsi="Arial" w:cs="Arial" w:hint="eastAsia"/>
+          <w:i w:val="0"/>
+          <w:color w:val="auto"/>
+        </w:rPr>
+        <w:t>在任务板块展示</w:t>
       </w:r>
     </w:p>
     <w:p>
@@ -6466,7 +6235,7 @@
         <w:spacing w:before="0" w:beforeAutospacing="0" w:afterLines="50" w:after="156" w:afterAutospacing="0"/>
         <w:ind w:firstLine="420"/>
         <w:rPr>
-          <w:rFonts w:ascii="Arial" w:hAnsi="Arial" w:cs="Arial"/>
+          <w:rFonts w:ascii="Arial" w:hAnsi="Arial" w:cs="Arial" w:hint="eastAsia"/>
           <w:i w:val="0"/>
           <w:color w:val="auto"/>
         </w:rPr>
@@ -6494,11 +6263,19 @@
         <w:spacing w:before="0" w:beforeAutospacing="0" w:afterLines="50" w:after="156" w:afterAutospacing="0"/>
         <w:ind w:firstLine="420"/>
         <w:rPr>
-          <w:rFonts w:ascii="Arial" w:hAnsi="Arial" w:cs="Arial"/>
+          <w:rFonts w:ascii="Arial" w:hAnsi="Arial" w:cs="Arial" w:hint="eastAsia"/>
           <w:i w:val="0"/>
           <w:color w:val="auto"/>
         </w:rPr>
       </w:pPr>
+      <w:r>
+        <w:rPr>
+          <w:rFonts w:ascii="Arial" w:hAnsi="Arial" w:cs="Arial" w:hint="eastAsia"/>
+          <w:i w:val="0"/>
+          <w:color w:val="auto"/>
+        </w:rPr>
+        <w:t>添加任务，存入数据库</w:t>
+      </w:r>
     </w:p>
     <w:p>
       <w:pPr>
@@ -6524,250 +6301,37 @@
           <w:rFonts w:ascii="Arial" w:hAnsi="Arial" w:cs="Arial"/>
         </w:rPr>
       </w:pPr>
-    </w:p>
-    <w:p>
-      <w:pPr>
-        <w:pStyle w:val="4"/>
-        <w:ind w:leftChars="135" w:left="283"/>
-      </w:pPr>
-      <w:bookmarkStart w:id="30" w:name="_Toc263801785"/>
-      <w:r>
-        <w:t>特性</w:t>
-      </w:r>
-      <w:r>
-        <w:rPr>
-          <w:rFonts w:hint="eastAsia"/>
-        </w:rPr>
-        <w:t>2</w:t>
-      </w:r>
-      <w:r>
-        <w:rPr>
-          <w:rFonts w:hint="eastAsia"/>
-        </w:rPr>
-        <w:t>：功能点</w:t>
-      </w:r>
-      <w:r>
-        <w:rPr>
-          <w:rFonts w:hint="eastAsia"/>
-        </w:rPr>
-        <w:t>2</w:t>
+      <w:r>
+        <w:rPr>
+          <w:rFonts w:ascii="Arial" w:hAnsi="Arial" w:cs="Arial" w:hint="eastAsia"/>
+        </w:rPr>
+        <w:t>无</w:t>
+      </w:r>
+    </w:p>
+    <w:p>
+      <w:pPr>
+        <w:pStyle w:val="1"/>
+        <w:rPr>
+          <w:rFonts w:ascii="Arial" w:hAnsi="Arial" w:cs="Arial"/>
+        </w:rPr>
+      </w:pPr>
+      <w:bookmarkStart w:id="30" w:name="_Toc249414639"/>
+      <w:bookmarkStart w:id="31" w:name="_Toc249267348"/>
+      <w:bookmarkStart w:id="32" w:name="_Toc249414527"/>
+      <w:bookmarkStart w:id="33" w:name="_Toc249501941"/>
+      <w:bookmarkStart w:id="34" w:name="_Toc249502105"/>
+      <w:bookmarkStart w:id="35" w:name="_Toc253863814"/>
+      <w:bookmarkStart w:id="36" w:name="_Toc250472028"/>
+      <w:bookmarkStart w:id="37" w:name="_Toc250472157"/>
+      <w:bookmarkStart w:id="38" w:name="_Toc263801786"/>
+      <w:r>
+        <w:rPr>
+          <w:rFonts w:ascii="Arial" w:hAnsi="Arial" w:cs="Arial"/>
+        </w:rPr>
+        <w:lastRenderedPageBreak/>
+        <w:t>其它产品需求</w:t>
       </w:r>
       <w:bookmarkEnd w:id="30"/>
-    </w:p>
-    <w:p>
-      <w:pPr>
-        <w:spacing w:afterLines="50" w:after="156"/>
-        <w:rPr>
-          <w:rFonts w:ascii="Arial" w:hAnsi="Arial" w:cs="Arial"/>
-          <w:b/>
-        </w:rPr>
-      </w:pPr>
-      <w:r>
-        <w:rPr>
-          <w:rFonts w:ascii="Arial" w:hAnsi="Arial" w:cs="Arial"/>
-          <w:b/>
-        </w:rPr>
-        <w:t>用户场景：</w:t>
-      </w:r>
-    </w:p>
-    <w:p>
-      <w:pPr>
-        <w:pStyle w:val="infoblue"/>
-        <w:spacing w:before="0" w:beforeAutospacing="0" w:afterLines="50" w:after="156" w:afterAutospacing="0"/>
-        <w:ind w:firstLine="420"/>
-        <w:rPr>
-          <w:rFonts w:ascii="Arial" w:hAnsi="Arial" w:cs="Arial"/>
-          <w:i w:val="0"/>
-          <w:color w:val="auto"/>
-        </w:rPr>
-      </w:pPr>
-    </w:p>
-    <w:p>
-      <w:pPr>
-        <w:spacing w:afterLines="50" w:after="156"/>
-        <w:rPr>
-          <w:rFonts w:ascii="Arial" w:hAnsi="Arial" w:cs="Arial"/>
-          <w:b/>
-        </w:rPr>
-      </w:pPr>
-      <w:r>
-        <w:rPr>
-          <w:rFonts w:ascii="Arial" w:hAnsi="Arial" w:cs="Arial"/>
-          <w:b/>
-        </w:rPr>
-        <w:t>输入</w:t>
-      </w:r>
-      <w:r>
-        <w:rPr>
-          <w:rFonts w:ascii="Arial" w:hAnsi="Arial" w:cs="Arial"/>
-          <w:b/>
-        </w:rPr>
-        <w:t>\</w:t>
-      </w:r>
-      <w:r>
-        <w:rPr>
-          <w:rFonts w:ascii="Arial" w:hAnsi="Arial" w:cs="Arial"/>
-          <w:b/>
-        </w:rPr>
-        <w:t>前置条件：</w:t>
-      </w:r>
-    </w:p>
-    <w:p>
-      <w:pPr>
-        <w:pStyle w:val="infoblue"/>
-        <w:spacing w:before="0" w:beforeAutospacing="0" w:afterLines="50" w:after="156" w:afterAutospacing="0"/>
-        <w:ind w:firstLine="420"/>
-        <w:rPr>
-          <w:rFonts w:ascii="Arial" w:hAnsi="Arial" w:cs="Arial"/>
-          <w:i w:val="0"/>
-          <w:color w:val="auto"/>
-        </w:rPr>
-      </w:pPr>
-    </w:p>
-    <w:p>
-      <w:pPr>
-        <w:spacing w:afterLines="50" w:after="156"/>
-        <w:rPr>
-          <w:rFonts w:ascii="Arial" w:hAnsi="Arial" w:cs="Arial"/>
-          <w:b/>
-        </w:rPr>
-      </w:pPr>
-      <w:r>
-        <w:rPr>
-          <w:rFonts w:ascii="Arial" w:hAnsi="Arial" w:cs="Arial" w:hint="eastAsia"/>
-          <w:b/>
-        </w:rPr>
-        <w:t>状态说明</w:t>
-      </w:r>
-      <w:r>
-        <w:rPr>
-          <w:rFonts w:ascii="Arial" w:hAnsi="Arial" w:cs="Arial"/>
-          <w:b/>
-        </w:rPr>
-        <w:t>：</w:t>
-      </w:r>
-    </w:p>
-    <w:p>
-      <w:pPr>
-        <w:pStyle w:val="infoblue"/>
-        <w:spacing w:before="0" w:beforeAutospacing="0" w:afterLines="50" w:after="156" w:afterAutospacing="0"/>
-        <w:ind w:firstLine="420"/>
-        <w:rPr>
-          <w:rFonts w:ascii="Arial" w:hAnsi="Arial" w:cs="Arial"/>
-          <w:i w:val="0"/>
-          <w:color w:val="auto"/>
-        </w:rPr>
-      </w:pPr>
-    </w:p>
-    <w:p>
-      <w:pPr>
-        <w:spacing w:afterLines="50" w:after="156"/>
-        <w:rPr>
-          <w:rFonts w:ascii="Arial" w:hAnsi="Arial" w:cs="Arial"/>
-        </w:rPr>
-      </w:pPr>
-      <w:r>
-        <w:rPr>
-          <w:rFonts w:ascii="Arial" w:hAnsi="Arial" w:cs="Arial"/>
-          <w:b/>
-        </w:rPr>
-        <w:t>流程说明：</w:t>
-      </w:r>
-      <w:r>
-        <w:rPr>
-          <w:rFonts w:ascii="Arial" w:hAnsi="Arial" w:cs="Arial"/>
-        </w:rPr>
-        <w:t>（用例图、时序图）</w:t>
-      </w:r>
-    </w:p>
-    <w:p>
-      <w:pPr>
-        <w:pStyle w:val="infoblue"/>
-        <w:spacing w:before="0" w:beforeAutospacing="0" w:afterLines="50" w:after="156" w:afterAutospacing="0"/>
-        <w:ind w:firstLine="420"/>
-        <w:rPr>
-          <w:rFonts w:ascii="Arial" w:hAnsi="Arial" w:cs="Arial"/>
-          <w:i w:val="0"/>
-          <w:color w:val="auto"/>
-        </w:rPr>
-      </w:pPr>
-    </w:p>
-    <w:p>
-      <w:pPr>
-        <w:spacing w:afterLines="50" w:after="156"/>
-        <w:rPr>
-          <w:rFonts w:ascii="Arial" w:hAnsi="Arial" w:cs="Arial"/>
-          <w:b/>
-        </w:rPr>
-      </w:pPr>
-      <w:r>
-        <w:rPr>
-          <w:rFonts w:ascii="Arial" w:hAnsi="Arial" w:cs="Arial"/>
-          <w:b/>
-        </w:rPr>
-        <w:t>需求描述：</w:t>
-      </w:r>
-    </w:p>
-    <w:p>
-      <w:pPr>
-        <w:pStyle w:val="infoblue"/>
-        <w:spacing w:before="0" w:beforeAutospacing="0" w:afterLines="50" w:after="156" w:afterAutospacing="0"/>
-        <w:ind w:firstLine="420"/>
-        <w:rPr>
-          <w:rFonts w:ascii="Arial" w:hAnsi="Arial" w:cs="Arial"/>
-          <w:i w:val="0"/>
-          <w:color w:val="auto"/>
-        </w:rPr>
-      </w:pPr>
-    </w:p>
-    <w:p>
-      <w:pPr>
-        <w:spacing w:afterLines="50" w:after="156"/>
-        <w:rPr>
-          <w:rFonts w:ascii="Arial" w:hAnsi="Arial" w:cs="Arial"/>
-          <w:b/>
-        </w:rPr>
-      </w:pPr>
-      <w:r>
-        <w:rPr>
-          <w:rFonts w:ascii="Arial" w:hAnsi="Arial" w:cs="Arial" w:hint="eastAsia"/>
-          <w:b/>
-        </w:rPr>
-        <w:t>补充说明：</w:t>
-      </w:r>
-    </w:p>
-    <w:p>
-      <w:pPr>
-        <w:spacing w:afterLines="50" w:after="156"/>
-        <w:ind w:firstLineChars="205" w:firstLine="430"/>
-        <w:rPr>
-          <w:rFonts w:ascii="Arial" w:hAnsi="Arial" w:cs="Arial"/>
-          <w:i/>
-        </w:rPr>
-      </w:pPr>
-    </w:p>
-    <w:p>
-      <w:pPr>
-        <w:pStyle w:val="1"/>
-        <w:rPr>
-          <w:rFonts w:ascii="Arial" w:hAnsi="Arial" w:cs="Arial"/>
-        </w:rPr>
-      </w:pPr>
-      <w:bookmarkStart w:id="31" w:name="_Toc249414639"/>
-      <w:bookmarkStart w:id="32" w:name="_Toc249267348"/>
-      <w:bookmarkStart w:id="33" w:name="_Toc249414527"/>
-      <w:bookmarkStart w:id="34" w:name="_Toc249501941"/>
-      <w:bookmarkStart w:id="35" w:name="_Toc249502105"/>
-      <w:bookmarkStart w:id="36" w:name="_Toc253863814"/>
-      <w:bookmarkStart w:id="37" w:name="_Toc250472028"/>
-      <w:bookmarkStart w:id="38" w:name="_Toc250472157"/>
-      <w:bookmarkStart w:id="39" w:name="_Toc263801786"/>
-      <w:r>
-        <w:rPr>
-          <w:rFonts w:ascii="Arial" w:hAnsi="Arial" w:cs="Arial"/>
-        </w:rPr>
-        <w:t>其它产品需求</w:t>
-      </w:r>
       <w:bookmarkEnd w:id="31"/>
       <w:bookmarkEnd w:id="32"/>
       <w:bookmarkEnd w:id="33"/>
@@ -6776,39 +6340,6 @@
       <w:bookmarkEnd w:id="36"/>
       <w:bookmarkEnd w:id="37"/>
       <w:bookmarkEnd w:id="38"/>
-      <w:bookmarkEnd w:id="39"/>
-    </w:p>
-    <w:p>
-      <w:pPr>
-        <w:pStyle w:val="infoblue"/>
-        <w:spacing w:before="0" w:beforeAutospacing="0" w:afterLines="50" w:after="156" w:afterAutospacing="0"/>
-        <w:ind w:firstLine="420"/>
-        <w:rPr>
-          <w:rFonts w:ascii="Arial" w:hAnsi="Arial" w:cs="Arial"/>
-          <w:i w:val="0"/>
-        </w:rPr>
-      </w:pPr>
-      <w:r>
-        <w:rPr>
-          <w:rFonts w:ascii="Arial" w:hAnsi="Arial" w:cs="Arial" w:hint="eastAsia"/>
-          <w:i w:val="0"/>
-        </w:rPr>
-        <w:t>[</w:t>
-      </w:r>
-      <w:r>
-        <w:rPr>
-          <w:rFonts w:ascii="Arial" w:hAnsi="Arial" w:cs="Arial"/>
-          <w:i w:val="0"/>
-        </w:rPr>
-        <w:t>从业务视角提出各项可用性指标的大致需求。具体的技术指标会体现在产品的设计文档中（根据项目实际情况增删）</w:t>
-      </w:r>
-      <w:r>
-        <w:rPr>
-          <w:rFonts w:ascii="Arial" w:hAnsi="Arial" w:cs="Arial" w:hint="eastAsia"/>
-          <w:i w:val="0"/>
-        </w:rPr>
-        <w:t>]</w:t>
-      </w:r>
     </w:p>
     <w:p>
       <w:pPr>
@@ -6821,21 +6352,22 @@
           <w:rFonts w:cs="Arial"/>
         </w:rPr>
       </w:pPr>
-      <w:bookmarkStart w:id="40" w:name="_Toc249267349"/>
-      <w:bookmarkStart w:id="41" w:name="_Toc249414528"/>
-      <w:bookmarkStart w:id="42" w:name="_Toc249502106"/>
-      <w:bookmarkStart w:id="43" w:name="_Toc253863815"/>
-      <w:bookmarkStart w:id="44" w:name="_Toc263801787"/>
-      <w:bookmarkStart w:id="45" w:name="_Toc249414640"/>
-      <w:bookmarkStart w:id="46" w:name="_Toc250472029"/>
-      <w:bookmarkStart w:id="47" w:name="_Toc249501942"/>
-      <w:bookmarkStart w:id="48" w:name="_Toc250472158"/>
+      <w:bookmarkStart w:id="39" w:name="_Toc249267349"/>
+      <w:bookmarkStart w:id="40" w:name="_Toc249414528"/>
+      <w:bookmarkStart w:id="41" w:name="_Toc249502106"/>
+      <w:bookmarkStart w:id="42" w:name="_Toc253863815"/>
+      <w:bookmarkStart w:id="43" w:name="_Toc263801787"/>
+      <w:bookmarkStart w:id="44" w:name="_Toc249414640"/>
+      <w:bookmarkStart w:id="45" w:name="_Toc250472029"/>
+      <w:bookmarkStart w:id="46" w:name="_Toc249501942"/>
+      <w:bookmarkStart w:id="47" w:name="_Toc250472158"/>
       <w:r>
         <w:rPr>
           <w:rFonts w:cs="Arial"/>
         </w:rPr>
         <w:t>性能需求</w:t>
       </w:r>
+      <w:bookmarkEnd w:id="39"/>
       <w:bookmarkEnd w:id="40"/>
       <w:bookmarkEnd w:id="41"/>
       <w:bookmarkEnd w:id="42"/>
@@ -6844,7 +6376,6 @@
       <w:bookmarkEnd w:id="45"/>
       <w:bookmarkEnd w:id="46"/>
       <w:bookmarkEnd w:id="47"/>
-      <w:bookmarkEnd w:id="48"/>
     </w:p>
     <w:p>
       <w:pPr>
@@ -6852,41 +6383,37 @@
         <w:spacing w:before="0" w:beforeAutospacing="0" w:afterLines="50" w:after="156" w:afterAutospacing="0"/>
         <w:ind w:firstLine="420"/>
         <w:rPr>
+          <w:rFonts w:ascii="Arial" w:hAnsi="Arial" w:cs="Arial"/>
+          <w:i w:val="0"/>
+          <w:color w:val="000000"/>
+        </w:rPr>
+      </w:pPr>
+      <w:bookmarkStart w:id="48" w:name="_Toc249502110"/>
+      <w:bookmarkStart w:id="49" w:name="_Toc249501946"/>
+      <w:r>
+        <w:rPr>
           <w:rFonts w:ascii="Arial" w:hAnsi="Arial" w:cs="Arial" w:hint="eastAsia"/>
           <w:i w:val="0"/>
           <w:color w:val="000000"/>
         </w:rPr>
-      </w:pPr>
-      <w:bookmarkStart w:id="49" w:name="_Toc249502110"/>
-      <w:bookmarkStart w:id="50" w:name="_Toc249501946"/>
-      <w:proofErr w:type="gramStart"/>
+        <w:t>日单</w:t>
+      </w:r>
       <w:r>
         <w:rPr>
           <w:rFonts w:ascii="Arial" w:hAnsi="Arial" w:cs="Arial" w:hint="eastAsia"/>
           <w:i w:val="0"/>
           <w:color w:val="000000"/>
         </w:rPr>
-        <w:t>日单</w:t>
-      </w:r>
-      <w:proofErr w:type="gramEnd"/>
+        <w:t>10000</w:t>
+      </w:r>
       <w:r>
         <w:rPr>
           <w:rFonts w:ascii="Arial" w:hAnsi="Arial" w:cs="Arial" w:hint="eastAsia"/>
           <w:i w:val="0"/>
           <w:color w:val="000000"/>
         </w:rPr>
-        <w:t>10000</w:t>
-      </w:r>
-      <w:r>
-        <w:rPr>
-          <w:rFonts w:ascii="Arial" w:hAnsi="Arial" w:cs="Arial" w:hint="eastAsia"/>
-          <w:i w:val="0"/>
-          <w:color w:val="000000"/>
-        </w:rPr>
         <w:t>以上</w:t>
       </w:r>
-      <w:bookmarkStart w:id="51" w:name="_GoBack"/>
-      <w:bookmarkEnd w:id="51"/>
     </w:p>
     <w:p>
       <w:pPr>
@@ -6899,23 +6426,22 @@
           <w:rFonts w:cs="Arial"/>
         </w:rPr>
       </w:pPr>
-      <w:bookmarkStart w:id="52" w:name="_Toc250472159"/>
-      <w:bookmarkStart w:id="53" w:name="_Toc250472030"/>
-      <w:bookmarkStart w:id="54" w:name="_Toc253863816"/>
-      <w:bookmarkStart w:id="55" w:name="_Toc263801788"/>
+      <w:bookmarkStart w:id="50" w:name="_Toc250472159"/>
+      <w:bookmarkStart w:id="51" w:name="_Toc250472030"/>
+      <w:bookmarkStart w:id="52" w:name="_Toc253863816"/>
+      <w:bookmarkStart w:id="53" w:name="_Toc263801788"/>
       <w:r>
         <w:rPr>
           <w:rFonts w:cs="Arial"/>
         </w:rPr>
-        <w:lastRenderedPageBreak/>
         <w:t>监控需求</w:t>
       </w:r>
+      <w:bookmarkEnd w:id="48"/>
       <w:bookmarkEnd w:id="49"/>
       <w:bookmarkEnd w:id="50"/>
+      <w:bookmarkEnd w:id="51"/>
       <w:bookmarkEnd w:id="52"/>
       <w:bookmarkEnd w:id="53"/>
-      <w:bookmarkEnd w:id="54"/>
-      <w:bookmarkEnd w:id="55"/>
     </w:p>
     <w:p>
       <w:pPr>
@@ -6937,7 +6463,7 @@
         <w:spacing w:before="0" w:beforeAutospacing="0" w:afterLines="50" w:after="156" w:afterAutospacing="0"/>
         <w:ind w:firstLineChars="0" w:firstLine="0"/>
         <w:rPr>
-          <w:rFonts w:ascii="Arial" w:hAnsi="Arial" w:cs="Arial" w:hint="eastAsia"/>
+          <w:rFonts w:ascii="Arial" w:hAnsi="Arial" w:cs="Arial"/>
           <w:i w:val="0"/>
         </w:rPr>
       </w:pPr>
@@ -6953,14 +6479,14 @@
           <w:rFonts w:cs="Arial"/>
         </w:rPr>
       </w:pPr>
-      <w:bookmarkStart w:id="56" w:name="_Toc263801789"/>
+      <w:bookmarkStart w:id="54" w:name="_Toc263801789"/>
       <w:r>
         <w:rPr>
           <w:rFonts w:cs="Arial"/>
         </w:rPr>
         <w:t>兼容性需求</w:t>
       </w:r>
-      <w:bookmarkEnd w:id="56"/>
+      <w:bookmarkEnd w:id="54"/>
     </w:p>
     <w:p>
       <w:pPr>
@@ -7074,31 +6600,7 @@
           <w:kern w:val="2"/>
           <w:szCs w:val="24"/>
         </w:rPr>
-        <w:t>在</w:t>
-      </w:r>
-      <w:proofErr w:type="gramStart"/>
-      <w:r>
-        <w:rPr>
-          <w:rFonts w:ascii="Arial" w:hAnsi="Arial" w:cs="Arial" w:hint="eastAsia"/>
-          <w:i w:val="0"/>
-          <w:iCs w:val="0"/>
-          <w:color w:val="auto"/>
-          <w:kern w:val="2"/>
-          <w:szCs w:val="24"/>
-        </w:rPr>
-        <w:t>手机微信客户端</w:t>
-      </w:r>
-      <w:proofErr w:type="gramEnd"/>
-      <w:r>
-        <w:rPr>
-          <w:rFonts w:ascii="Arial" w:hAnsi="Arial" w:cs="Arial" w:hint="eastAsia"/>
-          <w:i w:val="0"/>
-          <w:iCs w:val="0"/>
-          <w:color w:val="auto"/>
-          <w:kern w:val="2"/>
-          <w:szCs w:val="24"/>
-        </w:rPr>
-        <w:t>可以正常打开</w:t>
+        <w:t>在手机微信客户端可以正常打开</w:t>
       </w:r>
     </w:p>
     <w:p>
@@ -7109,28 +6611,28 @@
           <w:rFonts w:ascii="Arial" w:hAnsi="Arial" w:cs="Arial"/>
         </w:rPr>
       </w:pPr>
-      <w:bookmarkStart w:id="57" w:name="_Toc249414545"/>
-      <w:bookmarkStart w:id="58" w:name="_Toc250472161"/>
-      <w:bookmarkStart w:id="59" w:name="_Toc253863817"/>
-      <w:bookmarkStart w:id="60" w:name="_Toc249502113"/>
-      <w:bookmarkStart w:id="61" w:name="_Toc249414652"/>
-      <w:bookmarkStart w:id="62" w:name="_Toc249501949"/>
-      <w:bookmarkStart w:id="63" w:name="_Toc263801790"/>
-      <w:bookmarkStart w:id="64" w:name="_Toc250472032"/>
+      <w:bookmarkStart w:id="55" w:name="_Toc249414545"/>
+      <w:bookmarkStart w:id="56" w:name="_Toc250472161"/>
+      <w:bookmarkStart w:id="57" w:name="_Toc253863817"/>
+      <w:bookmarkStart w:id="58" w:name="_Toc249502113"/>
+      <w:bookmarkStart w:id="59" w:name="_Toc249414652"/>
+      <w:bookmarkStart w:id="60" w:name="_Toc249501949"/>
+      <w:bookmarkStart w:id="61" w:name="_Toc263801790"/>
+      <w:bookmarkStart w:id="62" w:name="_Toc250472032"/>
       <w:r>
         <w:rPr>
           <w:rFonts w:ascii="Arial" w:hAnsi="Arial" w:cs="Arial"/>
         </w:rPr>
         <w:t>风险分析</w:t>
       </w:r>
+      <w:bookmarkEnd w:id="55"/>
+      <w:bookmarkEnd w:id="56"/>
       <w:bookmarkEnd w:id="57"/>
       <w:bookmarkEnd w:id="58"/>
       <w:bookmarkEnd w:id="59"/>
       <w:bookmarkEnd w:id="60"/>
       <w:bookmarkEnd w:id="61"/>
       <w:bookmarkEnd w:id="62"/>
-      <w:bookmarkEnd w:id="63"/>
-      <w:bookmarkEnd w:id="64"/>
     </w:p>
     <w:p>
       <w:pPr>
@@ -7142,59 +6644,6 @@
           <w:i w:val="0"/>
         </w:rPr>
       </w:pPr>
-      <w:bookmarkStart w:id="65" w:name="_Toc249414546"/>
-      <w:r>
-        <w:rPr>
-          <w:rFonts w:ascii="Arial" w:hAnsi="Arial" w:cs="Arial" w:hint="eastAsia"/>
-          <w:i w:val="0"/>
-        </w:rPr>
-        <w:t>[</w:t>
-      </w:r>
-      <w:r>
-        <w:rPr>
-          <w:rFonts w:ascii="Arial" w:hAnsi="Arial" w:cs="Arial"/>
-          <w:i w:val="0"/>
-        </w:rPr>
-        <w:t>风险内容描述，说明风险产生原因，可能造成的危害以及相应出现的频率信息，另外在</w:t>
-      </w:r>
-      <w:proofErr w:type="gramStart"/>
-      <w:r>
-        <w:rPr>
-          <w:rFonts w:ascii="Arial" w:hAnsi="Arial" w:cs="Arial"/>
-          <w:i w:val="0"/>
-        </w:rPr>
-        <w:t>此处还</w:t>
-      </w:r>
-      <w:proofErr w:type="gramEnd"/>
-      <w:r>
-        <w:rPr>
-          <w:rFonts w:ascii="Arial" w:hAnsi="Arial" w:cs="Arial"/>
-          <w:i w:val="0"/>
-        </w:rPr>
-        <w:t>需要描述相关风险预防措施及风险出现后的应对措施信息</w:t>
-      </w:r>
-      <w:bookmarkEnd w:id="65"/>
-      <w:r>
-        <w:rPr>
-          <w:rFonts w:ascii="Arial" w:hAnsi="Arial" w:cs="Arial"/>
-          <w:i w:val="0"/>
-        </w:rPr>
-        <w:t>。此处不包括任何系统技术实现层面的风险，例如：系统的备份，监控，模块依赖，</w:t>
-      </w:r>
-      <w:r>
-        <w:rPr>
-          <w:rFonts w:ascii="Arial" w:hAnsi="Arial" w:cs="Arial"/>
-          <w:i w:val="0"/>
-        </w:rPr>
-        <w:t>etc.</w:t>
-      </w:r>
-      <w:r>
-        <w:rPr>
-          <w:rFonts w:ascii="Arial" w:hAnsi="Arial" w:cs="Arial" w:hint="eastAsia"/>
-          <w:i w:val="0"/>
-        </w:rPr>
-        <w:t>]</w:t>
-      </w:r>
     </w:p>
     <w:tbl>
       <w:tblPr>
@@ -7613,22 +7062,22 @@
           <w:rFonts w:ascii="Arial" w:hAnsi="Arial" w:cs="Arial"/>
         </w:rPr>
       </w:pPr>
-      <w:bookmarkStart w:id="66" w:name="_Toc83714221"/>
-      <w:bookmarkStart w:id="67" w:name="_Toc98070344"/>
-      <w:bookmarkStart w:id="68" w:name="_Toc256980061"/>
-      <w:bookmarkStart w:id="69" w:name="_Toc72722105"/>
-      <w:bookmarkStart w:id="70" w:name="_Toc263801791"/>
+      <w:bookmarkStart w:id="63" w:name="_Toc83714221"/>
+      <w:bookmarkStart w:id="64" w:name="_Toc98070344"/>
+      <w:bookmarkStart w:id="65" w:name="_Toc256980061"/>
+      <w:bookmarkStart w:id="66" w:name="_Toc72722105"/>
+      <w:bookmarkStart w:id="67" w:name="_Toc263801791"/>
       <w:r>
         <w:rPr>
           <w:rFonts w:ascii="Arial" w:hAnsi="Arial" w:cs="Arial"/>
         </w:rPr>
         <w:t>相关文档</w:t>
       </w:r>
+      <w:bookmarkEnd w:id="63"/>
+      <w:bookmarkEnd w:id="64"/>
+      <w:bookmarkEnd w:id="65"/>
       <w:bookmarkEnd w:id="66"/>
       <w:bookmarkEnd w:id="67"/>
-      <w:bookmarkEnd w:id="68"/>
-      <w:bookmarkEnd w:id="69"/>
-      <w:bookmarkEnd w:id="70"/>
     </w:p>
     <w:p>
       <w:pPr>
@@ -7636,23 +7085,53 @@
         <w:spacing w:before="0" w:beforeAutospacing="0" w:afterLines="50" w:after="156" w:afterAutospacing="0"/>
         <w:ind w:firstLine="422"/>
         <w:rPr>
-          <w:rFonts w:ascii="Arial" w:hAnsi="Arial" w:cs="Arial"/>
-          <w:b/>
-          <w:bCs/>
-          <w:i w:val="0"/>
-          <w:color w:val="000000"/>
-        </w:rPr>
-      </w:pPr>
-      <w:r>
-        <w:rPr>
           <w:rFonts w:ascii="Arial" w:hAnsi="Arial" w:cs="Arial" w:hint="eastAsia"/>
           <w:b/>
           <w:bCs/>
           <w:i w:val="0"/>
           <w:color w:val="000000"/>
         </w:rPr>
+      </w:pPr>
+      <w:r>
+        <w:rPr>
+          <w:rFonts w:ascii="Arial" w:hAnsi="Arial" w:cs="Arial" w:hint="eastAsia"/>
+          <w:b/>
+          <w:bCs/>
+          <w:i w:val="0"/>
+          <w:color w:val="000000"/>
+        </w:rPr>
         <w:t>详细设计说明书</w:t>
       </w:r>
+      <w:r>
+        <w:rPr>
+          <w:rFonts w:ascii="Arial" w:hAnsi="Arial" w:cs="Arial" w:hint="eastAsia"/>
+          <w:b/>
+          <w:bCs/>
+          <w:i w:val="0"/>
+          <w:color w:val="000000"/>
+        </w:rPr>
+        <w:t>、数据库表结构</w:t>
+      </w:r>
+      <w:r>
+        <w:rPr>
+          <w:rFonts w:ascii="Arial" w:hAnsi="Arial" w:cs="Arial" w:hint="eastAsia"/>
+          <w:b/>
+          <w:bCs/>
+          <w:i w:val="0"/>
+          <w:color w:val="000000"/>
+        </w:rPr>
+        <w:t>、邀请码生成逻辑</w:t>
+      </w:r>
+      <w:r>
+        <w:rPr>
+          <w:rFonts w:ascii="Arial" w:hAnsi="Arial" w:cs="Arial" w:hint="eastAsia"/>
+          <w:b/>
+          <w:bCs/>
+          <w:i w:val="0"/>
+          <w:color w:val="000000"/>
+        </w:rPr>
+        <w:t>、用户注册、添加任务</w:t>
+      </w:r>
     </w:p>
     <w:p>
       <w:pPr>
@@ -7662,7 +7141,7 @@
           <w:iCs/>
         </w:rPr>
       </w:pPr>
-      <w:bookmarkStart w:id="71" w:name="_Toc263801792"/>
+      <w:bookmarkStart w:id="68" w:name="_Toc263801792"/>
       <w:r>
         <w:rPr>
           <w:rFonts w:ascii="Arial" w:hAnsi="Arial" w:cs="Arial"/>
@@ -7670,7 +7149,7 @@
         </w:rPr>
         <w:t>附件</w:t>
       </w:r>
-      <w:bookmarkEnd w:id="71"/>
+      <w:bookmarkEnd w:id="68"/>
     </w:p>
     <w:p>
       <w:pPr>
@@ -7684,8 +7163,8 @@
       </w:pPr>
     </w:p>
     <w:sectPr>
-      <w:headerReference w:type="default" r:id="rId9"/>
-      <w:footerReference w:type="default" r:id="rId10"/>
+      <w:headerReference w:type="default" r:id="rId8"/>
+      <w:footerReference w:type="default" r:id="rId9"/>
       <w:pgSz w:w="11906" w:h="16838"/>
       <w:pgMar w:top="1440" w:right="1286" w:bottom="1246" w:left="1260" w:header="851" w:footer="851" w:gutter="0"/>
       <w:cols w:space="425"/>

</xml_diff>